<commit_message>
Added conf int for R^2
</commit_message>
<xml_diff>
--- a/10_20_19 - Moderation Analysis/Eddy_Moderate.docx
+++ b/10_20_19 - Moderation Analysis/Eddy_Moderate.docx
@@ -2529,6 +2529,8 @@
           <w:sz w:val="24"/>
         </w:rPr>
       </w:pPr>
+      <w:bookmarkStart w:id="0" w:name="_GoBack"/>
+      <w:bookmarkEnd w:id="0"/>
       <w:r>
         <w:rPr>
           <w:rFonts w:ascii="Times New Roman" w:eastAsia="Times New Roman" w:hAnsi="Times New Roman"/>
@@ -2699,15 +2701,47 @@
           <w:rFonts w:ascii="Times New Roman" w:eastAsia="Times New Roman" w:hAnsi="Times New Roman"/>
           <w:sz w:val="24"/>
         </w:rPr>
-        <w:t xml:space="preserve"> &lt; .001.</w:t>
-      </w:r>
-      <w:r>
-        <w:rPr>
-          <w:rFonts w:ascii="Times New Roman" w:eastAsia="Times New Roman" w:hAnsi="Times New Roman"/>
-          <w:b/>
-          <w:sz w:val="24"/>
-        </w:rPr>
-        <w:t xml:space="preserve">  Emotional exhaustion was positively related to surface acting and negatively related to </w:t>
+        <w:t xml:space="preserve"> &lt; .001</w:t>
+      </w:r>
+      <w:r>
+        <w:rPr>
+          <w:rFonts w:ascii="Times New Roman" w:eastAsia="Times New Roman" w:hAnsi="Times New Roman"/>
+          <w:sz w:val="24"/>
+        </w:rPr>
+        <w:t>, 95% CI [</w:t>
+      </w:r>
+      <w:r>
+        <w:rPr>
+          <w:rFonts w:ascii="Times New Roman" w:eastAsia="Times New Roman" w:hAnsi="Times New Roman"/>
+          <w:sz w:val="24"/>
+        </w:rPr>
+        <w:t>-.01, .11]</w:t>
+      </w:r>
+      <w:r>
+        <w:rPr>
+          <w:rFonts w:ascii="Times New Roman" w:eastAsia="Times New Roman" w:hAnsi="Times New Roman"/>
+          <w:sz w:val="24"/>
+        </w:rPr>
+        <w:t>.</w:t>
+      </w:r>
+    </w:p>
+    <w:p>
+      <w:pPr>
+        <w:spacing w:line="240" w:lineRule="auto"/>
+        <w:ind w:firstLine="720"/>
+        <w:rPr>
+          <w:rFonts w:ascii="Times New Roman" w:eastAsia="Times New Roman" w:hAnsi="Times New Roman"/>
+          <w:b/>
+          <w:sz w:val="24"/>
+        </w:rPr>
+      </w:pPr>
+      <w:r>
+        <w:rPr>
+          <w:rFonts w:ascii="Times New Roman" w:eastAsia="Times New Roman" w:hAnsi="Times New Roman"/>
+          <w:b/>
+          <w:sz w:val="24"/>
+        </w:rPr>
+        <w:t xml:space="preserve">Emotional exhaustion was positively related to surface acting and negatively related to </w:t>
       </w:r>
       <w:proofErr w:type="spellStart"/>
       <w:r>
@@ -2837,8 +2871,6 @@
       <w:pPr>
         <w:spacing w:before="60" w:after="60" w:line="240" w:lineRule="auto"/>
       </w:pPr>
-      <w:bookmarkStart w:id="0" w:name="_GoBack"/>
-      <w:bookmarkEnd w:id="0"/>
     </w:p>
     <w:p>
       <w:pPr>
@@ -3121,7 +3153,6 @@
           <w:i/>
           <w:sz w:val="24"/>
         </w:rPr>
-        <w:lastRenderedPageBreak/>
         <w:t xml:space="preserve">Figure </w:t>
       </w:r>
       <w:r>

</xml_diff>

<commit_message>
Submission candidate of report. Contains a few questions for professor.
</commit_message>
<xml_diff>
--- a/10_20_19 - Moderation Analysis/Eddy_Moderate.docx
+++ b/10_20_19 - Moderation Analysis/Eddy_Moderate.docx
@@ -2,115 +2,6 @@
 <file path=word/document.xml><?xml version="1.0" encoding="utf-8"?>
 <w:document xmlns:wpc="http://schemas.microsoft.com/office/word/2010/wordprocessingCanvas" xmlns:cx="http://schemas.microsoft.com/office/drawing/2014/chartex" xmlns:cx1="http://schemas.microsoft.com/office/drawing/2015/9/8/chartex" xmlns:cx2="http://schemas.microsoft.com/office/drawing/2015/10/21/chartex" xmlns:cx3="http://schemas.microsoft.com/office/drawing/2016/5/9/chartex" xmlns:cx4="http://schemas.microsoft.com/office/drawing/2016/5/10/chartex" xmlns:cx5="http://schemas.microsoft.com/office/drawing/2016/5/11/chartex" xmlns:cx6="http://schemas.microsoft.com/office/drawing/2016/5/12/chartex" xmlns:cx7="http://schemas.microsoft.com/office/drawing/2016/5/13/chartex" xmlns:cx8="http://schemas.microsoft.com/office/drawing/2016/5/14/chartex" xmlns:mc="http://schemas.openxmlformats.org/markup-compatibility/2006" xmlns:aink="http://schemas.microsoft.com/office/drawing/2016/ink" xmlns:am3d="http://schemas.microsoft.com/office/drawing/2017/model3d" xmlns:o="urn:schemas-microsoft-com:office:office" xmlns:r="http://schemas.openxmlformats.org/officeDocument/2006/relationships" xmlns:m="http://schemas.openxmlformats.org/officeDocument/2006/math" xmlns:v="urn:schemas-microsoft-com:vml" xmlns:wp14="http://schemas.microsoft.com/office/word/2010/wordprocessingDrawing" xmlns:wp="http://schemas.openxmlformats.org/drawingml/2006/wordprocessingDrawing" xmlns:w10="urn:schemas-microsoft-com:office:word" xmlns:w="http://schemas.openxmlformats.org/wordprocessingml/2006/main" xmlns:w14="http://schemas.microsoft.com/office/word/2010/wordml" xmlns:w15="http://schemas.microsoft.com/office/word/2012/wordml" xmlns:w16cid="http://schemas.microsoft.com/office/word/2016/wordml/cid" xmlns:w16se="http://schemas.microsoft.com/office/word/2015/wordml/symex" xmlns:wpg="http://schemas.microsoft.com/office/word/2010/wordprocessingGroup" xmlns:wpi="http://schemas.microsoft.com/office/word/2010/wordprocessingInk" xmlns:wne="http://schemas.microsoft.com/office/word/2006/wordml" xmlns:wps="http://schemas.microsoft.com/office/word/2010/wordprocessingShape" mc:Ignorable="w14 w15 w16se w16cid wp14">
   <w:body>
-    <w:p>
-      <w:pPr>
-        <w:spacing w:after="0" w:line="240" w:lineRule="auto"/>
-        <w:ind w:firstLine="720"/>
-        <w:rPr>
-          <w:rFonts w:ascii="Times New Roman" w:eastAsiaTheme="minorEastAsia" w:hAnsi="Times New Roman"/>
-          <w:szCs w:val="24"/>
-          <w:lang w:eastAsia="ja-JP"/>
-        </w:rPr>
-      </w:pPr>
-    </w:p>
-    <w:p>
-      <w:pPr>
-        <w:spacing w:after="0" w:line="240" w:lineRule="auto"/>
-        <w:ind w:firstLine="720"/>
-        <w:rPr>
-          <w:rFonts w:ascii="Times New Roman" w:eastAsiaTheme="minorEastAsia" w:hAnsi="Times New Roman"/>
-          <w:szCs w:val="24"/>
-          <w:lang w:eastAsia="ja-JP"/>
-        </w:rPr>
-      </w:pPr>
-    </w:p>
-    <w:p>
-      <w:pPr>
-        <w:spacing w:before="100" w:beforeAutospacing="1" w:after="100" w:afterAutospacing="1" w:line="240" w:lineRule="auto"/>
-        <w:rPr>
-          <w:rFonts w:ascii="Arial" w:eastAsia="Times New Roman" w:hAnsi="Arial" w:cs="Arial"/>
-          <w:sz w:val="24"/>
-          <w:szCs w:val="24"/>
-        </w:rPr>
-      </w:pPr>
-      <w:r>
-        <w:rPr>
-          <w:rFonts w:ascii="Arial" w:hAnsi="Arial" w:cs="Arial"/>
-        </w:rPr>
-        <w:t xml:space="preserve">means, standard deviations, zero-order correlation coefficients, beta weights, intercept and unstandardized slopes, multiple </w:t>
-      </w:r>
-      <w:r>
-        <w:rPr>
-          <w:rFonts w:ascii="Arial" w:hAnsi="Arial" w:cs="Arial"/>
-          <w:i/>
-          <w:iCs/>
-        </w:rPr>
-        <w:t>R</w:t>
-      </w:r>
-      <w:r>
-        <w:rPr>
-          <w:rFonts w:ascii="Arial" w:hAnsi="Arial" w:cs="Arial"/>
-          <w:i/>
-          <w:iCs/>
-          <w:vertAlign w:val="superscript"/>
-        </w:rPr>
-        <w:t>2</w:t>
-      </w:r>
-      <w:r>
-        <w:rPr>
-          <w:rFonts w:ascii="Arial" w:hAnsi="Arial" w:cs="Arial"/>
-        </w:rPr>
-        <w:t xml:space="preserve">, </w:t>
-      </w:r>
-      <w:r>
-        <w:rPr>
-          <w:rFonts w:ascii="Arial" w:hAnsi="Arial" w:cs="Arial"/>
-          <w:i/>
-          <w:iCs/>
-        </w:rPr>
-        <w:t>p</w:t>
-      </w:r>
-      <w:r>
-        <w:rPr>
-          <w:rFonts w:ascii="Arial" w:hAnsi="Arial" w:cs="Arial"/>
-        </w:rPr>
-        <w:t xml:space="preserve"> values, and a confidence interval for </w:t>
-      </w:r>
-      <w:r>
-        <w:rPr>
-          <w:rFonts w:ascii="Arial" w:hAnsi="Arial" w:cs="Arial"/>
-          <w:i/>
-          <w:iCs/>
-        </w:rPr>
-        <w:t>R</w:t>
-      </w:r>
-      <w:r>
-        <w:rPr>
-          <w:rFonts w:ascii="Arial" w:hAnsi="Arial" w:cs="Arial"/>
-          <w:i/>
-          <w:iCs/>
-          <w:vertAlign w:val="superscript"/>
-        </w:rPr>
-        <w:t>2</w:t>
-      </w:r>
-      <w:r>
-        <w:rPr>
-          <w:rFonts w:ascii="Arial" w:hAnsi="Arial" w:cs="Arial"/>
-        </w:rPr>
-        <w:t>.  Be sure to refer to the table.</w:t>
-      </w:r>
-    </w:p>
-    <w:p>
-      <w:pPr>
-        <w:spacing w:after="0" w:line="240" w:lineRule="auto"/>
-        <w:ind w:firstLine="720"/>
-        <w:rPr>
-          <w:rFonts w:ascii="Times New Roman" w:eastAsiaTheme="minorEastAsia" w:hAnsi="Times New Roman"/>
-          <w:szCs w:val="24"/>
-          <w:lang w:eastAsia="ja-JP"/>
-        </w:rPr>
-      </w:pPr>
-    </w:p>
     <w:tbl>
       <w:tblPr>
         <w:tblW w:w="7215" w:type="dxa"/>
@@ -150,16 +41,18 @@
             <w:pPr>
               <w:spacing w:after="0" w:line="240" w:lineRule="auto"/>
               <w:rPr>
-                <w:rFonts w:ascii="Times New Roman" w:hAnsi="Times New Roman"/>
-                <w:color w:val="000000"/>
+                <w:rFonts w:ascii="Times New Roman" w:hAnsi="Times New Roman" w:cs="Times New Roman"/>
+                <w:color w:val="000000"/>
+                <w:sz w:val="24"/>
                 <w:szCs w:val="24"/>
                 <w:lang w:eastAsia="ja-JP"/>
               </w:rPr>
             </w:pPr>
             <w:r>
               <w:rPr>
-                <w:rFonts w:ascii="Times New Roman" w:hAnsi="Times New Roman"/>
-                <w:color w:val="000000"/>
+                <w:rFonts w:ascii="Times New Roman" w:hAnsi="Times New Roman" w:cs="Times New Roman"/>
+                <w:color w:val="000000"/>
+                <w:sz w:val="24"/>
                 <w:szCs w:val="24"/>
                 <w:lang w:eastAsia="ja-JP"/>
               </w:rPr>
@@ -191,65 +84,35 @@
             <w:pPr>
               <w:spacing w:after="0" w:line="240" w:lineRule="auto"/>
               <w:rPr>
-                <w:rFonts w:ascii="Times New Roman" w:hAnsi="Times New Roman"/>
+                <w:rFonts w:ascii="Times New Roman" w:hAnsi="Times New Roman" w:cs="Times New Roman"/>
                 <w:i/>
                 <w:iCs/>
                 <w:color w:val="000000"/>
+                <w:sz w:val="24"/>
                 <w:szCs w:val="24"/>
                 <w:lang w:eastAsia="ja-JP"/>
               </w:rPr>
             </w:pPr>
             <w:r>
               <w:rPr>
-                <w:rFonts w:ascii="Times New Roman" w:hAnsi="Times New Roman"/>
+                <w:rFonts w:ascii="Times New Roman" w:hAnsi="Times New Roman" w:cs="Times New Roman"/>
                 <w:i/>
                 <w:iCs/>
                 <w:color w:val="000000"/>
-                <w:szCs w:val="24"/>
-                <w:lang w:eastAsia="ja-JP"/>
-              </w:rPr>
-              <w:t xml:space="preserve">Predicting </w:t>
-            </w:r>
-            <w:r>
-              <w:rPr>
-                <w:rFonts w:ascii="Times New Roman" w:hAnsi="Times New Roman"/>
-                <w:i/>
-                <w:iCs/>
-                <w:color w:val="000000"/>
-                <w:szCs w:val="24"/>
-                <w:lang w:eastAsia="ja-JP"/>
-              </w:rPr>
-              <w:t>C</w:t>
-            </w:r>
-            <w:r>
-              <w:rPr>
-                <w:rFonts w:ascii="Times New Roman" w:hAnsi="Times New Roman"/>
-                <w:i/>
-                <w:iCs/>
-                <w:color w:val="000000"/>
-                <w:szCs w:val="24"/>
-                <w:lang w:eastAsia="ja-JP"/>
-              </w:rPr>
-              <w:t>atch from</w:t>
-            </w:r>
-            <w:r>
-              <w:rPr>
-                <w:rFonts w:ascii="Times New Roman" w:hAnsi="Times New Roman"/>
-                <w:i/>
-                <w:iCs/>
-                <w:color w:val="000000"/>
-                <w:szCs w:val="24"/>
-                <w:lang w:eastAsia="ja-JP"/>
-              </w:rPr>
-              <w:t xml:space="preserve"> </w:t>
+                <w:sz w:val="24"/>
+                <w:szCs w:val="24"/>
+                <w:lang w:eastAsia="ja-JP"/>
+              </w:rPr>
+              <w:t xml:space="preserve">Predicting Catch from </w:t>
             </w:r>
             <w:proofErr w:type="spellStart"/>
             <w:r>
               <w:rPr>
-                <w:rFonts w:ascii="Times New Roman" w:hAnsi="Times New Roman"/>
+                <w:rFonts w:ascii="Times New Roman" w:hAnsi="Times New Roman" w:cs="Times New Roman"/>
                 <w:i/>
                 <w:iCs/>
                 <w:color w:val="000000"/>
+                <w:sz w:val="24"/>
                 <w:szCs w:val="24"/>
                 <w:lang w:eastAsia="ja-JP"/>
               </w:rPr>
@@ -258,10 +121,11 @@
             <w:proofErr w:type="spellEnd"/>
             <w:r>
               <w:rPr>
-                <w:rFonts w:ascii="Times New Roman" w:hAnsi="Times New Roman"/>
+                <w:rFonts w:ascii="Times New Roman" w:hAnsi="Times New Roman" w:cs="Times New Roman"/>
                 <w:i/>
                 <w:iCs/>
                 <w:color w:val="000000"/>
+                <w:sz w:val="24"/>
                 <w:szCs w:val="24"/>
                 <w:lang w:eastAsia="ja-JP"/>
               </w:rPr>
@@ -270,10 +134,11 @@
             <w:proofErr w:type="spellStart"/>
             <w:r>
               <w:rPr>
-                <w:rFonts w:ascii="Times New Roman" w:hAnsi="Times New Roman"/>
+                <w:rFonts w:ascii="Times New Roman" w:hAnsi="Times New Roman" w:cs="Times New Roman"/>
                 <w:i/>
                 <w:iCs/>
                 <w:color w:val="000000"/>
+                <w:sz w:val="24"/>
                 <w:szCs w:val="24"/>
                 <w:lang w:eastAsia="ja-JP"/>
               </w:rPr>
@@ -282,10 +147,11 @@
             <w:proofErr w:type="spellEnd"/>
             <w:r>
               <w:rPr>
-                <w:rFonts w:ascii="Times New Roman" w:hAnsi="Times New Roman"/>
+                <w:rFonts w:ascii="Times New Roman" w:hAnsi="Times New Roman" w:cs="Times New Roman"/>
                 <w:i/>
                 <w:iCs/>
                 <w:color w:val="000000"/>
+                <w:sz w:val="24"/>
                 <w:szCs w:val="24"/>
                 <w:lang w:eastAsia="ja-JP"/>
               </w:rPr>
@@ -293,10 +159,11 @@
             </w:r>
             <w:r>
               <w:rPr>
-                <w:rFonts w:ascii="Times New Roman" w:eastAsiaTheme="minorEastAsia" w:hAnsi="Times New Roman" w:hint="eastAsia"/>
+                <w:rFonts w:ascii="Times New Roman" w:eastAsiaTheme="minorEastAsia" w:hAnsi="Times New Roman" w:cs="Times New Roman"/>
                 <w:i/>
                 <w:iCs/>
                 <w:color w:val="000000"/>
+                <w:sz w:val="24"/>
                 <w:szCs w:val="24"/>
                 <w:lang w:eastAsia="ja-JP"/>
               </w:rPr>
@@ -304,10 +171,11 @@
             </w:r>
             <w:r>
               <w:rPr>
-                <w:rFonts w:ascii="Times New Roman" w:hAnsi="Times New Roman"/>
+                <w:rFonts w:ascii="Times New Roman" w:hAnsi="Times New Roman" w:cs="Times New Roman"/>
                 <w:i/>
                 <w:iCs/>
                 <w:color w:val="000000"/>
+                <w:sz w:val="24"/>
                 <w:szCs w:val="24"/>
                 <w:lang w:eastAsia="ja-JP"/>
               </w:rPr>
@@ -339,15 +207,19 @@
             <w:pPr>
               <w:spacing w:after="0" w:line="240" w:lineRule="auto"/>
               <w:rPr>
-                <w:rFonts w:ascii="Calibri" w:hAnsi="Calibri"/>
-                <w:color w:val="000000"/>
+                <w:rFonts w:ascii="Times New Roman" w:hAnsi="Times New Roman" w:cs="Times New Roman"/>
+                <w:color w:val="000000"/>
+                <w:sz w:val="24"/>
+                <w:szCs w:val="24"/>
                 <w:lang w:eastAsia="ja-JP"/>
               </w:rPr>
             </w:pPr>
             <w:r>
               <w:rPr>
-                <w:rFonts w:ascii="Calibri" w:hAnsi="Calibri"/>
-                <w:color w:val="000000"/>
+                <w:rFonts w:ascii="Times New Roman" w:hAnsi="Times New Roman" w:cs="Times New Roman"/>
+                <w:color w:val="000000"/>
+                <w:sz w:val="24"/>
+                <w:szCs w:val="24"/>
                 <w:lang w:eastAsia="ja-JP"/>
               </w:rPr>
               <w:t> </w:t>
@@ -373,16 +245,18 @@
               <w:spacing w:after="0" w:line="240" w:lineRule="auto"/>
               <w:jc w:val="center"/>
               <w:rPr>
-                <w:rFonts w:ascii="Times New Roman" w:hAnsi="Times New Roman"/>
-                <w:color w:val="000000"/>
+                <w:rFonts w:ascii="Times New Roman" w:hAnsi="Times New Roman" w:cs="Times New Roman"/>
+                <w:color w:val="000000"/>
+                <w:sz w:val="24"/>
                 <w:szCs w:val="24"/>
                 <w:lang w:eastAsia="ja-JP"/>
               </w:rPr>
             </w:pPr>
             <w:r>
               <w:rPr>
-                <w:rFonts w:ascii="Times New Roman" w:hAnsi="Times New Roman"/>
-                <w:color w:val="000000"/>
+                <w:rFonts w:ascii="Times New Roman" w:hAnsi="Times New Roman" w:cs="Times New Roman"/>
+                <w:color w:val="000000"/>
+                <w:sz w:val="24"/>
                 <w:szCs w:val="24"/>
                 <w:lang w:eastAsia="ja-JP"/>
               </w:rPr>
@@ -390,10 +264,11 @@
             </w:r>
             <w:r>
               <w:rPr>
-                <w:rFonts w:ascii="Times New Roman" w:hAnsi="Times New Roman"/>
+                <w:rFonts w:ascii="Times New Roman" w:hAnsi="Times New Roman" w:cs="Times New Roman"/>
                 <w:i/>
                 <w:iCs/>
                 <w:color w:val="000000"/>
+                <w:sz w:val="24"/>
                 <w:szCs w:val="24"/>
                 <w:lang w:eastAsia="ja-JP"/>
               </w:rPr>
@@ -420,20 +295,22 @@
               <w:spacing w:after="0" w:line="240" w:lineRule="auto"/>
               <w:jc w:val="center"/>
               <w:rPr>
-                <w:rFonts w:ascii="Symbol" w:hAnsi="Symbol"/>
+                <w:rFonts w:ascii="Times New Roman" w:hAnsi="Times New Roman" w:cs="Times New Roman"/>
                 <w:i/>
                 <w:iCs/>
                 <w:color w:val="000000"/>
+                <w:sz w:val="24"/>
                 <w:szCs w:val="24"/>
                 <w:lang w:eastAsia="ja-JP"/>
               </w:rPr>
             </w:pPr>
             <w:r>
               <w:rPr>
-                <w:rFonts w:ascii="Symbol" w:hAnsi="Symbol"/>
+                <w:rFonts w:ascii="Times New Roman" w:hAnsi="Times New Roman" w:cs="Times New Roman"/>
                 <w:i/>
                 <w:iCs/>
                 <w:color w:val="000000"/>
+                <w:sz w:val="24"/>
                 <w:szCs w:val="24"/>
                 <w:lang w:eastAsia="ja-JP"/>
               </w:rPr>
@@ -460,20 +337,22 @@
               <w:spacing w:after="0" w:line="240" w:lineRule="auto"/>
               <w:jc w:val="center"/>
               <w:rPr>
-                <w:rFonts w:ascii="Times New Roman" w:hAnsi="Times New Roman"/>
+                <w:rFonts w:ascii="Times New Roman" w:hAnsi="Times New Roman" w:cs="Times New Roman"/>
                 <w:i/>
                 <w:iCs/>
                 <w:color w:val="000000"/>
+                <w:sz w:val="24"/>
                 <w:szCs w:val="24"/>
                 <w:lang w:eastAsia="ja-JP"/>
               </w:rPr>
             </w:pPr>
             <w:r>
               <w:rPr>
-                <w:rFonts w:ascii="Times New Roman" w:hAnsi="Times New Roman"/>
+                <w:rFonts w:ascii="Times New Roman" w:hAnsi="Times New Roman" w:cs="Times New Roman"/>
                 <w:i/>
                 <w:iCs/>
                 <w:color w:val="000000"/>
+                <w:sz w:val="24"/>
                 <w:szCs w:val="24"/>
                 <w:lang w:eastAsia="ja-JP"/>
               </w:rPr>
@@ -481,10 +360,11 @@
             </w:r>
             <w:r>
               <w:rPr>
-                <w:rFonts w:ascii="Times New Roman" w:hAnsi="Times New Roman"/>
+                <w:rFonts w:ascii="Times New Roman" w:hAnsi="Times New Roman" w:cs="Times New Roman"/>
                 <w:i/>
                 <w:iCs/>
                 <w:color w:val="000000"/>
+                <w:sz w:val="24"/>
                 <w:szCs w:val="24"/>
                 <w:vertAlign w:val="superscript"/>
                 <w:lang w:eastAsia="ja-JP"/>
@@ -512,20 +392,22 @@
               <w:spacing w:after="0" w:line="240" w:lineRule="auto"/>
               <w:jc w:val="center"/>
               <w:rPr>
-                <w:rFonts w:ascii="Times New Roman" w:hAnsi="Times New Roman"/>
+                <w:rFonts w:ascii="Times New Roman" w:hAnsi="Times New Roman" w:cs="Times New Roman"/>
                 <w:i/>
                 <w:iCs/>
                 <w:color w:val="000000"/>
+                <w:sz w:val="24"/>
                 <w:szCs w:val="24"/>
                 <w:lang w:eastAsia="ja-JP"/>
               </w:rPr>
             </w:pPr>
             <w:r>
               <w:rPr>
-                <w:rFonts w:ascii="Times New Roman" w:hAnsi="Times New Roman"/>
+                <w:rFonts w:ascii="Times New Roman" w:hAnsi="Times New Roman" w:cs="Times New Roman"/>
                 <w:i/>
                 <w:iCs/>
                 <w:color w:val="000000"/>
+                <w:sz w:val="24"/>
                 <w:szCs w:val="24"/>
                 <w:lang w:eastAsia="ja-JP"/>
               </w:rPr>
@@ -557,16 +439,18 @@
               <w:spacing w:after="0" w:line="240" w:lineRule="auto"/>
               <w:jc w:val="center"/>
               <w:rPr>
-                <w:rFonts w:ascii="Times New Roman" w:hAnsi="Times New Roman"/>
-                <w:color w:val="000000"/>
+                <w:rFonts w:ascii="Times New Roman" w:hAnsi="Times New Roman" w:cs="Times New Roman"/>
+                <w:color w:val="000000"/>
+                <w:sz w:val="24"/>
                 <w:szCs w:val="24"/>
                 <w:lang w:eastAsia="ja-JP"/>
               </w:rPr>
             </w:pPr>
             <w:r>
               <w:rPr>
-                <w:rFonts w:ascii="Times New Roman" w:hAnsi="Times New Roman"/>
-                <w:color w:val="000000"/>
+                <w:rFonts w:ascii="Times New Roman" w:hAnsi="Times New Roman" w:cs="Times New Roman"/>
+                <w:color w:val="000000"/>
+                <w:sz w:val="24"/>
                 <w:szCs w:val="24"/>
                 <w:lang w:eastAsia="ja-JP"/>
               </w:rPr>
@@ -593,8 +477,9 @@
               <w:spacing w:after="0" w:line="240" w:lineRule="auto"/>
               <w:jc w:val="center"/>
               <w:rPr>
-                <w:rFonts w:ascii="Times New Roman" w:hAnsi="Times New Roman"/>
-                <w:color w:val="000000"/>
+                <w:rFonts w:ascii="Times New Roman" w:hAnsi="Times New Roman" w:cs="Times New Roman"/>
+                <w:color w:val="000000"/>
+                <w:sz w:val="24"/>
                 <w:szCs w:val="24"/>
                 <w:lang w:eastAsia="ja-JP"/>
               </w:rPr>
@@ -602,8 +487,9 @@
             <w:proofErr w:type="spellStart"/>
             <w:r>
               <w:rPr>
-                <w:rFonts w:ascii="Times New Roman" w:hAnsi="Times New Roman"/>
-                <w:color w:val="000000"/>
+                <w:rFonts w:ascii="Times New Roman" w:hAnsi="Times New Roman" w:cs="Times New Roman"/>
+                <w:color w:val="000000"/>
+                <w:sz w:val="24"/>
                 <w:szCs w:val="24"/>
                 <w:lang w:eastAsia="ja-JP"/>
               </w:rPr>
@@ -631,8 +517,9 @@
               <w:spacing w:after="0" w:line="240" w:lineRule="auto"/>
               <w:jc w:val="center"/>
               <w:rPr>
-                <w:rFonts w:ascii="Times New Roman" w:hAnsi="Times New Roman"/>
-                <w:color w:val="000000"/>
+                <w:rFonts w:ascii="Times New Roman" w:hAnsi="Times New Roman" w:cs="Times New Roman"/>
+                <w:color w:val="000000"/>
+                <w:sz w:val="24"/>
                 <w:szCs w:val="24"/>
                 <w:lang w:eastAsia="ja-JP"/>
               </w:rPr>
@@ -640,8 +527,9 @@
             <w:proofErr w:type="spellStart"/>
             <w:r>
               <w:rPr>
-                <w:rFonts w:ascii="Times New Roman" w:hAnsi="Times New Roman"/>
-                <w:color w:val="000000"/>
+                <w:rFonts w:ascii="Times New Roman" w:hAnsi="Times New Roman" w:cs="Times New Roman"/>
+                <w:color w:val="000000"/>
+                <w:sz w:val="24"/>
                 <w:szCs w:val="24"/>
                 <w:lang w:eastAsia="ja-JP"/>
               </w:rPr>
@@ -668,16 +556,18 @@
               <w:spacing w:after="0" w:line="240" w:lineRule="auto"/>
               <w:jc w:val="center"/>
               <w:rPr>
-                <w:rFonts w:ascii="Times New Roman" w:hAnsi="Times New Roman"/>
-                <w:color w:val="000000"/>
+                <w:rFonts w:ascii="Times New Roman" w:hAnsi="Times New Roman" w:cs="Times New Roman"/>
+                <w:color w:val="000000"/>
+                <w:sz w:val="24"/>
                 <w:szCs w:val="24"/>
                 <w:lang w:eastAsia="ja-JP"/>
               </w:rPr>
             </w:pPr>
             <w:r>
               <w:rPr>
-                <w:rFonts w:ascii="Times New Roman" w:hAnsi="Times New Roman"/>
-                <w:color w:val="000000"/>
+                <w:rFonts w:ascii="Times New Roman" w:hAnsi="Times New Roman" w:cs="Times New Roman"/>
+                <w:color w:val="000000"/>
+                <w:sz w:val="24"/>
                 <w:szCs w:val="24"/>
                 <w:lang w:eastAsia="ja-JP"/>
               </w:rPr>
@@ -702,10 +592,11 @@
             <w:pPr>
               <w:spacing w:after="0" w:line="240" w:lineRule="auto"/>
               <w:rPr>
-                <w:rFonts w:ascii="Symbol" w:hAnsi="Symbol"/>
+                <w:rFonts w:ascii="Times New Roman" w:hAnsi="Times New Roman" w:cs="Times New Roman"/>
                 <w:i/>
                 <w:iCs/>
                 <w:color w:val="000000"/>
+                <w:sz w:val="24"/>
                 <w:szCs w:val="24"/>
                 <w:lang w:eastAsia="ja-JP"/>
               </w:rPr>
@@ -729,10 +620,11 @@
             <w:pPr>
               <w:spacing w:after="0" w:line="240" w:lineRule="auto"/>
               <w:rPr>
-                <w:rFonts w:ascii="Times New Roman" w:hAnsi="Times New Roman"/>
+                <w:rFonts w:ascii="Times New Roman" w:hAnsi="Times New Roman" w:cs="Times New Roman"/>
                 <w:i/>
                 <w:iCs/>
                 <w:color w:val="000000"/>
+                <w:sz w:val="24"/>
                 <w:szCs w:val="24"/>
                 <w:lang w:eastAsia="ja-JP"/>
               </w:rPr>
@@ -756,10 +648,11 @@
             <w:pPr>
               <w:spacing w:after="0" w:line="240" w:lineRule="auto"/>
               <w:rPr>
-                <w:rFonts w:ascii="Times New Roman" w:hAnsi="Times New Roman"/>
+                <w:rFonts w:ascii="Times New Roman" w:hAnsi="Times New Roman" w:cs="Times New Roman"/>
                 <w:i/>
                 <w:iCs/>
                 <w:color w:val="000000"/>
+                <w:sz w:val="24"/>
                 <w:szCs w:val="24"/>
                 <w:lang w:eastAsia="ja-JP"/>
               </w:rPr>
@@ -790,8 +683,9 @@
             <w:pPr>
               <w:spacing w:after="0" w:line="240" w:lineRule="auto"/>
               <w:rPr>
-                <w:rFonts w:ascii="Times New Roman" w:hAnsi="Times New Roman"/>
-                <w:color w:val="000000"/>
+                <w:rFonts w:ascii="Times New Roman" w:hAnsi="Times New Roman" w:cs="Times New Roman"/>
+                <w:color w:val="000000"/>
+                <w:sz w:val="24"/>
                 <w:szCs w:val="24"/>
                 <w:lang w:eastAsia="ja-JP"/>
               </w:rPr>
@@ -799,8 +693,9 @@
             <w:proofErr w:type="spellStart"/>
             <w:r>
               <w:rPr>
-                <w:rFonts w:ascii="Times New Roman" w:hAnsi="Times New Roman"/>
-                <w:color w:val="000000"/>
+                <w:rFonts w:ascii="Times New Roman" w:hAnsi="Times New Roman" w:cs="Times New Roman"/>
+                <w:color w:val="000000"/>
+                <w:sz w:val="24"/>
                 <w:szCs w:val="24"/>
                 <w:lang w:eastAsia="ja-JP"/>
               </w:rPr>
@@ -827,16 +722,18 @@
             <w:pPr>
               <w:spacing w:after="0" w:line="240" w:lineRule="auto"/>
               <w:rPr>
-                <w:rFonts w:ascii="Times New Roman" w:hAnsi="Times New Roman"/>
-                <w:color w:val="000000"/>
+                <w:rFonts w:ascii="Times New Roman" w:hAnsi="Times New Roman" w:cs="Times New Roman"/>
+                <w:color w:val="000000"/>
+                <w:sz w:val="24"/>
                 <w:szCs w:val="24"/>
                 <w:lang w:eastAsia="ja-JP"/>
               </w:rPr>
             </w:pPr>
             <w:r>
               <w:rPr>
-                <w:rFonts w:ascii="Times New Roman" w:hAnsi="Times New Roman"/>
-                <w:color w:val="000000"/>
+                <w:rFonts w:ascii="Times New Roman" w:hAnsi="Times New Roman" w:cs="Times New Roman"/>
+                <w:color w:val="000000"/>
+                <w:sz w:val="24"/>
                 <w:szCs w:val="24"/>
                 <w:lang w:eastAsia="ja-JP"/>
               </w:rPr>
@@ -865,16 +762,18 @@
               </w:tabs>
               <w:spacing w:after="0" w:line="240" w:lineRule="auto"/>
               <w:rPr>
-                <w:rFonts w:ascii="Times New Roman" w:hAnsi="Times New Roman"/>
-                <w:color w:val="000000"/>
+                <w:rFonts w:ascii="Times New Roman" w:hAnsi="Times New Roman" w:cs="Times New Roman"/>
+                <w:color w:val="000000"/>
+                <w:sz w:val="24"/>
                 <w:szCs w:val="24"/>
                 <w:lang w:eastAsia="ja-JP"/>
               </w:rPr>
             </w:pPr>
             <w:r>
               <w:rPr>
-                <w:rFonts w:ascii="Times New Roman" w:hAnsi="Times New Roman"/>
-                <w:color w:val="000000"/>
+                <w:rFonts w:ascii="Times New Roman" w:hAnsi="Times New Roman" w:cs="Times New Roman"/>
+                <w:color w:val="000000"/>
+                <w:sz w:val="24"/>
                 <w:szCs w:val="24"/>
                 <w:lang w:eastAsia="ja-JP"/>
               </w:rPr>
@@ -903,16 +802,18 @@
               </w:tabs>
               <w:spacing w:after="0" w:line="240" w:lineRule="auto"/>
               <w:rPr>
-                <w:rFonts w:ascii="Times New Roman" w:hAnsi="Times New Roman"/>
-                <w:color w:val="000000"/>
+                <w:rFonts w:ascii="Times New Roman" w:hAnsi="Times New Roman" w:cs="Times New Roman"/>
+                <w:color w:val="000000"/>
+                <w:sz w:val="24"/>
                 <w:szCs w:val="24"/>
                 <w:lang w:eastAsia="ja-JP"/>
               </w:rPr>
             </w:pPr>
             <w:r>
               <w:rPr>
-                <w:rFonts w:ascii="Times New Roman" w:hAnsi="Times New Roman"/>
-                <w:color w:val="000000"/>
+                <w:rFonts w:ascii="Times New Roman" w:hAnsi="Times New Roman" w:cs="Times New Roman"/>
+                <w:color w:val="000000"/>
+                <w:sz w:val="24"/>
                 <w:szCs w:val="24"/>
                 <w:lang w:eastAsia="ja-JP"/>
               </w:rPr>
@@ -920,8 +821,9 @@
             </w:r>
             <w:r>
               <w:rPr>
-                <w:rFonts w:ascii="Times New Roman" w:hAnsi="Times New Roman"/>
-                <w:color w:val="000000"/>
+                <w:rFonts w:ascii="Times New Roman" w:hAnsi="Times New Roman" w:cs="Times New Roman"/>
+                <w:color w:val="000000"/>
+                <w:sz w:val="24"/>
                 <w:szCs w:val="24"/>
                 <w:lang w:eastAsia="ja-JP"/>
               </w:rPr>
@@ -929,8 +831,9 @@
             </w:r>
             <w:r>
               <w:rPr>
-                <w:rFonts w:ascii="Times New Roman" w:hAnsi="Times New Roman"/>
-                <w:color w:val="000000"/>
+                <w:rFonts w:ascii="Times New Roman" w:hAnsi="Times New Roman" w:cs="Times New Roman"/>
+                <w:color w:val="000000"/>
+                <w:sz w:val="24"/>
                 <w:szCs w:val="24"/>
                 <w:lang w:eastAsia="ja-JP"/>
               </w:rPr>
@@ -958,16 +861,18 @@
               </w:tabs>
               <w:spacing w:after="0" w:line="240" w:lineRule="auto"/>
               <w:rPr>
-                <w:rFonts w:ascii="Times New Roman" w:hAnsi="Times New Roman"/>
-                <w:color w:val="000000"/>
+                <w:rFonts w:ascii="Times New Roman" w:hAnsi="Times New Roman" w:cs="Times New Roman"/>
+                <w:color w:val="000000"/>
+                <w:sz w:val="24"/>
                 <w:szCs w:val="24"/>
                 <w:lang w:eastAsia="ja-JP"/>
               </w:rPr>
             </w:pPr>
             <w:r>
               <w:rPr>
-                <w:rFonts w:ascii="Times New Roman" w:hAnsi="Times New Roman"/>
-                <w:color w:val="000000"/>
+                <w:rFonts w:ascii="Times New Roman" w:hAnsi="Times New Roman" w:cs="Times New Roman"/>
+                <w:color w:val="000000"/>
+                <w:sz w:val="24"/>
                 <w:szCs w:val="24"/>
                 <w:lang w:eastAsia="ja-JP"/>
               </w:rPr>
@@ -995,16 +900,18 @@
               </w:tabs>
               <w:spacing w:after="0" w:line="240" w:lineRule="auto"/>
               <w:rPr>
-                <w:rFonts w:ascii="Times New Roman" w:hAnsi="Times New Roman"/>
-                <w:color w:val="000000"/>
+                <w:rFonts w:ascii="Times New Roman" w:hAnsi="Times New Roman" w:cs="Times New Roman"/>
+                <w:color w:val="000000"/>
+                <w:sz w:val="24"/>
                 <w:szCs w:val="24"/>
                 <w:lang w:eastAsia="ja-JP"/>
               </w:rPr>
             </w:pPr>
             <w:r>
               <w:rPr>
-                <w:rFonts w:ascii="Times New Roman" w:hAnsi="Times New Roman"/>
-                <w:color w:val="000000"/>
+                <w:rFonts w:ascii="Times New Roman" w:hAnsi="Times New Roman" w:cs="Times New Roman"/>
+                <w:color w:val="000000"/>
+                <w:sz w:val="24"/>
                 <w:szCs w:val="24"/>
                 <w:lang w:eastAsia="ja-JP"/>
               </w:rPr>
@@ -1012,8 +919,9 @@
             </w:r>
             <w:r>
               <w:rPr>
-                <w:rFonts w:ascii="Times New Roman" w:hAnsi="Times New Roman"/>
-                <w:color w:val="000000"/>
+                <w:rFonts w:ascii="Times New Roman" w:hAnsi="Times New Roman" w:cs="Times New Roman"/>
+                <w:color w:val="000000"/>
+                <w:sz w:val="24"/>
                 <w:szCs w:val="24"/>
                 <w:lang w:eastAsia="ja-JP"/>
               </w:rPr>
@@ -1041,16 +949,18 @@
               </w:tabs>
               <w:spacing w:after="0" w:line="240" w:lineRule="auto"/>
               <w:rPr>
-                <w:rFonts w:ascii="Times New Roman" w:hAnsi="Times New Roman"/>
-                <w:color w:val="000000"/>
+                <w:rFonts w:ascii="Times New Roman" w:hAnsi="Times New Roman" w:cs="Times New Roman"/>
+                <w:color w:val="000000"/>
+                <w:sz w:val="24"/>
                 <w:szCs w:val="24"/>
                 <w:lang w:eastAsia="ja-JP"/>
               </w:rPr>
             </w:pPr>
             <w:r>
               <w:rPr>
-                <w:rFonts w:ascii="Times New Roman" w:hAnsi="Times New Roman"/>
-                <w:color w:val="000000"/>
+                <w:rFonts w:ascii="Times New Roman" w:hAnsi="Times New Roman" w:cs="Times New Roman"/>
+                <w:color w:val="000000"/>
+                <w:sz w:val="24"/>
                 <w:szCs w:val="24"/>
                 <w:lang w:eastAsia="ja-JP"/>
               </w:rPr>
@@ -1058,8 +968,9 @@
             </w:r>
             <w:r>
               <w:rPr>
-                <w:rFonts w:ascii="Times New Roman" w:hAnsi="Times New Roman"/>
-                <w:color w:val="000000"/>
+                <w:rFonts w:ascii="Times New Roman" w:hAnsi="Times New Roman" w:cs="Times New Roman"/>
+                <w:color w:val="000000"/>
+                <w:sz w:val="24"/>
                 <w:szCs w:val="24"/>
                 <w:lang w:eastAsia="ja-JP"/>
               </w:rPr>
@@ -1091,8 +1002,9 @@
             <w:pPr>
               <w:spacing w:after="0" w:line="240" w:lineRule="auto"/>
               <w:rPr>
-                <w:rFonts w:ascii="Times New Roman" w:hAnsi="Times New Roman"/>
-                <w:color w:val="000000"/>
+                <w:rFonts w:ascii="Times New Roman" w:hAnsi="Times New Roman" w:cs="Times New Roman"/>
+                <w:color w:val="000000"/>
+                <w:sz w:val="24"/>
                 <w:szCs w:val="24"/>
                 <w:lang w:eastAsia="ja-JP"/>
               </w:rPr>
@@ -1100,8 +1012,9 @@
             <w:proofErr w:type="spellStart"/>
             <w:r>
               <w:rPr>
-                <w:rFonts w:ascii="Times New Roman" w:hAnsi="Times New Roman"/>
-                <w:color w:val="000000"/>
+                <w:rFonts w:ascii="Times New Roman" w:hAnsi="Times New Roman" w:cs="Times New Roman"/>
+                <w:color w:val="000000"/>
+                <w:sz w:val="24"/>
                 <w:szCs w:val="24"/>
                 <w:lang w:eastAsia="ja-JP"/>
               </w:rPr>
@@ -1129,8 +1042,9 @@
               <w:spacing w:after="0" w:line="240" w:lineRule="auto"/>
               <w:jc w:val="right"/>
               <w:rPr>
-                <w:rFonts w:ascii="Times New Roman" w:hAnsi="Times New Roman"/>
-                <w:color w:val="000000"/>
+                <w:rFonts w:ascii="Times New Roman" w:hAnsi="Times New Roman" w:cs="Times New Roman"/>
+                <w:color w:val="000000"/>
+                <w:sz w:val="24"/>
                 <w:szCs w:val="24"/>
                 <w:lang w:eastAsia="ja-JP"/>
               </w:rPr>
@@ -1158,8 +1072,9 @@
               </w:tabs>
               <w:spacing w:after="0" w:line="240" w:lineRule="auto"/>
               <w:rPr>
-                <w:rFonts w:ascii="Times New Roman" w:hAnsi="Times New Roman"/>
-                <w:color w:val="000000"/>
+                <w:rFonts w:ascii="Times New Roman" w:hAnsi="Times New Roman" w:cs="Times New Roman"/>
+                <w:color w:val="000000"/>
+                <w:sz w:val="24"/>
                 <w:szCs w:val="24"/>
                 <w:lang w:eastAsia="ja-JP"/>
               </w:rPr>
@@ -1187,16 +1102,18 @@
               </w:tabs>
               <w:spacing w:after="0" w:line="240" w:lineRule="auto"/>
               <w:rPr>
-                <w:rFonts w:ascii="Times New Roman" w:hAnsi="Times New Roman"/>
-                <w:color w:val="000000"/>
+                <w:rFonts w:ascii="Times New Roman" w:hAnsi="Times New Roman" w:cs="Times New Roman"/>
+                <w:color w:val="000000"/>
+                <w:sz w:val="24"/>
                 <w:szCs w:val="24"/>
                 <w:lang w:eastAsia="ja-JP"/>
               </w:rPr>
             </w:pPr>
             <w:r>
               <w:rPr>
-                <w:rFonts w:ascii="Times New Roman" w:hAnsi="Times New Roman"/>
-                <w:color w:val="000000"/>
+                <w:rFonts w:ascii="Times New Roman" w:hAnsi="Times New Roman" w:cs="Times New Roman"/>
+                <w:color w:val="000000"/>
+                <w:sz w:val="24"/>
                 <w:szCs w:val="24"/>
                 <w:lang w:eastAsia="ja-JP"/>
               </w:rPr>
@@ -1204,8 +1121,9 @@
             </w:r>
             <w:r>
               <w:rPr>
-                <w:rFonts w:ascii="Times New Roman" w:hAnsi="Times New Roman"/>
-                <w:color w:val="000000"/>
+                <w:rFonts w:ascii="Times New Roman" w:hAnsi="Times New Roman" w:cs="Times New Roman"/>
+                <w:color w:val="000000"/>
+                <w:sz w:val="24"/>
                 <w:szCs w:val="24"/>
                 <w:lang w:eastAsia="ja-JP"/>
               </w:rPr>
@@ -1233,16 +1151,18 @@
               </w:tabs>
               <w:spacing w:after="0" w:line="240" w:lineRule="auto"/>
               <w:rPr>
-                <w:rFonts w:ascii="Times New Roman" w:hAnsi="Times New Roman"/>
-                <w:color w:val="000000"/>
+                <w:rFonts w:ascii="Times New Roman" w:hAnsi="Times New Roman" w:cs="Times New Roman"/>
+                <w:color w:val="000000"/>
+                <w:sz w:val="24"/>
                 <w:szCs w:val="24"/>
                 <w:lang w:eastAsia="ja-JP"/>
               </w:rPr>
             </w:pPr>
             <w:r>
               <w:rPr>
-                <w:rFonts w:ascii="Times New Roman" w:hAnsi="Times New Roman"/>
-                <w:color w:val="000000"/>
+                <w:rFonts w:ascii="Times New Roman" w:hAnsi="Times New Roman" w:cs="Times New Roman"/>
+                <w:color w:val="000000"/>
+                <w:sz w:val="24"/>
                 <w:szCs w:val="24"/>
                 <w:lang w:eastAsia="ja-JP"/>
               </w:rPr>
@@ -1270,16 +1190,18 @@
               </w:tabs>
               <w:spacing w:after="0" w:line="240" w:lineRule="auto"/>
               <w:rPr>
-                <w:rFonts w:ascii="Times New Roman" w:hAnsi="Times New Roman"/>
-                <w:color w:val="000000"/>
+                <w:rFonts w:ascii="Times New Roman" w:hAnsi="Times New Roman" w:cs="Times New Roman"/>
+                <w:color w:val="000000"/>
+                <w:sz w:val="24"/>
                 <w:szCs w:val="24"/>
                 <w:lang w:eastAsia="ja-JP"/>
               </w:rPr>
             </w:pPr>
             <w:r>
               <w:rPr>
-                <w:rFonts w:ascii="Times New Roman" w:hAnsi="Times New Roman"/>
-                <w:color w:val="000000"/>
+                <w:rFonts w:ascii="Times New Roman" w:hAnsi="Times New Roman" w:cs="Times New Roman"/>
+                <w:color w:val="000000"/>
+                <w:sz w:val="24"/>
                 <w:szCs w:val="24"/>
                 <w:lang w:eastAsia="ja-JP"/>
               </w:rPr>
@@ -1307,16 +1229,18 @@
               </w:tabs>
               <w:spacing w:after="0" w:line="240" w:lineRule="auto"/>
               <w:rPr>
-                <w:rFonts w:ascii="Times New Roman" w:hAnsi="Times New Roman"/>
-                <w:color w:val="000000"/>
+                <w:rFonts w:ascii="Times New Roman" w:hAnsi="Times New Roman" w:cs="Times New Roman"/>
+                <w:color w:val="000000"/>
+                <w:sz w:val="24"/>
                 <w:szCs w:val="24"/>
                 <w:lang w:eastAsia="ja-JP"/>
               </w:rPr>
             </w:pPr>
             <w:r>
               <w:rPr>
-                <w:rFonts w:ascii="Times New Roman" w:hAnsi="Times New Roman"/>
-                <w:color w:val="000000"/>
+                <w:rFonts w:ascii="Times New Roman" w:hAnsi="Times New Roman" w:cs="Times New Roman"/>
+                <w:color w:val="000000"/>
+                <w:sz w:val="24"/>
                 <w:szCs w:val="24"/>
                 <w:lang w:eastAsia="ja-JP"/>
               </w:rPr>
@@ -1347,8 +1271,9 @@
             <w:pPr>
               <w:spacing w:after="0" w:line="240" w:lineRule="auto"/>
               <w:rPr>
-                <w:rFonts w:ascii="Times New Roman" w:hAnsi="Times New Roman"/>
-                <w:color w:val="000000"/>
+                <w:rFonts w:ascii="Times New Roman" w:hAnsi="Times New Roman" w:cs="Times New Roman"/>
+                <w:color w:val="000000"/>
+                <w:sz w:val="24"/>
                 <w:szCs w:val="24"/>
                 <w:lang w:eastAsia="ja-JP"/>
               </w:rPr>
@@ -1372,8 +1297,9 @@
             <w:pPr>
               <w:spacing w:after="0" w:line="240" w:lineRule="auto"/>
               <w:rPr>
-                <w:rFonts w:ascii="Times New Roman" w:hAnsi="Times New Roman"/>
-                <w:color w:val="000000"/>
+                <w:rFonts w:ascii="Times New Roman" w:hAnsi="Times New Roman" w:cs="Times New Roman"/>
+                <w:color w:val="000000"/>
+                <w:sz w:val="24"/>
                 <w:szCs w:val="24"/>
                 <w:lang w:eastAsia="ja-JP"/>
               </w:rPr>
@@ -1400,8 +1326,9 @@
               </w:tabs>
               <w:spacing w:after="0" w:line="240" w:lineRule="auto"/>
               <w:rPr>
-                <w:rFonts w:ascii="Times New Roman" w:hAnsi="Times New Roman"/>
-                <w:color w:val="000000"/>
+                <w:rFonts w:ascii="Times New Roman" w:hAnsi="Times New Roman" w:cs="Times New Roman"/>
+                <w:color w:val="000000"/>
+                <w:sz w:val="24"/>
                 <w:szCs w:val="24"/>
                 <w:lang w:eastAsia="ja-JP"/>
               </w:rPr>
@@ -1428,8 +1355,9 @@
               </w:tabs>
               <w:spacing w:after="0" w:line="240" w:lineRule="auto"/>
               <w:rPr>
-                <w:rFonts w:ascii="Times New Roman" w:hAnsi="Times New Roman"/>
-                <w:color w:val="000000"/>
+                <w:rFonts w:ascii="Times New Roman" w:hAnsi="Times New Roman" w:cs="Times New Roman"/>
+                <w:color w:val="000000"/>
+                <w:sz w:val="24"/>
                 <w:szCs w:val="24"/>
                 <w:lang w:eastAsia="ja-JP"/>
               </w:rPr>
@@ -1455,16 +1383,18 @@
               <w:spacing w:after="0" w:line="240" w:lineRule="auto"/>
               <w:jc w:val="right"/>
               <w:rPr>
-                <w:rFonts w:ascii="Times New Roman" w:hAnsi="Times New Roman"/>
-                <w:color w:val="000000"/>
+                <w:rFonts w:ascii="Times New Roman" w:hAnsi="Times New Roman" w:cs="Times New Roman"/>
+                <w:color w:val="000000"/>
+                <w:sz w:val="24"/>
                 <w:szCs w:val="24"/>
                 <w:lang w:eastAsia="ja-JP"/>
               </w:rPr>
             </w:pPr>
             <w:r>
               <w:rPr>
-                <w:rFonts w:ascii="Times New Roman" w:hAnsi="Times New Roman"/>
-                <w:color w:val="000000"/>
+                <w:rFonts w:ascii="Times New Roman" w:hAnsi="Times New Roman" w:cs="Times New Roman"/>
+                <w:color w:val="000000"/>
+                <w:sz w:val="24"/>
                 <w:szCs w:val="24"/>
                 <w:lang w:eastAsia="ja-JP"/>
               </w:rPr>
@@ -1492,16 +1422,18 @@
               </w:tabs>
               <w:spacing w:after="0" w:line="240" w:lineRule="auto"/>
               <w:rPr>
-                <w:rFonts w:ascii="Times New Roman" w:hAnsi="Times New Roman"/>
-                <w:color w:val="000000"/>
+                <w:rFonts w:ascii="Times New Roman" w:hAnsi="Times New Roman" w:cs="Times New Roman"/>
+                <w:color w:val="000000"/>
+                <w:sz w:val="24"/>
                 <w:szCs w:val="24"/>
                 <w:lang w:eastAsia="ja-JP"/>
               </w:rPr>
             </w:pPr>
             <w:r>
               <w:rPr>
-                <w:rFonts w:ascii="Times New Roman" w:hAnsi="Times New Roman"/>
-                <w:color w:val="000000"/>
+                <w:rFonts w:ascii="Times New Roman" w:hAnsi="Times New Roman" w:cs="Times New Roman"/>
+                <w:color w:val="000000"/>
+                <w:sz w:val="24"/>
                 <w:szCs w:val="24"/>
                 <w:lang w:eastAsia="ja-JP"/>
               </w:rPr>
@@ -1532,18 +1464,20 @@
             <w:pPr>
               <w:spacing w:after="0" w:line="240" w:lineRule="auto"/>
               <w:rPr>
-                <w:rFonts w:ascii="Times New Roman" w:hAnsi="Times New Roman"/>
+                <w:rFonts w:ascii="Times New Roman" w:hAnsi="Times New Roman" w:cs="Times New Roman"/>
                 <w:i/>
                 <w:color w:val="000000"/>
+                <w:sz w:val="24"/>
                 <w:szCs w:val="24"/>
                 <w:lang w:eastAsia="ja-JP"/>
               </w:rPr>
             </w:pPr>
             <w:r>
               <w:rPr>
-                <w:rFonts w:ascii="Times New Roman" w:hAnsi="Times New Roman"/>
+                <w:rFonts w:ascii="Times New Roman" w:hAnsi="Times New Roman" w:cs="Times New Roman"/>
                 <w:i/>
                 <w:color w:val="000000"/>
+                <w:sz w:val="24"/>
                 <w:szCs w:val="24"/>
                 <w:lang w:eastAsia="ja-JP"/>
               </w:rPr>
@@ -1571,16 +1505,18 @@
               </w:tabs>
               <w:spacing w:after="0" w:line="240" w:lineRule="auto"/>
               <w:rPr>
-                <w:rFonts w:ascii="Times New Roman" w:hAnsi="Times New Roman"/>
-                <w:color w:val="000000"/>
+                <w:rFonts w:ascii="Times New Roman" w:hAnsi="Times New Roman" w:cs="Times New Roman"/>
+                <w:color w:val="000000"/>
+                <w:sz w:val="24"/>
                 <w:szCs w:val="24"/>
                 <w:lang w:eastAsia="ja-JP"/>
               </w:rPr>
             </w:pPr>
             <w:r>
               <w:rPr>
-                <w:rFonts w:ascii="Times New Roman" w:hAnsi="Times New Roman"/>
-                <w:color w:val="000000"/>
+                <w:rFonts w:ascii="Times New Roman" w:hAnsi="Times New Roman" w:cs="Times New Roman"/>
+                <w:color w:val="000000"/>
+                <w:sz w:val="24"/>
                 <w:szCs w:val="24"/>
                 <w:lang w:eastAsia="ja-JP"/>
               </w:rPr>
@@ -1608,16 +1544,18 @@
               </w:tabs>
               <w:spacing w:after="0" w:line="240" w:lineRule="auto"/>
               <w:rPr>
-                <w:rFonts w:ascii="Times New Roman" w:hAnsi="Times New Roman"/>
-                <w:color w:val="000000"/>
+                <w:rFonts w:ascii="Times New Roman" w:hAnsi="Times New Roman" w:cs="Times New Roman"/>
+                <w:color w:val="000000"/>
+                <w:sz w:val="24"/>
                 <w:szCs w:val="24"/>
                 <w:lang w:eastAsia="ja-JP"/>
               </w:rPr>
             </w:pPr>
             <w:r>
               <w:rPr>
-                <w:rFonts w:ascii="Times New Roman" w:hAnsi="Times New Roman"/>
-                <w:color w:val="000000"/>
+                <w:rFonts w:ascii="Times New Roman" w:hAnsi="Times New Roman" w:cs="Times New Roman"/>
+                <w:color w:val="000000"/>
+                <w:sz w:val="24"/>
                 <w:szCs w:val="24"/>
                 <w:lang w:eastAsia="ja-JP"/>
               </w:rPr>
@@ -1645,16 +1583,18 @@
               </w:tabs>
               <w:spacing w:after="0" w:line="240" w:lineRule="auto"/>
               <w:rPr>
-                <w:rFonts w:ascii="Times New Roman" w:hAnsi="Times New Roman"/>
-                <w:color w:val="000000"/>
+                <w:rFonts w:ascii="Times New Roman" w:hAnsi="Times New Roman" w:cs="Times New Roman"/>
+                <w:color w:val="000000"/>
+                <w:sz w:val="24"/>
                 <w:szCs w:val="24"/>
                 <w:lang w:eastAsia="ja-JP"/>
               </w:rPr>
             </w:pPr>
             <w:r>
               <w:rPr>
-                <w:rFonts w:ascii="Times New Roman" w:hAnsi="Times New Roman"/>
-                <w:color w:val="000000"/>
+                <w:rFonts w:ascii="Times New Roman" w:hAnsi="Times New Roman" w:cs="Times New Roman"/>
+                <w:color w:val="000000"/>
+                <w:sz w:val="24"/>
                 <w:szCs w:val="24"/>
                 <w:lang w:eastAsia="ja-JP"/>
               </w:rPr>
@@ -1679,8 +1619,9 @@
             <w:pPr>
               <w:spacing w:after="0" w:line="240" w:lineRule="auto"/>
               <w:rPr>
-                <w:rFonts w:ascii="Times New Roman" w:hAnsi="Times New Roman"/>
-                <w:color w:val="000000"/>
+                <w:rFonts w:ascii="Times New Roman" w:hAnsi="Times New Roman" w:cs="Times New Roman"/>
+                <w:color w:val="000000"/>
+                <w:sz w:val="24"/>
                 <w:szCs w:val="24"/>
                 <w:lang w:eastAsia="ja-JP"/>
               </w:rPr>
@@ -1704,8 +1645,9 @@
             <w:pPr>
               <w:spacing w:after="0" w:line="240" w:lineRule="auto"/>
               <w:rPr>
-                <w:rFonts w:ascii="Times New Roman" w:hAnsi="Times New Roman"/>
-                <w:color w:val="000000"/>
+                <w:rFonts w:ascii="Times New Roman" w:hAnsi="Times New Roman" w:cs="Times New Roman"/>
+                <w:color w:val="000000"/>
+                <w:sz w:val="24"/>
                 <w:szCs w:val="24"/>
                 <w:lang w:eastAsia="ja-JP"/>
               </w:rPr>
@@ -1732,8 +1674,9 @@
               </w:tabs>
               <w:spacing w:after="0" w:line="240" w:lineRule="auto"/>
               <w:rPr>
-                <w:rFonts w:ascii="Times New Roman" w:hAnsi="Times New Roman"/>
-                <w:color w:val="000000"/>
+                <w:rFonts w:ascii="Times New Roman" w:hAnsi="Times New Roman" w:cs="Times New Roman"/>
+                <w:color w:val="000000"/>
+                <w:sz w:val="24"/>
                 <w:szCs w:val="24"/>
                 <w:lang w:eastAsia="ja-JP"/>
               </w:rPr>
@@ -1763,20 +1706,22 @@
             <w:pPr>
               <w:spacing w:after="0" w:line="240" w:lineRule="auto"/>
               <w:rPr>
-                <w:rFonts w:ascii="Times New Roman" w:hAnsi="Times New Roman"/>
+                <w:rFonts w:ascii="Times New Roman" w:hAnsi="Times New Roman" w:cs="Times New Roman"/>
                 <w:i/>
                 <w:iCs/>
                 <w:color w:val="000000"/>
+                <w:sz w:val="24"/>
                 <w:szCs w:val="24"/>
                 <w:lang w:eastAsia="ja-JP"/>
               </w:rPr>
             </w:pPr>
             <w:r>
               <w:rPr>
-                <w:rFonts w:ascii="Times New Roman" w:hAnsi="Times New Roman"/>
+                <w:rFonts w:ascii="Times New Roman" w:hAnsi="Times New Roman" w:cs="Times New Roman"/>
                 <w:i/>
                 <w:iCs/>
                 <w:color w:val="000000"/>
+                <w:sz w:val="24"/>
                 <w:szCs w:val="24"/>
                 <w:lang w:eastAsia="ja-JP"/>
               </w:rPr>
@@ -1804,16 +1749,18 @@
               </w:tabs>
               <w:spacing w:after="0" w:line="240" w:lineRule="auto"/>
               <w:rPr>
-                <w:rFonts w:ascii="Times New Roman" w:hAnsi="Times New Roman"/>
-                <w:color w:val="000000"/>
+                <w:rFonts w:ascii="Times New Roman" w:hAnsi="Times New Roman" w:cs="Times New Roman"/>
+                <w:color w:val="000000"/>
+                <w:sz w:val="24"/>
                 <w:szCs w:val="24"/>
                 <w:lang w:eastAsia="ja-JP"/>
               </w:rPr>
             </w:pPr>
             <w:r>
               <w:rPr>
-                <w:rFonts w:ascii="Times New Roman" w:hAnsi="Times New Roman"/>
-                <w:color w:val="000000"/>
+                <w:rFonts w:ascii="Times New Roman" w:hAnsi="Times New Roman" w:cs="Times New Roman"/>
+                <w:color w:val="000000"/>
+                <w:sz w:val="24"/>
                 <w:szCs w:val="24"/>
                 <w:lang w:eastAsia="ja-JP"/>
               </w:rPr>
@@ -1841,16 +1788,18 @@
               </w:tabs>
               <w:spacing w:after="0" w:line="240" w:lineRule="auto"/>
               <w:rPr>
-                <w:rFonts w:ascii="Times New Roman" w:hAnsi="Times New Roman"/>
-                <w:color w:val="000000"/>
+                <w:rFonts w:ascii="Times New Roman" w:hAnsi="Times New Roman" w:cs="Times New Roman"/>
+                <w:color w:val="000000"/>
+                <w:sz w:val="24"/>
                 <w:szCs w:val="24"/>
                 <w:lang w:eastAsia="ja-JP"/>
               </w:rPr>
             </w:pPr>
             <w:r>
               <w:rPr>
-                <w:rFonts w:ascii="Times New Roman" w:hAnsi="Times New Roman"/>
-                <w:color w:val="000000"/>
+                <w:rFonts w:ascii="Times New Roman" w:hAnsi="Times New Roman" w:cs="Times New Roman"/>
+                <w:color w:val="000000"/>
+                <w:sz w:val="24"/>
                 <w:szCs w:val="24"/>
                 <w:lang w:eastAsia="ja-JP"/>
               </w:rPr>
@@ -1878,16 +1827,18 @@
               </w:tabs>
               <w:spacing w:after="0" w:line="240" w:lineRule="auto"/>
               <w:rPr>
-                <w:rFonts w:ascii="Times New Roman" w:hAnsi="Times New Roman"/>
-                <w:color w:val="000000"/>
+                <w:rFonts w:ascii="Times New Roman" w:hAnsi="Times New Roman" w:cs="Times New Roman"/>
+                <w:color w:val="000000"/>
+                <w:sz w:val="24"/>
                 <w:szCs w:val="24"/>
                 <w:lang w:eastAsia="ja-JP"/>
               </w:rPr>
             </w:pPr>
             <w:r>
               <w:rPr>
-                <w:rFonts w:ascii="Times New Roman" w:hAnsi="Times New Roman"/>
-                <w:color w:val="000000"/>
+                <w:rFonts w:ascii="Times New Roman" w:hAnsi="Times New Roman" w:cs="Times New Roman"/>
+                <w:color w:val="000000"/>
+                <w:sz w:val="24"/>
                 <w:szCs w:val="24"/>
                 <w:lang w:eastAsia="ja-JP"/>
               </w:rPr>
@@ -1914,20 +1865,22 @@
               <w:spacing w:after="0" w:line="240" w:lineRule="auto"/>
               <w:jc w:val="right"/>
               <w:rPr>
-                <w:rFonts w:ascii="Times New Roman" w:hAnsi="Times New Roman"/>
+                <w:rFonts w:ascii="Times New Roman" w:hAnsi="Times New Roman" w:cs="Times New Roman"/>
                 <w:i/>
                 <w:iCs/>
                 <w:color w:val="000000"/>
+                <w:sz w:val="24"/>
                 <w:szCs w:val="24"/>
                 <w:lang w:eastAsia="ja-JP"/>
               </w:rPr>
             </w:pPr>
             <w:r>
               <w:rPr>
-                <w:rFonts w:ascii="Times New Roman" w:hAnsi="Times New Roman"/>
+                <w:rFonts w:ascii="Times New Roman" w:hAnsi="Times New Roman" w:cs="Times New Roman"/>
                 <w:i/>
                 <w:iCs/>
                 <w:color w:val="000000"/>
+                <w:sz w:val="24"/>
                 <w:szCs w:val="24"/>
                 <w:lang w:eastAsia="ja-JP"/>
               </w:rPr>
@@ -1935,10 +1888,11 @@
             </w:r>
             <w:r>
               <w:rPr>
-                <w:rFonts w:ascii="Times New Roman" w:hAnsi="Times New Roman"/>
+                <w:rFonts w:ascii="Times New Roman" w:hAnsi="Times New Roman" w:cs="Times New Roman"/>
                 <w:i/>
                 <w:iCs/>
                 <w:color w:val="000000"/>
+                <w:sz w:val="24"/>
                 <w:szCs w:val="24"/>
                 <w:vertAlign w:val="superscript"/>
                 <w:lang w:eastAsia="ja-JP"/>
@@ -1947,8 +1901,9 @@
             </w:r>
             <w:r>
               <w:rPr>
-                <w:rFonts w:ascii="Times New Roman" w:hAnsi="Times New Roman"/>
-                <w:color w:val="000000"/>
+                <w:rFonts w:ascii="Times New Roman" w:hAnsi="Times New Roman" w:cs="Times New Roman"/>
+                <w:color w:val="000000"/>
+                <w:sz w:val="24"/>
                 <w:szCs w:val="24"/>
                 <w:lang w:eastAsia="ja-JP"/>
               </w:rPr>
@@ -1976,16 +1931,18 @@
               </w:tabs>
               <w:spacing w:after="0" w:line="240" w:lineRule="auto"/>
               <w:rPr>
-                <w:rFonts w:ascii="Times New Roman" w:hAnsi="Times New Roman"/>
-                <w:color w:val="000000"/>
+                <w:rFonts w:ascii="Times New Roman" w:hAnsi="Times New Roman" w:cs="Times New Roman"/>
+                <w:color w:val="000000"/>
+                <w:sz w:val="24"/>
                 <w:szCs w:val="24"/>
                 <w:lang w:eastAsia="ja-JP"/>
               </w:rPr>
             </w:pPr>
             <w:r>
               <w:rPr>
-                <w:rFonts w:ascii="Times New Roman" w:hAnsi="Times New Roman"/>
-                <w:color w:val="000000"/>
+                <w:rFonts w:ascii="Times New Roman" w:hAnsi="Times New Roman" w:cs="Times New Roman"/>
+                <w:color w:val="000000"/>
+                <w:sz w:val="24"/>
                 <w:szCs w:val="24"/>
                 <w:lang w:eastAsia="ja-JP"/>
               </w:rPr>
@@ -1993,8 +1950,9 @@
             </w:r>
             <w:r>
               <w:rPr>
-                <w:rFonts w:ascii="Times New Roman" w:hAnsi="Times New Roman"/>
-                <w:color w:val="000000"/>
+                <w:rFonts w:ascii="Times New Roman" w:hAnsi="Times New Roman" w:cs="Times New Roman"/>
+                <w:color w:val="000000"/>
+                <w:sz w:val="24"/>
                 <w:szCs w:val="24"/>
                 <w:lang w:eastAsia="ja-JP"/>
               </w:rPr>
@@ -2009,35 +1967,40 @@
         <w:spacing w:after="0" w:line="240" w:lineRule="auto"/>
         <w:ind w:left="720"/>
         <w:rPr>
-          <w:rFonts w:ascii="Times New Roman" w:hAnsi="Times New Roman"/>
+          <w:rFonts w:ascii="Times New Roman" w:hAnsi="Times New Roman" w:cs="Times New Roman"/>
+          <w:sz w:val="24"/>
           <w:szCs w:val="24"/>
         </w:rPr>
       </w:pPr>
       <w:r>
         <w:rPr>
-          <w:rFonts w:ascii="Times New Roman" w:hAnsi="Times New Roman"/>
+          <w:rFonts w:ascii="Times New Roman" w:hAnsi="Times New Roman" w:cs="Times New Roman"/>
+          <w:sz w:val="24"/>
           <w:szCs w:val="24"/>
         </w:rPr>
         <w:t xml:space="preserve">       </w:t>
       </w:r>
       <w:r>
         <w:rPr>
-          <w:rFonts w:ascii="Times New Roman" w:hAnsi="Times New Roman"/>
+          <w:rFonts w:ascii="Times New Roman" w:hAnsi="Times New Roman" w:cs="Times New Roman"/>
+          <w:sz w:val="24"/>
           <w:szCs w:val="24"/>
         </w:rPr>
         <w:t>*</w:t>
       </w:r>
       <w:r>
         <w:rPr>
-          <w:rFonts w:ascii="Times New Roman" w:hAnsi="Times New Roman"/>
+          <w:rFonts w:ascii="Times New Roman" w:hAnsi="Times New Roman" w:cs="Times New Roman"/>
           <w:i/>
+          <w:sz w:val="24"/>
           <w:szCs w:val="24"/>
         </w:rPr>
         <w:t>p</w:t>
       </w:r>
       <w:r>
         <w:rPr>
-          <w:rFonts w:ascii="Times New Roman" w:hAnsi="Times New Roman"/>
+          <w:rFonts w:ascii="Times New Roman" w:hAnsi="Times New Roman" w:cs="Times New Roman"/>
+          <w:sz w:val="24"/>
           <w:szCs w:val="24"/>
         </w:rPr>
         <w:t xml:space="preserve"> &lt; .05</w:t>
@@ -2046,476 +2009,918 @@
     <w:p>
       <w:pPr>
         <w:spacing w:before="60" w:after="60" w:line="240" w:lineRule="auto"/>
+        <w:rPr>
+          <w:rFonts w:ascii="Times New Roman" w:hAnsi="Times New Roman" w:cs="Times New Roman"/>
+          <w:sz w:val="24"/>
+          <w:szCs w:val="24"/>
+        </w:rPr>
       </w:pPr>
     </w:p>
     <w:p>
       <w:pPr>
         <w:spacing w:before="60" w:after="60" w:line="240" w:lineRule="auto"/>
         <w:rPr>
-          <w:rFonts w:ascii="Times New Roman" w:eastAsia="Times New Roman" w:hAnsi="Times New Roman"/>
+          <w:rFonts w:ascii="Times New Roman" w:eastAsia="Times New Roman" w:hAnsi="Times New Roman" w:cs="Times New Roman"/>
           <w:b/>
           <w:sz w:val="24"/>
+          <w:szCs w:val="24"/>
         </w:rPr>
       </w:pPr>
       <w:r>
         <w:rPr>
-          <w:rFonts w:ascii="Times New Roman" w:eastAsia="Times New Roman" w:hAnsi="Times New Roman"/>
+          <w:rFonts w:ascii="Times New Roman" w:eastAsia="Times New Roman" w:hAnsi="Times New Roman" w:cs="Times New Roman"/>
+          <w:sz w:val="24"/>
+          <w:szCs w:val="24"/>
         </w:rPr>
         <w:tab/>
-      </w:r>
-      <w:r>
-        <w:rPr>
-          <w:rFonts w:ascii="Times New Roman" w:eastAsia="Times New Roman" w:hAnsi="Times New Roman"/>
-          <w:sz w:val="24"/>
-        </w:rPr>
         <w:t xml:space="preserve">As shown in Table 1, </w:t>
       </w:r>
       <w:proofErr w:type="spellStart"/>
       <w:r>
         <w:rPr>
-          <w:rFonts w:ascii="Times New Roman" w:eastAsia="Times New Roman" w:hAnsi="Times New Roman"/>
-          <w:sz w:val="24"/>
+          <w:rFonts w:ascii="Times New Roman" w:eastAsia="Times New Roman" w:hAnsi="Times New Roman" w:cs="Times New Roman"/>
+          <w:sz w:val="24"/>
+          <w:szCs w:val="24"/>
         </w:rPr>
         <w:t>Catch</w:t>
       </w:r>
       <w:r>
         <w:rPr>
-          <w:rFonts w:ascii="Times New Roman" w:eastAsia="Times New Roman" w:hAnsi="Times New Roman"/>
-          <w:sz w:val="24"/>
+          <w:rFonts w:ascii="Times New Roman" w:eastAsia="Times New Roman" w:hAnsi="Times New Roman" w:cs="Times New Roman"/>
+          <w:sz w:val="24"/>
+          <w:szCs w:val="24"/>
         </w:rPr>
         <w:t xml:space="preserve"> </w:t>
       </w:r>
       <w:proofErr w:type="spellEnd"/>
       <w:r>
         <w:rPr>
-          <w:rFonts w:ascii="Times New Roman" w:eastAsia="Times New Roman" w:hAnsi="Times New Roman"/>
-          <w:sz w:val="24"/>
+          <w:rFonts w:ascii="Times New Roman" w:eastAsia="Times New Roman" w:hAnsi="Times New Roman" w:cs="Times New Roman"/>
+          <w:sz w:val="24"/>
+          <w:szCs w:val="24"/>
         </w:rPr>
         <w:t xml:space="preserve">was positively correlated with </w:t>
       </w:r>
       <w:proofErr w:type="spellStart"/>
       <w:r>
         <w:rPr>
-          <w:rFonts w:ascii="Times New Roman" w:eastAsia="Times New Roman" w:hAnsi="Times New Roman"/>
-          <w:sz w:val="24"/>
+          <w:rFonts w:ascii="Times New Roman" w:eastAsia="Times New Roman" w:hAnsi="Times New Roman" w:cs="Times New Roman"/>
+          <w:sz w:val="24"/>
+          <w:szCs w:val="24"/>
         </w:rPr>
         <w:t>Priapam</w:t>
       </w:r>
       <w:proofErr w:type="spellEnd"/>
       <w:r>
         <w:rPr>
-          <w:rFonts w:ascii="Times New Roman" w:eastAsia="Times New Roman" w:hAnsi="Times New Roman"/>
-          <w:sz w:val="24"/>
+          <w:rFonts w:ascii="Times New Roman" w:eastAsia="Times New Roman" w:hAnsi="Times New Roman" w:cs="Times New Roman"/>
+          <w:sz w:val="24"/>
+          <w:szCs w:val="24"/>
         </w:rPr>
         <w:t xml:space="preserve">, </w:t>
       </w:r>
       <w:r>
         <w:rPr>
-          <w:rFonts w:ascii="Times New Roman" w:eastAsia="Times New Roman" w:hAnsi="Times New Roman"/>
+          <w:rFonts w:ascii="Times New Roman" w:eastAsia="Times New Roman" w:hAnsi="Times New Roman" w:cs="Times New Roman"/>
           <w:i/>
           <w:sz w:val="24"/>
+          <w:szCs w:val="24"/>
         </w:rPr>
         <w:t>r</w:t>
       </w:r>
       <w:r>
         <w:rPr>
-          <w:rFonts w:ascii="Times New Roman" w:eastAsia="Times New Roman" w:hAnsi="Times New Roman"/>
-          <w:sz w:val="24"/>
+          <w:rFonts w:ascii="Times New Roman" w:eastAsia="Times New Roman" w:hAnsi="Times New Roman" w:cs="Times New Roman"/>
+          <w:sz w:val="24"/>
+          <w:szCs w:val="24"/>
         </w:rPr>
         <w:t xml:space="preserve"> = .</w:t>
       </w:r>
       <w:r>
         <w:rPr>
-          <w:rFonts w:ascii="Times New Roman" w:eastAsia="Times New Roman" w:hAnsi="Times New Roman"/>
-          <w:sz w:val="24"/>
+          <w:rFonts w:ascii="Times New Roman" w:eastAsia="Times New Roman" w:hAnsi="Times New Roman" w:cs="Times New Roman"/>
+          <w:sz w:val="24"/>
+          <w:szCs w:val="24"/>
         </w:rPr>
         <w:t>23</w:t>
       </w:r>
       <w:r>
         <w:rPr>
-          <w:rFonts w:ascii="Times New Roman" w:eastAsia="Times New Roman" w:hAnsi="Times New Roman"/>
-          <w:sz w:val="24"/>
+          <w:rFonts w:ascii="Times New Roman" w:eastAsia="Times New Roman" w:hAnsi="Times New Roman" w:cs="Times New Roman"/>
+          <w:sz w:val="24"/>
+          <w:szCs w:val="24"/>
         </w:rPr>
         <w:t xml:space="preserve">, </w:t>
       </w:r>
       <w:r>
         <w:rPr>
-          <w:rFonts w:ascii="Times New Roman" w:eastAsia="Times New Roman" w:hAnsi="Times New Roman"/>
+          <w:rFonts w:ascii="Times New Roman" w:eastAsia="Times New Roman" w:hAnsi="Times New Roman" w:cs="Times New Roman"/>
           <w:i/>
           <w:sz w:val="24"/>
+          <w:szCs w:val="24"/>
         </w:rPr>
         <w:t>p</w:t>
       </w:r>
       <w:r>
         <w:rPr>
-          <w:rFonts w:ascii="Times New Roman" w:eastAsia="Times New Roman" w:hAnsi="Times New Roman"/>
-          <w:sz w:val="24"/>
+          <w:rFonts w:ascii="Times New Roman" w:eastAsia="Times New Roman" w:hAnsi="Times New Roman" w:cs="Times New Roman"/>
+          <w:sz w:val="24"/>
+          <w:szCs w:val="24"/>
         </w:rPr>
         <w:t xml:space="preserve"> &lt; .001, 95% CI [</w:t>
       </w:r>
       <w:r>
         <w:rPr>
-          <w:rFonts w:ascii="Times New Roman" w:eastAsia="Times New Roman" w:hAnsi="Times New Roman"/>
-          <w:sz w:val="24"/>
+          <w:rFonts w:ascii="Times New Roman" w:eastAsia="Times New Roman" w:hAnsi="Times New Roman" w:cs="Times New Roman"/>
+          <w:sz w:val="24"/>
+          <w:szCs w:val="24"/>
         </w:rPr>
         <w:t>.09</w:t>
       </w:r>
       <w:r>
         <w:rPr>
-          <w:rFonts w:ascii="Times New Roman" w:eastAsia="Times New Roman" w:hAnsi="Times New Roman"/>
-          <w:sz w:val="24"/>
+          <w:rFonts w:ascii="Times New Roman" w:eastAsia="Times New Roman" w:hAnsi="Times New Roman" w:cs="Times New Roman"/>
+          <w:sz w:val="24"/>
+          <w:szCs w:val="24"/>
         </w:rPr>
         <w:t>,</w:t>
       </w:r>
       <w:r>
         <w:rPr>
-          <w:rFonts w:ascii="Times New Roman" w:eastAsia="Times New Roman" w:hAnsi="Times New Roman"/>
-          <w:sz w:val="24"/>
+          <w:rFonts w:ascii="Times New Roman" w:eastAsia="Times New Roman" w:hAnsi="Times New Roman" w:cs="Times New Roman"/>
+          <w:sz w:val="24"/>
+          <w:szCs w:val="24"/>
         </w:rPr>
         <w:t xml:space="preserve"> .35</w:t>
       </w:r>
       <w:r>
         <w:rPr>
-          <w:rFonts w:ascii="Times New Roman" w:eastAsia="Times New Roman" w:hAnsi="Times New Roman"/>
-          <w:sz w:val="24"/>
+          <w:rFonts w:ascii="Times New Roman" w:eastAsia="Times New Roman" w:hAnsi="Times New Roman" w:cs="Times New Roman"/>
+          <w:sz w:val="24"/>
+          <w:szCs w:val="24"/>
         </w:rPr>
         <w:t>]</w:t>
       </w:r>
       <w:r>
         <w:rPr>
-          <w:rFonts w:ascii="Times New Roman" w:eastAsia="Times New Roman" w:hAnsi="Times New Roman"/>
+          <w:rFonts w:ascii="Times New Roman" w:eastAsia="Times New Roman" w:hAnsi="Times New Roman" w:cs="Times New Roman"/>
           <w:b/>
           <w:sz w:val="24"/>
+          <w:szCs w:val="24"/>
         </w:rPr>
         <w:t xml:space="preserve"> </w:t>
       </w:r>
       <w:r>
         <w:rPr>
-          <w:rFonts w:ascii="Times New Roman" w:eastAsia="Times New Roman" w:hAnsi="Times New Roman"/>
-          <w:sz w:val="24"/>
+          <w:rFonts w:ascii="Times New Roman" w:eastAsia="Times New Roman" w:hAnsi="Times New Roman" w:cs="Times New Roman"/>
+          <w:sz w:val="24"/>
+          <w:szCs w:val="24"/>
         </w:rPr>
         <w:t xml:space="preserve">and </w:t>
       </w:r>
       <w:r>
         <w:rPr>
-          <w:rFonts w:ascii="Times New Roman" w:eastAsia="Times New Roman" w:hAnsi="Times New Roman"/>
-          <w:sz w:val="24"/>
+          <w:rFonts w:ascii="Times New Roman" w:eastAsia="Times New Roman" w:hAnsi="Times New Roman" w:cs="Times New Roman"/>
+          <w:sz w:val="24"/>
+          <w:szCs w:val="24"/>
         </w:rPr>
         <w:t xml:space="preserve">negatively correlated with </w:t>
       </w:r>
       <w:proofErr w:type="spellStart"/>
       <w:r>
         <w:rPr>
-          <w:rFonts w:ascii="Times New Roman" w:eastAsia="Times New Roman" w:hAnsi="Times New Roman"/>
-          <w:sz w:val="24"/>
+          <w:rFonts w:ascii="Times New Roman" w:eastAsia="Times New Roman" w:hAnsi="Times New Roman" w:cs="Times New Roman"/>
+          <w:sz w:val="24"/>
+          <w:szCs w:val="24"/>
         </w:rPr>
         <w:t>Koleos</w:t>
       </w:r>
       <w:proofErr w:type="spellEnd"/>
       <w:r>
         <w:rPr>
-          <w:rFonts w:ascii="Times New Roman" w:eastAsia="Times New Roman" w:hAnsi="Times New Roman"/>
-          <w:sz w:val="24"/>
+          <w:rFonts w:ascii="Times New Roman" w:eastAsia="Times New Roman" w:hAnsi="Times New Roman" w:cs="Times New Roman"/>
+          <w:sz w:val="24"/>
+          <w:szCs w:val="24"/>
         </w:rPr>
         <w:t xml:space="preserve">, </w:t>
       </w:r>
       <w:r>
         <w:rPr>
-          <w:rFonts w:ascii="Times New Roman" w:eastAsia="Times New Roman" w:hAnsi="Times New Roman"/>
+          <w:rFonts w:ascii="Times New Roman" w:eastAsia="Times New Roman" w:hAnsi="Times New Roman" w:cs="Times New Roman"/>
           <w:i/>
           <w:sz w:val="24"/>
+          <w:szCs w:val="24"/>
         </w:rPr>
         <w:t>r</w:t>
       </w:r>
       <w:r>
         <w:rPr>
-          <w:rFonts w:ascii="Times New Roman" w:eastAsia="Times New Roman" w:hAnsi="Times New Roman"/>
-          <w:sz w:val="24"/>
+          <w:rFonts w:ascii="Times New Roman" w:eastAsia="Times New Roman" w:hAnsi="Times New Roman" w:cs="Times New Roman"/>
+          <w:sz w:val="24"/>
+          <w:szCs w:val="24"/>
         </w:rPr>
         <w:t xml:space="preserve"> = </w:t>
       </w:r>
       <w:r>
         <w:rPr>
-          <w:rFonts w:ascii="Times New Roman" w:eastAsia="Times New Roman" w:hAnsi="Times New Roman"/>
-          <w:sz w:val="24"/>
+          <w:rFonts w:ascii="Times New Roman" w:eastAsia="Times New Roman" w:hAnsi="Times New Roman" w:cs="Times New Roman"/>
+          <w:sz w:val="24"/>
+          <w:szCs w:val="24"/>
         </w:rPr>
         <w:t>-</w:t>
       </w:r>
       <w:r>
         <w:rPr>
-          <w:rFonts w:ascii="Times New Roman" w:eastAsia="Times New Roman" w:hAnsi="Times New Roman"/>
-          <w:sz w:val="24"/>
+          <w:rFonts w:ascii="Times New Roman" w:eastAsia="Times New Roman" w:hAnsi="Times New Roman" w:cs="Times New Roman"/>
+          <w:sz w:val="24"/>
+          <w:szCs w:val="24"/>
         </w:rPr>
         <w:t>.</w:t>
       </w:r>
       <w:r>
         <w:rPr>
-          <w:rFonts w:ascii="Times New Roman" w:eastAsia="Times New Roman" w:hAnsi="Times New Roman"/>
-          <w:sz w:val="24"/>
+          <w:rFonts w:ascii="Times New Roman" w:eastAsia="Times New Roman" w:hAnsi="Times New Roman" w:cs="Times New Roman"/>
+          <w:sz w:val="24"/>
+          <w:szCs w:val="24"/>
         </w:rPr>
         <w:t>05</w:t>
       </w:r>
       <w:r>
         <w:rPr>
-          <w:rFonts w:ascii="Times New Roman" w:eastAsia="Times New Roman" w:hAnsi="Times New Roman"/>
-          <w:sz w:val="24"/>
+          <w:rFonts w:ascii="Times New Roman" w:eastAsia="Times New Roman" w:hAnsi="Times New Roman" w:cs="Times New Roman"/>
+          <w:sz w:val="24"/>
+          <w:szCs w:val="24"/>
         </w:rPr>
         <w:t xml:space="preserve">, </w:t>
       </w:r>
       <w:r>
         <w:rPr>
-          <w:rFonts w:ascii="Times New Roman" w:eastAsia="Times New Roman" w:hAnsi="Times New Roman"/>
+          <w:rFonts w:ascii="Times New Roman" w:eastAsia="Times New Roman" w:hAnsi="Times New Roman" w:cs="Times New Roman"/>
           <w:i/>
           <w:sz w:val="24"/>
+          <w:szCs w:val="24"/>
         </w:rPr>
         <w:t>p</w:t>
       </w:r>
       <w:r>
         <w:rPr>
-          <w:rFonts w:ascii="Times New Roman" w:eastAsia="Times New Roman" w:hAnsi="Times New Roman"/>
-          <w:sz w:val="24"/>
+          <w:rFonts w:ascii="Times New Roman" w:eastAsia="Times New Roman" w:hAnsi="Times New Roman" w:cs="Times New Roman"/>
+          <w:sz w:val="24"/>
+          <w:szCs w:val="24"/>
         </w:rPr>
         <w:t xml:space="preserve"> </w:t>
       </w:r>
       <w:r>
         <w:rPr>
-          <w:rFonts w:ascii="Times New Roman" w:eastAsia="Times New Roman" w:hAnsi="Times New Roman"/>
-          <w:sz w:val="24"/>
+          <w:rFonts w:ascii="Times New Roman" w:eastAsia="Times New Roman" w:hAnsi="Times New Roman" w:cs="Times New Roman"/>
+          <w:sz w:val="24"/>
+          <w:szCs w:val="24"/>
         </w:rPr>
         <w:t>=</w:t>
       </w:r>
       <w:r>
         <w:rPr>
-          <w:rFonts w:ascii="Times New Roman" w:eastAsia="Times New Roman" w:hAnsi="Times New Roman"/>
-          <w:sz w:val="24"/>
+          <w:rFonts w:ascii="Times New Roman" w:eastAsia="Times New Roman" w:hAnsi="Times New Roman" w:cs="Times New Roman"/>
+          <w:sz w:val="24"/>
+          <w:szCs w:val="24"/>
         </w:rPr>
         <w:t xml:space="preserve"> .</w:t>
       </w:r>
       <w:r>
         <w:rPr>
-          <w:rFonts w:ascii="Times New Roman" w:eastAsia="Times New Roman" w:hAnsi="Times New Roman"/>
-          <w:sz w:val="24"/>
+          <w:rFonts w:ascii="Times New Roman" w:eastAsia="Times New Roman" w:hAnsi="Times New Roman" w:cs="Times New Roman"/>
+          <w:sz w:val="24"/>
+          <w:szCs w:val="24"/>
         </w:rPr>
         <w:t>49</w:t>
       </w:r>
       <w:r>
         <w:rPr>
-          <w:rFonts w:ascii="Times New Roman" w:eastAsia="Times New Roman" w:hAnsi="Times New Roman"/>
-          <w:sz w:val="24"/>
+          <w:rFonts w:ascii="Times New Roman" w:eastAsia="Times New Roman" w:hAnsi="Times New Roman" w:cs="Times New Roman"/>
+          <w:sz w:val="24"/>
+          <w:szCs w:val="24"/>
         </w:rPr>
         <w:t>, 95% CI [</w:t>
       </w:r>
       <w:r>
         <w:rPr>
-          <w:rFonts w:ascii="Times New Roman" w:eastAsia="Times New Roman" w:hAnsi="Times New Roman"/>
-          <w:sz w:val="24"/>
+          <w:rFonts w:ascii="Times New Roman" w:eastAsia="Times New Roman" w:hAnsi="Times New Roman" w:cs="Times New Roman"/>
+          <w:sz w:val="24"/>
+          <w:szCs w:val="24"/>
         </w:rPr>
         <w:t>-.19</w:t>
       </w:r>
       <w:r>
         <w:rPr>
-          <w:rFonts w:ascii="Times New Roman" w:eastAsia="Times New Roman" w:hAnsi="Times New Roman"/>
-          <w:sz w:val="24"/>
+          <w:rFonts w:ascii="Times New Roman" w:eastAsia="Times New Roman" w:hAnsi="Times New Roman" w:cs="Times New Roman"/>
+          <w:sz w:val="24"/>
+          <w:szCs w:val="24"/>
         </w:rPr>
         <w:t>, .</w:t>
       </w:r>
       <w:r>
         <w:rPr>
-          <w:rFonts w:ascii="Times New Roman" w:eastAsia="Times New Roman" w:hAnsi="Times New Roman"/>
-          <w:sz w:val="24"/>
+          <w:rFonts w:ascii="Times New Roman" w:eastAsia="Times New Roman" w:hAnsi="Times New Roman" w:cs="Times New Roman"/>
+          <w:sz w:val="24"/>
+          <w:szCs w:val="24"/>
         </w:rPr>
         <w:t>09</w:t>
       </w:r>
       <w:r>
         <w:rPr>
-          <w:rFonts w:ascii="Times New Roman" w:eastAsia="Times New Roman" w:hAnsi="Times New Roman"/>
-          <w:sz w:val="24"/>
+          <w:rFonts w:ascii="Times New Roman" w:eastAsia="Times New Roman" w:hAnsi="Times New Roman" w:cs="Times New Roman"/>
+          <w:sz w:val="24"/>
+          <w:szCs w:val="24"/>
         </w:rPr>
         <w:t>].</w:t>
       </w:r>
       <w:r>
         <w:rPr>
-          <w:rFonts w:ascii="Times New Roman" w:eastAsia="Times New Roman" w:hAnsi="Times New Roman"/>
+          <w:rFonts w:ascii="Times New Roman" w:eastAsia="Times New Roman" w:hAnsi="Times New Roman" w:cs="Times New Roman"/>
           <w:b/>
           <w:sz w:val="24"/>
+          <w:szCs w:val="24"/>
         </w:rPr>
         <w:t xml:space="preserve">  </w:t>
       </w:r>
       <w:proofErr w:type="spellStart"/>
       <w:r>
         <w:rPr>
-          <w:rFonts w:ascii="Times New Roman" w:eastAsia="Times New Roman" w:hAnsi="Times New Roman"/>
-          <w:sz w:val="24"/>
+          <w:rFonts w:ascii="Times New Roman" w:eastAsia="Times New Roman" w:hAnsi="Times New Roman" w:cs="Times New Roman"/>
+          <w:sz w:val="24"/>
+          <w:szCs w:val="24"/>
         </w:rPr>
         <w:t>Priapam</w:t>
       </w:r>
       <w:proofErr w:type="spellEnd"/>
       <w:r>
         <w:rPr>
-          <w:rFonts w:ascii="Times New Roman" w:eastAsia="Times New Roman" w:hAnsi="Times New Roman"/>
-          <w:sz w:val="24"/>
+          <w:rFonts w:ascii="Times New Roman" w:eastAsia="Times New Roman" w:hAnsi="Times New Roman" w:cs="Times New Roman"/>
+          <w:sz w:val="24"/>
+          <w:szCs w:val="24"/>
         </w:rPr>
         <w:t xml:space="preserve"> was </w:t>
       </w:r>
       <w:r>
         <w:rPr>
-          <w:rFonts w:ascii="Times New Roman" w:eastAsia="Times New Roman" w:hAnsi="Times New Roman"/>
-          <w:sz w:val="24"/>
+          <w:rFonts w:ascii="Times New Roman" w:eastAsia="Times New Roman" w:hAnsi="Times New Roman" w:cs="Times New Roman"/>
+          <w:sz w:val="24"/>
+          <w:szCs w:val="24"/>
         </w:rPr>
         <w:t>negatively</w:t>
       </w:r>
       <w:r>
         <w:rPr>
-          <w:rFonts w:ascii="Times New Roman" w:eastAsia="Times New Roman" w:hAnsi="Times New Roman"/>
-          <w:sz w:val="24"/>
+          <w:rFonts w:ascii="Times New Roman" w:eastAsia="Times New Roman" w:hAnsi="Times New Roman" w:cs="Times New Roman"/>
+          <w:sz w:val="24"/>
+          <w:szCs w:val="24"/>
         </w:rPr>
         <w:t xml:space="preserve"> correlated with </w:t>
       </w:r>
       <w:proofErr w:type="spellStart"/>
       <w:r>
         <w:rPr>
-          <w:rFonts w:ascii="Times New Roman" w:eastAsia="Times New Roman" w:hAnsi="Times New Roman"/>
-          <w:sz w:val="24"/>
+          <w:rFonts w:ascii="Times New Roman" w:eastAsia="Times New Roman" w:hAnsi="Times New Roman" w:cs="Times New Roman"/>
+          <w:sz w:val="24"/>
+          <w:szCs w:val="24"/>
         </w:rPr>
         <w:t>Koleos</w:t>
       </w:r>
       <w:proofErr w:type="spellEnd"/>
       <w:r>
         <w:rPr>
-          <w:rFonts w:ascii="Times New Roman" w:eastAsia="Times New Roman" w:hAnsi="Times New Roman"/>
-          <w:sz w:val="24"/>
+          <w:rFonts w:ascii="Times New Roman" w:eastAsia="Times New Roman" w:hAnsi="Times New Roman" w:cs="Times New Roman"/>
+          <w:sz w:val="24"/>
+          <w:szCs w:val="24"/>
         </w:rPr>
         <w:t xml:space="preserve">, </w:t>
       </w:r>
       <w:r>
         <w:rPr>
-          <w:rFonts w:ascii="Times New Roman" w:eastAsia="Times New Roman" w:hAnsi="Times New Roman"/>
+          <w:rFonts w:ascii="Times New Roman" w:eastAsia="Times New Roman" w:hAnsi="Times New Roman" w:cs="Times New Roman"/>
           <w:i/>
           <w:sz w:val="24"/>
+          <w:szCs w:val="24"/>
         </w:rPr>
         <w:t>r</w:t>
       </w:r>
       <w:r>
         <w:rPr>
-          <w:rFonts w:ascii="Times New Roman" w:eastAsia="Times New Roman" w:hAnsi="Times New Roman"/>
-          <w:sz w:val="24"/>
+          <w:rFonts w:ascii="Times New Roman" w:eastAsia="Times New Roman" w:hAnsi="Times New Roman" w:cs="Times New Roman"/>
+          <w:sz w:val="24"/>
+          <w:szCs w:val="24"/>
         </w:rPr>
         <w:t xml:space="preserve"> = </w:t>
       </w:r>
       <w:r>
         <w:rPr>
-          <w:rFonts w:ascii="Times New Roman" w:eastAsia="Times New Roman" w:hAnsi="Times New Roman"/>
-          <w:sz w:val="24"/>
+          <w:rFonts w:ascii="Times New Roman" w:eastAsia="Times New Roman" w:hAnsi="Times New Roman" w:cs="Times New Roman"/>
+          <w:sz w:val="24"/>
+          <w:szCs w:val="24"/>
         </w:rPr>
         <w:t>-</w:t>
       </w:r>
       <w:r>
         <w:rPr>
-          <w:rFonts w:ascii="Times New Roman" w:eastAsia="Times New Roman" w:hAnsi="Times New Roman"/>
-          <w:sz w:val="24"/>
+          <w:rFonts w:ascii="Times New Roman" w:eastAsia="Times New Roman" w:hAnsi="Times New Roman" w:cs="Times New Roman"/>
+          <w:sz w:val="24"/>
+          <w:szCs w:val="24"/>
         </w:rPr>
         <w:t>.</w:t>
       </w:r>
       <w:r>
         <w:rPr>
-          <w:rFonts w:ascii="Times New Roman" w:eastAsia="Times New Roman" w:hAnsi="Times New Roman"/>
-          <w:sz w:val="24"/>
+          <w:rFonts w:ascii="Times New Roman" w:eastAsia="Times New Roman" w:hAnsi="Times New Roman" w:cs="Times New Roman"/>
+          <w:sz w:val="24"/>
+          <w:szCs w:val="24"/>
         </w:rPr>
         <w:t>047</w:t>
       </w:r>
       <w:r>
         <w:rPr>
-          <w:rFonts w:ascii="Times New Roman" w:eastAsia="Times New Roman" w:hAnsi="Times New Roman"/>
-          <w:sz w:val="24"/>
+          <w:rFonts w:ascii="Times New Roman" w:eastAsia="Times New Roman" w:hAnsi="Times New Roman" w:cs="Times New Roman"/>
+          <w:sz w:val="24"/>
+          <w:szCs w:val="24"/>
         </w:rPr>
         <w:t xml:space="preserve">, </w:t>
       </w:r>
       <w:r>
         <w:rPr>
-          <w:rFonts w:ascii="Times New Roman" w:eastAsia="Times New Roman" w:hAnsi="Times New Roman"/>
+          <w:rFonts w:ascii="Times New Roman" w:eastAsia="Times New Roman" w:hAnsi="Times New Roman" w:cs="Times New Roman"/>
           <w:i/>
           <w:sz w:val="24"/>
+          <w:szCs w:val="24"/>
         </w:rPr>
         <w:t>p</w:t>
       </w:r>
       <w:r>
         <w:rPr>
-          <w:rFonts w:ascii="Times New Roman" w:eastAsia="Times New Roman" w:hAnsi="Times New Roman"/>
-          <w:sz w:val="24"/>
+          <w:rFonts w:ascii="Times New Roman" w:eastAsia="Times New Roman" w:hAnsi="Times New Roman" w:cs="Times New Roman"/>
+          <w:sz w:val="24"/>
+          <w:szCs w:val="24"/>
         </w:rPr>
         <w:t xml:space="preserve"> = .</w:t>
       </w:r>
       <w:r>
         <w:rPr>
-          <w:rFonts w:ascii="Times New Roman" w:eastAsia="Times New Roman" w:hAnsi="Times New Roman"/>
-          <w:sz w:val="24"/>
+          <w:rFonts w:ascii="Times New Roman" w:eastAsia="Times New Roman" w:hAnsi="Times New Roman" w:cs="Times New Roman"/>
+          <w:sz w:val="24"/>
+          <w:szCs w:val="24"/>
         </w:rPr>
         <w:t>5</w:t>
       </w:r>
       <w:r>
         <w:rPr>
-          <w:rFonts w:ascii="Times New Roman" w:eastAsia="Times New Roman" w:hAnsi="Times New Roman"/>
-          <w:sz w:val="24"/>
+          <w:rFonts w:ascii="Times New Roman" w:eastAsia="Times New Roman" w:hAnsi="Times New Roman" w:cs="Times New Roman"/>
+          <w:sz w:val="24"/>
+          <w:szCs w:val="24"/>
         </w:rPr>
         <w:t>1, 95% CI [</w:t>
       </w:r>
       <w:r>
         <w:rPr>
-          <w:rFonts w:ascii="Times New Roman" w:eastAsia="Times New Roman" w:hAnsi="Times New Roman"/>
-          <w:sz w:val="24"/>
+          <w:rFonts w:ascii="Times New Roman" w:eastAsia="Times New Roman" w:hAnsi="Times New Roman" w:cs="Times New Roman"/>
+          <w:sz w:val="24"/>
+          <w:szCs w:val="24"/>
         </w:rPr>
         <w:t>-</w:t>
       </w:r>
       <w:r>
         <w:rPr>
-          <w:rFonts w:ascii="Times New Roman" w:eastAsia="Times New Roman" w:hAnsi="Times New Roman"/>
-          <w:sz w:val="24"/>
+          <w:rFonts w:ascii="Times New Roman" w:eastAsia="Times New Roman" w:hAnsi="Times New Roman" w:cs="Times New Roman"/>
+          <w:sz w:val="24"/>
+          <w:szCs w:val="24"/>
         </w:rPr>
         <w:t>.</w:t>
       </w:r>
+      <w:r>
+        <w:rPr>
+          <w:rFonts w:ascii="Times New Roman" w:eastAsia="Times New Roman" w:hAnsi="Times New Roman" w:cs="Times New Roman"/>
+          <w:sz w:val="24"/>
+          <w:szCs w:val="24"/>
+        </w:rPr>
+        <w:t>18</w:t>
+      </w:r>
+      <w:r>
+        <w:rPr>
+          <w:rFonts w:ascii="Times New Roman" w:eastAsia="Times New Roman" w:hAnsi="Times New Roman" w:cs="Times New Roman"/>
+          <w:sz w:val="24"/>
+          <w:szCs w:val="24"/>
+        </w:rPr>
+        <w:t xml:space="preserve">, </w:t>
+      </w:r>
+      <w:r>
+        <w:rPr>
+          <w:rFonts w:ascii="Times New Roman" w:eastAsia="Times New Roman" w:hAnsi="Times New Roman" w:cs="Times New Roman"/>
+          <w:sz w:val="24"/>
+          <w:szCs w:val="24"/>
+        </w:rPr>
+        <w:t>.09</w:t>
+      </w:r>
+      <w:r>
+        <w:rPr>
+          <w:rFonts w:ascii="Times New Roman" w:eastAsia="Times New Roman" w:hAnsi="Times New Roman" w:cs="Times New Roman"/>
+          <w:sz w:val="24"/>
+          <w:szCs w:val="24"/>
+        </w:rPr>
+        <w:t>].</w:t>
+      </w:r>
+      <w:r>
+        <w:rPr>
+          <w:rFonts w:ascii="Times New Roman" w:eastAsia="Times New Roman" w:hAnsi="Times New Roman" w:cs="Times New Roman"/>
+          <w:b/>
+          <w:sz w:val="24"/>
+          <w:szCs w:val="24"/>
+        </w:rPr>
+        <w:t xml:space="preserve">  </w:t>
+      </w:r>
+      <w:r>
+        <w:rPr>
+          <w:rFonts w:ascii="Times New Roman" w:eastAsia="Times New Roman" w:hAnsi="Times New Roman" w:cs="Times New Roman"/>
+          <w:sz w:val="24"/>
+          <w:szCs w:val="24"/>
+        </w:rPr>
+        <w:t xml:space="preserve">Multiple regression was employed to relate </w:t>
+      </w:r>
+      <w:r>
+        <w:rPr>
+          <w:rFonts w:ascii="Times New Roman" w:eastAsia="Times New Roman" w:hAnsi="Times New Roman" w:cs="Times New Roman"/>
+          <w:sz w:val="24"/>
+          <w:szCs w:val="24"/>
+        </w:rPr>
+        <w:t xml:space="preserve">Catch to </w:t>
+      </w:r>
+      <w:proofErr w:type="spellStart"/>
+      <w:r>
+        <w:rPr>
+          <w:rFonts w:ascii="Times New Roman" w:eastAsia="Times New Roman" w:hAnsi="Times New Roman" w:cs="Times New Roman"/>
+          <w:sz w:val="24"/>
+          <w:szCs w:val="24"/>
+        </w:rPr>
+        <w:t>Priapam</w:t>
+      </w:r>
+      <w:proofErr w:type="spellEnd"/>
+      <w:r>
+        <w:rPr>
+          <w:rFonts w:ascii="Times New Roman" w:eastAsia="Times New Roman" w:hAnsi="Times New Roman" w:cs="Times New Roman"/>
+          <w:sz w:val="24"/>
+          <w:szCs w:val="24"/>
+        </w:rPr>
+        <w:t xml:space="preserve"> and </w:t>
+      </w:r>
+      <w:proofErr w:type="spellStart"/>
+      <w:r>
+        <w:rPr>
+          <w:rFonts w:ascii="Times New Roman" w:eastAsia="Times New Roman" w:hAnsi="Times New Roman" w:cs="Times New Roman"/>
+          <w:sz w:val="24"/>
+          <w:szCs w:val="24"/>
+        </w:rPr>
+        <w:t>Koleos</w:t>
+      </w:r>
+      <w:proofErr w:type="spellEnd"/>
+      <w:r>
+        <w:rPr>
+          <w:rFonts w:ascii="Times New Roman" w:eastAsia="Times New Roman" w:hAnsi="Times New Roman" w:cs="Times New Roman"/>
+          <w:b/>
+          <w:sz w:val="24"/>
+          <w:szCs w:val="24"/>
+        </w:rPr>
+        <w:t xml:space="preserve">. </w:t>
+      </w:r>
+      <w:r>
+        <w:rPr>
+          <w:rFonts w:ascii="Times New Roman" w:eastAsia="Times New Roman" w:hAnsi="Times New Roman" w:cs="Times New Roman"/>
+          <w:b/>
+          <w:sz w:val="24"/>
+          <w:szCs w:val="24"/>
+        </w:rPr>
+        <w:t xml:space="preserve"> </w:t>
+      </w:r>
+      <w:r>
+        <w:rPr>
+          <w:rFonts w:ascii="Times New Roman" w:eastAsia="Times New Roman" w:hAnsi="Times New Roman" w:cs="Times New Roman"/>
+          <w:sz w:val="24"/>
+          <w:szCs w:val="24"/>
+        </w:rPr>
+        <w:t>T</w:t>
+      </w:r>
+      <w:r>
+        <w:rPr>
+          <w:rFonts w:ascii="Times New Roman" w:eastAsia="Times New Roman" w:hAnsi="Times New Roman" w:cs="Times New Roman"/>
+          <w:sz w:val="24"/>
+          <w:szCs w:val="24"/>
+        </w:rPr>
+        <w:t>he overall m</w:t>
+      </w:r>
+      <w:bookmarkStart w:id="0" w:name="_GoBack"/>
+      <w:bookmarkEnd w:id="0"/>
+      <w:r>
+        <w:rPr>
+          <w:rFonts w:ascii="Times New Roman" w:eastAsia="Times New Roman" w:hAnsi="Times New Roman" w:cs="Times New Roman"/>
+          <w:sz w:val="24"/>
+          <w:szCs w:val="24"/>
+        </w:rPr>
+        <w:t xml:space="preserve">odel was statistically significant, </w:t>
+      </w:r>
+      <w:r>
+        <w:rPr>
+          <w:rFonts w:ascii="Times New Roman" w:eastAsia="Times New Roman" w:hAnsi="Times New Roman" w:cs="Times New Roman"/>
+          <w:i/>
+          <w:sz w:val="24"/>
+          <w:szCs w:val="24"/>
+        </w:rPr>
+        <w:t>R</w:t>
+      </w:r>
+      <w:r>
+        <w:rPr>
+          <w:rFonts w:ascii="Times New Roman" w:eastAsia="Times New Roman" w:hAnsi="Times New Roman" w:cs="Times New Roman"/>
+          <w:i/>
+          <w:sz w:val="24"/>
+          <w:szCs w:val="24"/>
+          <w:vertAlign w:val="superscript"/>
+        </w:rPr>
+        <w:t>2</w:t>
+      </w:r>
+      <w:r>
+        <w:rPr>
+          <w:rFonts w:ascii="Times New Roman" w:eastAsia="Times New Roman" w:hAnsi="Times New Roman" w:cs="Times New Roman"/>
+          <w:sz w:val="24"/>
+          <w:szCs w:val="24"/>
+        </w:rPr>
+        <w:t xml:space="preserve"> = .0</w:t>
+      </w:r>
+      <w:r>
+        <w:rPr>
+          <w:rFonts w:ascii="Times New Roman" w:eastAsia="Times New Roman" w:hAnsi="Times New Roman" w:cs="Times New Roman"/>
+          <w:sz w:val="24"/>
+          <w:szCs w:val="24"/>
+        </w:rPr>
+        <w:t>5</w:t>
+      </w:r>
+      <w:r>
+        <w:rPr>
+          <w:rFonts w:ascii="Times New Roman" w:eastAsia="Times New Roman" w:hAnsi="Times New Roman" w:cs="Times New Roman"/>
+          <w:sz w:val="24"/>
+          <w:szCs w:val="24"/>
+        </w:rPr>
+        <w:t xml:space="preserve">, </w:t>
+      </w:r>
       <w:proofErr w:type="gramStart"/>
       <w:r>
         <w:rPr>
-          <w:rFonts w:ascii="Times New Roman" w:eastAsia="Times New Roman" w:hAnsi="Times New Roman"/>
-          <w:sz w:val="24"/>
-        </w:rPr>
-        <w:t>18</w:t>
-      </w:r>
-      <w:r>
-        <w:rPr>
-          <w:rFonts w:ascii="Times New Roman" w:eastAsia="Times New Roman" w:hAnsi="Times New Roman"/>
-          <w:sz w:val="24"/>
-        </w:rPr>
-        <w:t>, .</w:t>
-      </w:r>
-      <w:r>
-        <w:rPr>
-          <w:rFonts w:ascii="Times New Roman" w:eastAsia="Times New Roman" w:hAnsi="Times New Roman"/>
-          <w:sz w:val="24"/>
+          <w:rFonts w:ascii="Times New Roman" w:eastAsia="Times New Roman" w:hAnsi="Times New Roman" w:cs="Times New Roman"/>
+          <w:i/>
+          <w:sz w:val="24"/>
+          <w:szCs w:val="24"/>
+        </w:rPr>
+        <w:t>F</w:t>
+      </w:r>
+      <w:r>
+        <w:rPr>
+          <w:rFonts w:ascii="Times New Roman" w:eastAsia="Times New Roman" w:hAnsi="Times New Roman" w:cs="Times New Roman"/>
+          <w:sz w:val="24"/>
+          <w:szCs w:val="24"/>
+        </w:rPr>
+        <w:t>(</w:t>
+      </w:r>
+      <w:proofErr w:type="gramEnd"/>
+      <w:r>
+        <w:rPr>
+          <w:rFonts w:ascii="Times New Roman" w:eastAsia="Times New Roman" w:hAnsi="Times New Roman" w:cs="Times New Roman"/>
+          <w:sz w:val="24"/>
+          <w:szCs w:val="24"/>
+        </w:rPr>
+        <w:t>2</w:t>
+      </w:r>
+      <w:r>
+        <w:rPr>
+          <w:rFonts w:ascii="Times New Roman" w:eastAsia="Times New Roman" w:hAnsi="Times New Roman" w:cs="Times New Roman"/>
+          <w:sz w:val="24"/>
+          <w:szCs w:val="24"/>
+        </w:rPr>
+        <w:t xml:space="preserve">, </w:t>
+      </w:r>
+      <w:r>
+        <w:rPr>
+          <w:rFonts w:ascii="Times New Roman" w:eastAsia="Times New Roman" w:hAnsi="Times New Roman" w:cs="Times New Roman"/>
+          <w:sz w:val="24"/>
+          <w:szCs w:val="24"/>
+        </w:rPr>
+        <w:t>197</w:t>
+      </w:r>
+      <w:r>
+        <w:rPr>
+          <w:rFonts w:ascii="Times New Roman" w:eastAsia="Times New Roman" w:hAnsi="Times New Roman" w:cs="Times New Roman"/>
+          <w:sz w:val="24"/>
+          <w:szCs w:val="24"/>
+        </w:rPr>
+        <w:t xml:space="preserve">) = </w:t>
+      </w:r>
+      <w:r>
+        <w:rPr>
+          <w:rFonts w:ascii="Times New Roman" w:eastAsia="Times New Roman" w:hAnsi="Times New Roman" w:cs="Times New Roman"/>
+          <w:sz w:val="24"/>
+          <w:szCs w:val="24"/>
+        </w:rPr>
+        <w:t>5.5</w:t>
+      </w:r>
+      <w:r>
+        <w:rPr>
+          <w:rFonts w:ascii="Times New Roman" w:eastAsia="Times New Roman" w:hAnsi="Times New Roman" w:cs="Times New Roman"/>
+          <w:sz w:val="24"/>
+          <w:szCs w:val="24"/>
+        </w:rPr>
+        <w:t xml:space="preserve">, </w:t>
+      </w:r>
+      <w:r>
+        <w:rPr>
+          <w:rFonts w:ascii="Times New Roman" w:eastAsia="Times New Roman" w:hAnsi="Times New Roman" w:cs="Times New Roman"/>
+          <w:i/>
+          <w:sz w:val="24"/>
+          <w:szCs w:val="24"/>
+        </w:rPr>
+        <w:t>p</w:t>
+      </w:r>
+      <w:r>
+        <w:rPr>
+          <w:rFonts w:ascii="Times New Roman" w:eastAsia="Times New Roman" w:hAnsi="Times New Roman" w:cs="Times New Roman"/>
+          <w:sz w:val="24"/>
+          <w:szCs w:val="24"/>
+        </w:rPr>
+        <w:t xml:space="preserve"> &lt; .001</w:t>
+      </w:r>
+      <w:r>
+        <w:rPr>
+          <w:rFonts w:ascii="Times New Roman" w:eastAsia="Times New Roman" w:hAnsi="Times New Roman" w:cs="Times New Roman"/>
+          <w:sz w:val="24"/>
+          <w:szCs w:val="24"/>
+        </w:rPr>
+        <w:t>, 95% CI [</w:t>
+      </w:r>
+      <w:r>
+        <w:rPr>
+          <w:rFonts w:ascii="Times New Roman" w:eastAsia="Times New Roman" w:hAnsi="Times New Roman" w:cs="Times New Roman"/>
+          <w:sz w:val="24"/>
+          <w:szCs w:val="24"/>
+        </w:rPr>
+        <w:t>-.01, .11]</w:t>
+      </w:r>
+      <w:r>
+        <w:rPr>
+          <w:rFonts w:ascii="Times New Roman" w:eastAsia="Times New Roman" w:hAnsi="Times New Roman" w:cs="Times New Roman"/>
+          <w:sz w:val="24"/>
+          <w:szCs w:val="24"/>
         </w:rPr>
         <w:t>.</w:t>
       </w:r>
-      <w:proofErr w:type="gramEnd"/>
-      <w:r>
-        <w:rPr>
-          <w:rFonts w:ascii="Times New Roman" w:eastAsia="Times New Roman" w:hAnsi="Times New Roman"/>
-          <w:sz w:val="24"/>
-        </w:rPr>
-        <w:t>09</w:t>
-      </w:r>
-      <w:r>
-        <w:rPr>
-          <w:rFonts w:ascii="Times New Roman" w:eastAsia="Times New Roman" w:hAnsi="Times New Roman"/>
-          <w:sz w:val="24"/>
-        </w:rPr>
-        <w:t>].</w:t>
+      <w:r>
+        <w:rPr>
+          <w:rFonts w:ascii="Times New Roman" w:eastAsia="Times New Roman" w:hAnsi="Times New Roman" w:cs="Times New Roman"/>
+          <w:sz w:val="24"/>
+          <w:szCs w:val="24"/>
+        </w:rPr>
+        <w:t xml:space="preserve">  </w:t>
+      </w:r>
+      <w:r>
+        <w:rPr>
+          <w:rFonts w:ascii="Times New Roman" w:eastAsia="Times New Roman" w:hAnsi="Times New Roman" w:cs="Times New Roman"/>
+          <w:sz w:val="24"/>
+          <w:szCs w:val="24"/>
+        </w:rPr>
+        <w:t xml:space="preserve">The standardized slope for the effect of </w:t>
+      </w:r>
+      <w:proofErr w:type="spellStart"/>
+      <w:r>
+        <w:rPr>
+          <w:rFonts w:ascii="Times New Roman" w:eastAsia="Times New Roman" w:hAnsi="Times New Roman" w:cs="Times New Roman"/>
+          <w:sz w:val="24"/>
+          <w:szCs w:val="24"/>
+        </w:rPr>
+        <w:t>Priapam</w:t>
+      </w:r>
+      <w:proofErr w:type="spellEnd"/>
+      <w:r>
+        <w:rPr>
+          <w:rFonts w:ascii="Times New Roman" w:eastAsia="Times New Roman" w:hAnsi="Times New Roman" w:cs="Times New Roman"/>
+          <w:sz w:val="24"/>
+          <w:szCs w:val="24"/>
+        </w:rPr>
+        <w:t xml:space="preserve"> was significant </w:t>
+      </w:r>
+      <w:r>
+        <w:rPr>
+          <w:rFonts w:ascii="Times New Roman" w:eastAsia="Times New Roman" w:hAnsi="Times New Roman" w:cs="Times New Roman"/>
+          <w:sz w:val="24"/>
+          <w:szCs w:val="24"/>
+        </w:rPr>
+        <w:t xml:space="preserve">in the overall model </w:t>
+      </w:r>
+      <w:r>
+        <w:rPr>
+          <w:rFonts w:ascii="Times New Roman" w:eastAsia="Times New Roman" w:hAnsi="Times New Roman" w:cs="Times New Roman"/>
+          <w:sz w:val="24"/>
+          <w:szCs w:val="24"/>
+        </w:rPr>
+        <w:t xml:space="preserve">(β = </w:t>
+      </w:r>
+      <w:r>
+        <w:rPr>
+          <w:rFonts w:ascii="Times New Roman" w:eastAsia="Times New Roman" w:hAnsi="Times New Roman" w:cs="Times New Roman"/>
+          <w:sz w:val="24"/>
+          <w:szCs w:val="24"/>
+        </w:rPr>
+        <w:t>12.29</w:t>
+      </w:r>
+      <w:r>
+        <w:rPr>
+          <w:rFonts w:ascii="Times New Roman" w:eastAsia="Times New Roman" w:hAnsi="Times New Roman" w:cs="Times New Roman"/>
+          <w:sz w:val="24"/>
+          <w:szCs w:val="24"/>
+        </w:rPr>
+        <w:t xml:space="preserve">), </w:t>
+      </w:r>
+      <w:r>
+        <w:rPr>
+          <w:rFonts w:ascii="Times New Roman" w:eastAsia="Times New Roman" w:hAnsi="Times New Roman" w:cs="Times New Roman"/>
+          <w:i/>
+          <w:sz w:val="24"/>
+          <w:szCs w:val="24"/>
+        </w:rPr>
+        <w:t>p</w:t>
+      </w:r>
+      <w:r>
+        <w:rPr>
+          <w:rFonts w:ascii="Times New Roman" w:eastAsia="Times New Roman" w:hAnsi="Times New Roman" w:cs="Times New Roman"/>
+          <w:sz w:val="24"/>
+          <w:szCs w:val="24"/>
+        </w:rPr>
+        <w:t xml:space="preserve"> &lt; .001, 95% CI [</w:t>
+      </w:r>
+      <w:r>
+        <w:rPr>
+          <w:rFonts w:ascii="Times New Roman" w:eastAsia="Times New Roman" w:hAnsi="Times New Roman" w:cs="Times New Roman"/>
+          <w:sz w:val="24"/>
+          <w:szCs w:val="24"/>
+        </w:rPr>
+        <w:t>4.81</w:t>
+      </w:r>
+      <w:r>
+        <w:rPr>
+          <w:rFonts w:ascii="Times New Roman" w:eastAsia="Times New Roman" w:hAnsi="Times New Roman" w:cs="Times New Roman"/>
+          <w:sz w:val="24"/>
+          <w:szCs w:val="24"/>
+        </w:rPr>
+        <w:t xml:space="preserve">, </w:t>
+      </w:r>
+      <w:r>
+        <w:rPr>
+          <w:rFonts w:ascii="Times New Roman" w:eastAsia="Times New Roman" w:hAnsi="Times New Roman" w:cs="Times New Roman"/>
+          <w:sz w:val="24"/>
+          <w:szCs w:val="24"/>
+        </w:rPr>
+        <w:t>19.77</w:t>
+      </w:r>
+      <w:r>
+        <w:rPr>
+          <w:rFonts w:ascii="Times New Roman" w:eastAsia="Times New Roman" w:hAnsi="Times New Roman" w:cs="Times New Roman"/>
+          <w:sz w:val="24"/>
+          <w:szCs w:val="24"/>
+        </w:rPr>
+        <w:t>]</w:t>
+      </w:r>
+      <w:r>
+        <w:rPr>
+          <w:rFonts w:ascii="Times New Roman" w:eastAsia="Times New Roman" w:hAnsi="Times New Roman" w:cs="Times New Roman"/>
+          <w:sz w:val="24"/>
+          <w:szCs w:val="24"/>
+        </w:rPr>
+        <w:t>.</w:t>
+      </w:r>
+      <w:r>
+        <w:rPr>
+          <w:rFonts w:ascii="Times New Roman" w:eastAsia="Times New Roman" w:hAnsi="Times New Roman" w:cs="Times New Roman"/>
+          <w:sz w:val="24"/>
+          <w:szCs w:val="24"/>
+        </w:rPr>
+        <w:t xml:space="preserve"> </w:t>
+      </w:r>
+      <w:r>
+        <w:rPr>
+          <w:rFonts w:ascii="Times New Roman" w:eastAsia="Times New Roman" w:hAnsi="Times New Roman" w:cs="Times New Roman"/>
+          <w:b/>
+          <w:sz w:val="24"/>
+          <w:szCs w:val="24"/>
+        </w:rPr>
+        <w:t>QUESTIONS; REPORT SLOPE FOR KOLEOS? NOT SIG.</w:t>
       </w:r>
     </w:p>
     <w:p>
       <w:pPr>
         <w:spacing w:before="60" w:after="60" w:line="240" w:lineRule="auto"/>
         <w:rPr>
-          <w:b/>
+          <w:rFonts w:ascii="Times New Roman" w:hAnsi="Times New Roman" w:cs="Times New Roman"/>
+          <w:sz w:val="24"/>
+          <w:szCs w:val="24"/>
         </w:rPr>
       </w:pPr>
     </w:p>
@@ -2524,616 +2929,1090 @@
         <w:spacing w:line="240" w:lineRule="auto"/>
         <w:ind w:firstLine="720"/>
         <w:rPr>
-          <w:rFonts w:ascii="Times New Roman" w:eastAsia="Times New Roman" w:hAnsi="Times New Roman"/>
+          <w:rFonts w:ascii="Times New Roman" w:eastAsia="Times New Roman" w:hAnsi="Times New Roman" w:cs="Times New Roman"/>
+          <w:sz w:val="24"/>
+          <w:szCs w:val="24"/>
+        </w:rPr>
+      </w:pPr>
+      <w:r>
+        <w:rPr>
+          <w:rFonts w:ascii="Times New Roman" w:eastAsia="Times New Roman" w:hAnsi="Times New Roman" w:cs="Times New Roman"/>
+          <w:sz w:val="24"/>
+          <w:szCs w:val="24"/>
+        </w:rPr>
+        <w:t>An additional m</w:t>
+      </w:r>
+      <w:r>
+        <w:rPr>
+          <w:rFonts w:ascii="Times New Roman" w:eastAsia="Times New Roman" w:hAnsi="Times New Roman" w:cs="Times New Roman"/>
+          <w:sz w:val="24"/>
+          <w:szCs w:val="24"/>
+        </w:rPr>
+        <w:t>ultiple regression was employed to relate Catch</w:t>
+      </w:r>
+      <w:r>
+        <w:rPr>
+          <w:rFonts w:ascii="Times New Roman" w:eastAsia="Times New Roman" w:hAnsi="Times New Roman" w:cs="Times New Roman"/>
+          <w:sz w:val="24"/>
+          <w:szCs w:val="24"/>
+        </w:rPr>
+        <w:t xml:space="preserve"> to</w:t>
+      </w:r>
+      <w:r>
+        <w:rPr>
+          <w:rFonts w:ascii="Times New Roman" w:eastAsia="Times New Roman" w:hAnsi="Times New Roman" w:cs="Times New Roman"/>
+          <w:sz w:val="24"/>
+          <w:szCs w:val="24"/>
+        </w:rPr>
+        <w:t xml:space="preserve"> </w:t>
+      </w:r>
+      <w:proofErr w:type="spellStart"/>
+      <w:r>
+        <w:rPr>
+          <w:rFonts w:ascii="Times New Roman" w:eastAsia="Times New Roman" w:hAnsi="Times New Roman" w:cs="Times New Roman"/>
+          <w:sz w:val="24"/>
+          <w:szCs w:val="24"/>
+        </w:rPr>
+        <w:t>Priapam</w:t>
+      </w:r>
+      <w:proofErr w:type="spellEnd"/>
+      <w:r>
+        <w:rPr>
+          <w:rFonts w:ascii="Times New Roman" w:eastAsia="Times New Roman" w:hAnsi="Times New Roman" w:cs="Times New Roman"/>
+          <w:sz w:val="24"/>
+          <w:szCs w:val="24"/>
+        </w:rPr>
+        <w:t>, with</w:t>
+      </w:r>
+      <w:r>
+        <w:rPr>
+          <w:rFonts w:ascii="Times New Roman" w:eastAsia="Times New Roman" w:hAnsi="Times New Roman" w:cs="Times New Roman"/>
+          <w:sz w:val="24"/>
+          <w:szCs w:val="24"/>
+        </w:rPr>
+        <w:t xml:space="preserve"> </w:t>
+      </w:r>
+      <w:r>
+        <w:rPr>
+          <w:rFonts w:ascii="Times New Roman" w:eastAsia="Times New Roman" w:hAnsi="Times New Roman" w:cs="Times New Roman"/>
+          <w:sz w:val="24"/>
+          <w:szCs w:val="24"/>
+        </w:rPr>
+        <w:t xml:space="preserve">interaction terms included for potential moderation effects of </w:t>
+      </w:r>
+      <w:proofErr w:type="spellStart"/>
+      <w:r>
+        <w:rPr>
+          <w:rFonts w:ascii="Times New Roman" w:eastAsia="Times New Roman" w:hAnsi="Times New Roman" w:cs="Times New Roman"/>
+          <w:sz w:val="24"/>
+          <w:szCs w:val="24"/>
+        </w:rPr>
+        <w:t>Koleos</w:t>
+      </w:r>
+      <w:proofErr w:type="spellEnd"/>
+      <w:r>
+        <w:rPr>
+          <w:rFonts w:ascii="Times New Roman" w:eastAsia="Times New Roman" w:hAnsi="Times New Roman" w:cs="Times New Roman"/>
+          <w:sz w:val="24"/>
+          <w:szCs w:val="24"/>
+        </w:rPr>
+        <w:t xml:space="preserve">. </w:t>
+      </w:r>
+      <w:r>
+        <w:rPr>
+          <w:rFonts w:ascii="Times New Roman" w:eastAsia="Times New Roman" w:hAnsi="Times New Roman" w:cs="Times New Roman"/>
+          <w:sz w:val="24"/>
+          <w:szCs w:val="24"/>
+        </w:rPr>
+        <w:t xml:space="preserve"> </w:t>
+      </w:r>
+      <w:r>
+        <w:rPr>
+          <w:rFonts w:ascii="Times New Roman" w:eastAsia="Times New Roman" w:hAnsi="Times New Roman" w:cs="Times New Roman"/>
           <w:b/>
           <w:sz w:val="24"/>
-        </w:rPr>
-      </w:pPr>
-      <w:bookmarkStart w:id="0" w:name="_GoBack"/>
-      <w:bookmarkEnd w:id="0"/>
-      <w:r>
-        <w:rPr>
-          <w:rFonts w:ascii="Times New Roman" w:eastAsia="Times New Roman" w:hAnsi="Times New Roman"/>
-          <w:sz w:val="24"/>
-        </w:rPr>
-        <w:t xml:space="preserve">Multiple regression was employed to relate </w:t>
-      </w:r>
-      <w:r>
-        <w:rPr>
-          <w:rFonts w:ascii="Times New Roman" w:eastAsia="Times New Roman" w:hAnsi="Times New Roman"/>
-          <w:sz w:val="24"/>
-        </w:rPr>
-        <w:t xml:space="preserve">Catch to </w:t>
+          <w:szCs w:val="24"/>
+        </w:rPr>
+        <w:t xml:space="preserve">For </w:t>
+      </w:r>
+      <w:r>
+        <w:rPr>
+          <w:rFonts w:ascii="Times New Roman" w:eastAsia="Times New Roman" w:hAnsi="Times New Roman" w:cs="Times New Roman"/>
+          <w:b/>
+          <w:sz w:val="24"/>
+          <w:szCs w:val="24"/>
+        </w:rPr>
+        <w:t>Catch</w:t>
+      </w:r>
+      <w:r>
+        <w:rPr>
+          <w:rFonts w:ascii="Times New Roman" w:eastAsia="Times New Roman" w:hAnsi="Times New Roman" w:cs="Times New Roman"/>
+          <w:sz w:val="24"/>
+          <w:szCs w:val="24"/>
+        </w:rPr>
+        <w:t xml:space="preserve">, the overall model was statistically significant, </w:t>
+      </w:r>
+      <w:r>
+        <w:rPr>
+          <w:rFonts w:ascii="Times New Roman" w:eastAsia="Times New Roman" w:hAnsi="Times New Roman" w:cs="Times New Roman"/>
+          <w:i/>
+          <w:sz w:val="24"/>
+          <w:szCs w:val="24"/>
+        </w:rPr>
+        <w:t>R</w:t>
+      </w:r>
+      <w:r>
+        <w:rPr>
+          <w:rFonts w:ascii="Times New Roman" w:eastAsia="Times New Roman" w:hAnsi="Times New Roman" w:cs="Times New Roman"/>
+          <w:i/>
+          <w:sz w:val="24"/>
+          <w:szCs w:val="24"/>
+          <w:vertAlign w:val="superscript"/>
+        </w:rPr>
+        <w:t>2</w:t>
+      </w:r>
+      <w:r>
+        <w:rPr>
+          <w:rFonts w:ascii="Times New Roman" w:eastAsia="Times New Roman" w:hAnsi="Times New Roman" w:cs="Times New Roman"/>
+          <w:sz w:val="24"/>
+          <w:szCs w:val="24"/>
+        </w:rPr>
+        <w:t xml:space="preserve"> = .</w:t>
+      </w:r>
+      <w:r>
+        <w:rPr>
+          <w:rFonts w:ascii="Times New Roman" w:eastAsia="Times New Roman" w:hAnsi="Times New Roman" w:cs="Times New Roman"/>
+          <w:sz w:val="24"/>
+          <w:szCs w:val="24"/>
+        </w:rPr>
+        <w:t>17</w:t>
+      </w:r>
+      <w:r>
+        <w:rPr>
+          <w:rFonts w:ascii="Times New Roman" w:eastAsia="Times New Roman" w:hAnsi="Times New Roman" w:cs="Times New Roman"/>
+          <w:sz w:val="24"/>
+          <w:szCs w:val="24"/>
+        </w:rPr>
+        <w:t xml:space="preserve">, </w:t>
+      </w:r>
+      <w:proofErr w:type="gramStart"/>
+      <w:r>
+        <w:rPr>
+          <w:rFonts w:ascii="Times New Roman" w:eastAsia="Times New Roman" w:hAnsi="Times New Roman" w:cs="Times New Roman"/>
+          <w:i/>
+          <w:sz w:val="24"/>
+          <w:szCs w:val="24"/>
+        </w:rPr>
+        <w:t>F</w:t>
+      </w:r>
+      <w:r>
+        <w:rPr>
+          <w:rFonts w:ascii="Times New Roman" w:eastAsia="Times New Roman" w:hAnsi="Times New Roman" w:cs="Times New Roman"/>
+          <w:sz w:val="24"/>
+          <w:szCs w:val="24"/>
+        </w:rPr>
+        <w:t>(</w:t>
+      </w:r>
+      <w:proofErr w:type="gramEnd"/>
+      <w:r>
+        <w:rPr>
+          <w:rFonts w:ascii="Times New Roman" w:eastAsia="Times New Roman" w:hAnsi="Times New Roman" w:cs="Times New Roman"/>
+          <w:sz w:val="24"/>
+          <w:szCs w:val="24"/>
+        </w:rPr>
+        <w:t>3</w:t>
+      </w:r>
+      <w:r>
+        <w:rPr>
+          <w:rFonts w:ascii="Times New Roman" w:eastAsia="Times New Roman" w:hAnsi="Times New Roman" w:cs="Times New Roman"/>
+          <w:sz w:val="24"/>
+          <w:szCs w:val="24"/>
+        </w:rPr>
+        <w:t xml:space="preserve">, </w:t>
+      </w:r>
+      <w:r>
+        <w:rPr>
+          <w:rFonts w:ascii="Times New Roman" w:eastAsia="Times New Roman" w:hAnsi="Times New Roman" w:cs="Times New Roman"/>
+          <w:sz w:val="24"/>
+          <w:szCs w:val="24"/>
+        </w:rPr>
+        <w:t>196</w:t>
+      </w:r>
+      <w:r>
+        <w:rPr>
+          <w:rFonts w:ascii="Times New Roman" w:eastAsia="Times New Roman" w:hAnsi="Times New Roman" w:cs="Times New Roman"/>
+          <w:sz w:val="24"/>
+          <w:szCs w:val="24"/>
+        </w:rPr>
+        <w:t xml:space="preserve">) = </w:t>
+      </w:r>
+      <w:r>
+        <w:rPr>
+          <w:rFonts w:ascii="Times New Roman" w:eastAsia="Times New Roman" w:hAnsi="Times New Roman" w:cs="Times New Roman"/>
+          <w:sz w:val="24"/>
+          <w:szCs w:val="24"/>
+        </w:rPr>
+        <w:t>13.39</w:t>
+      </w:r>
+      <w:r>
+        <w:rPr>
+          <w:rFonts w:ascii="Times New Roman" w:eastAsia="Times New Roman" w:hAnsi="Times New Roman" w:cs="Times New Roman"/>
+          <w:sz w:val="24"/>
+          <w:szCs w:val="24"/>
+        </w:rPr>
+        <w:t xml:space="preserve">, </w:t>
+      </w:r>
+      <w:r>
+        <w:rPr>
+          <w:rFonts w:ascii="Times New Roman" w:eastAsia="Times New Roman" w:hAnsi="Times New Roman" w:cs="Times New Roman"/>
+          <w:i/>
+          <w:sz w:val="24"/>
+          <w:szCs w:val="24"/>
+        </w:rPr>
+        <w:t>p</w:t>
+      </w:r>
+      <w:r>
+        <w:rPr>
+          <w:rFonts w:ascii="Times New Roman" w:eastAsia="Times New Roman" w:hAnsi="Times New Roman" w:cs="Times New Roman"/>
+          <w:sz w:val="24"/>
+          <w:szCs w:val="24"/>
+        </w:rPr>
+        <w:t xml:space="preserve"> &lt; .001</w:t>
+      </w:r>
+      <w:r>
+        <w:rPr>
+          <w:rFonts w:ascii="Times New Roman" w:eastAsia="Times New Roman" w:hAnsi="Times New Roman" w:cs="Times New Roman"/>
+          <w:sz w:val="24"/>
+          <w:szCs w:val="24"/>
+        </w:rPr>
+        <w:t>, 95% CI [.08, .26]</w:t>
+      </w:r>
+      <w:r>
+        <w:rPr>
+          <w:rFonts w:ascii="Times New Roman" w:eastAsia="Times New Roman" w:hAnsi="Times New Roman" w:cs="Times New Roman"/>
+          <w:b/>
+          <w:sz w:val="24"/>
+          <w:szCs w:val="24"/>
+        </w:rPr>
+        <w:t>.</w:t>
+      </w:r>
+      <w:r>
+        <w:rPr>
+          <w:rFonts w:ascii="Times New Roman" w:eastAsia="Times New Roman" w:hAnsi="Times New Roman" w:cs="Times New Roman"/>
+          <w:sz w:val="24"/>
+          <w:szCs w:val="24"/>
+        </w:rPr>
+        <w:t xml:space="preserve">  </w:t>
+      </w:r>
+      <w:r>
+        <w:rPr>
+          <w:rFonts w:ascii="Times New Roman" w:eastAsia="Times New Roman" w:hAnsi="Times New Roman" w:cs="Times New Roman"/>
+          <w:sz w:val="24"/>
+          <w:szCs w:val="24"/>
+        </w:rPr>
+        <w:t>Catch</w:t>
+      </w:r>
+      <w:r>
+        <w:rPr>
+          <w:rFonts w:ascii="Times New Roman" w:eastAsia="Times New Roman" w:hAnsi="Times New Roman" w:cs="Times New Roman"/>
+          <w:sz w:val="24"/>
+          <w:szCs w:val="24"/>
+        </w:rPr>
+        <w:t xml:space="preserve"> was positively related to </w:t>
       </w:r>
       <w:proofErr w:type="spellStart"/>
       <w:r>
         <w:rPr>
-          <w:rFonts w:ascii="Times New Roman" w:eastAsia="Times New Roman" w:hAnsi="Times New Roman"/>
-          <w:sz w:val="24"/>
+          <w:rFonts w:ascii="Times New Roman" w:eastAsia="Times New Roman" w:hAnsi="Times New Roman" w:cs="Times New Roman"/>
+          <w:sz w:val="24"/>
+          <w:szCs w:val="24"/>
         </w:rPr>
         <w:t>Priapam</w:t>
       </w:r>
       <w:proofErr w:type="spellEnd"/>
       <w:r>
         <w:rPr>
-          <w:rFonts w:ascii="Times New Roman" w:eastAsia="Times New Roman" w:hAnsi="Times New Roman"/>
-          <w:sz w:val="24"/>
-        </w:rPr>
-        <w:t xml:space="preserve"> and </w:t>
+          <w:rFonts w:ascii="Times New Roman" w:eastAsia="Times New Roman" w:hAnsi="Times New Roman" w:cs="Times New Roman"/>
+          <w:sz w:val="24"/>
+          <w:szCs w:val="24"/>
+        </w:rPr>
+        <w:t xml:space="preserve">, </w:t>
+      </w:r>
+      <w:r>
+        <w:rPr>
+          <w:rFonts w:ascii="Times New Roman" w:eastAsia="Times New Roman" w:hAnsi="Times New Roman" w:cs="Times New Roman"/>
+          <w:i/>
+          <w:sz w:val="24"/>
+          <w:szCs w:val="24"/>
+        </w:rPr>
+        <w:t>p</w:t>
+      </w:r>
+      <w:r>
+        <w:rPr>
+          <w:rFonts w:ascii="Times New Roman" w:eastAsia="Times New Roman" w:hAnsi="Times New Roman" w:cs="Times New Roman"/>
+          <w:sz w:val="24"/>
+          <w:szCs w:val="24"/>
+        </w:rPr>
+        <w:t xml:space="preserve"> &lt; .001</w:t>
+      </w:r>
+      <w:r>
+        <w:rPr>
+          <w:rFonts w:ascii="Times New Roman" w:eastAsia="Times New Roman" w:hAnsi="Times New Roman" w:cs="Times New Roman"/>
+          <w:sz w:val="24"/>
+          <w:szCs w:val="24"/>
+        </w:rPr>
+        <w:t>,</w:t>
+      </w:r>
+      <w:r>
+        <w:rPr>
+          <w:rFonts w:ascii="Times New Roman" w:eastAsia="Times New Roman" w:hAnsi="Times New Roman" w:cs="Times New Roman"/>
+          <w:sz w:val="24"/>
+          <w:szCs w:val="24"/>
+        </w:rPr>
+        <w:t xml:space="preserve"> 95% CI [.11, .36]</w:t>
+      </w:r>
+      <w:r>
+        <w:rPr>
+          <w:rFonts w:ascii="Times New Roman" w:eastAsia="Times New Roman" w:hAnsi="Times New Roman" w:cs="Times New Roman"/>
+          <w:sz w:val="24"/>
+          <w:szCs w:val="24"/>
+        </w:rPr>
+        <w:t>, and</w:t>
+      </w:r>
+      <w:r>
+        <w:rPr>
+          <w:rFonts w:ascii="Times New Roman" w:eastAsia="Times New Roman" w:hAnsi="Times New Roman" w:cs="Times New Roman"/>
+          <w:sz w:val="24"/>
+          <w:szCs w:val="24"/>
+        </w:rPr>
+        <w:t xml:space="preserve"> </w:t>
       </w:r>
       <w:proofErr w:type="spellStart"/>
       <w:r>
         <w:rPr>
-          <w:rFonts w:ascii="Times New Roman" w:eastAsia="Times New Roman" w:hAnsi="Times New Roman"/>
-          <w:sz w:val="24"/>
+          <w:rFonts w:ascii="Times New Roman" w:eastAsia="Times New Roman" w:hAnsi="Times New Roman" w:cs="Times New Roman"/>
+          <w:sz w:val="24"/>
+          <w:szCs w:val="24"/>
         </w:rPr>
         <w:t>Koleos</w:t>
       </w:r>
       <w:proofErr w:type="spellEnd"/>
       <w:r>
         <w:rPr>
-          <w:rFonts w:ascii="Times New Roman" w:eastAsia="Times New Roman" w:hAnsi="Times New Roman"/>
+          <w:rFonts w:ascii="Times New Roman" w:eastAsia="Times New Roman" w:hAnsi="Times New Roman" w:cs="Times New Roman"/>
+          <w:sz w:val="24"/>
+          <w:szCs w:val="24"/>
+        </w:rPr>
+        <w:t xml:space="preserve"> </w:t>
+      </w:r>
+      <w:r>
+        <w:rPr>
+          <w:rFonts w:ascii="Times New Roman" w:eastAsia="Times New Roman" w:hAnsi="Times New Roman" w:cs="Times New Roman"/>
           <w:b/>
           <w:sz w:val="24"/>
-        </w:rPr>
-        <w:t xml:space="preserve">. </w:t>
-      </w:r>
-      <w:r>
-        <w:rPr>
-          <w:rFonts w:ascii="Times New Roman" w:eastAsia="Times New Roman" w:hAnsi="Times New Roman"/>
+          <w:szCs w:val="24"/>
+        </w:rPr>
+        <w:t xml:space="preserve">significantly moderated the effect of </w:t>
+      </w:r>
+      <w:proofErr w:type="spellStart"/>
+      <w:r>
+        <w:rPr>
+          <w:rFonts w:ascii="Times New Roman" w:eastAsia="Times New Roman" w:hAnsi="Times New Roman" w:cs="Times New Roman"/>
           <w:b/>
           <w:sz w:val="24"/>
+          <w:szCs w:val="24"/>
+        </w:rPr>
+        <w:t>Priapam</w:t>
+      </w:r>
+      <w:proofErr w:type="spellEnd"/>
+      <w:r>
+        <w:rPr>
+          <w:rFonts w:ascii="Times New Roman" w:eastAsia="Times New Roman" w:hAnsi="Times New Roman" w:cs="Times New Roman"/>
+          <w:sz w:val="24"/>
+          <w:szCs w:val="24"/>
+        </w:rPr>
+        <w:t>,</w:t>
+      </w:r>
+      <w:r>
+        <w:rPr>
+          <w:rFonts w:ascii="Times New Roman" w:eastAsia="Times New Roman" w:hAnsi="Times New Roman" w:cs="Times New Roman"/>
+          <w:i/>
+          <w:sz w:val="24"/>
+          <w:szCs w:val="24"/>
         </w:rPr>
         <w:t xml:space="preserve"> </w:t>
       </w:r>
       <w:r>
         <w:rPr>
-          <w:rFonts w:ascii="Times New Roman" w:eastAsia="Times New Roman" w:hAnsi="Times New Roman"/>
-          <w:sz w:val="24"/>
-        </w:rPr>
-        <w:t>T</w:t>
-      </w:r>
-      <w:r>
-        <w:rPr>
-          <w:rFonts w:ascii="Times New Roman" w:eastAsia="Times New Roman" w:hAnsi="Times New Roman"/>
-          <w:sz w:val="24"/>
-        </w:rPr>
-        <w:t xml:space="preserve">he overall model was statistically significant, </w:t>
-      </w:r>
-      <w:r>
-        <w:rPr>
-          <w:rFonts w:ascii="Times New Roman" w:eastAsia="Times New Roman" w:hAnsi="Times New Roman"/>
+          <w:rFonts w:ascii="Times New Roman" w:eastAsia="Times New Roman" w:hAnsi="Times New Roman" w:cs="Times New Roman"/>
           <w:i/>
           <w:sz w:val="24"/>
-        </w:rPr>
-        <w:t>R</w:t>
-      </w:r>
-      <w:r>
-        <w:rPr>
-          <w:rFonts w:ascii="Times New Roman" w:eastAsia="Times New Roman" w:hAnsi="Times New Roman"/>
-          <w:sz w:val="24"/>
-        </w:rPr>
-        <w:t xml:space="preserve"> = .0</w:t>
-      </w:r>
-      <w:r>
-        <w:rPr>
-          <w:rFonts w:ascii="Times New Roman" w:eastAsia="Times New Roman" w:hAnsi="Times New Roman"/>
-          <w:sz w:val="24"/>
-        </w:rPr>
-        <w:t>5</w:t>
-      </w:r>
-      <w:r>
-        <w:rPr>
-          <w:rFonts w:ascii="Times New Roman" w:eastAsia="Times New Roman" w:hAnsi="Times New Roman"/>
-          <w:sz w:val="24"/>
+          <w:szCs w:val="24"/>
+        </w:rPr>
+        <w:t>sr</w:t>
+      </w:r>
+      <w:r>
+        <w:rPr>
+          <w:rFonts w:ascii="Times New Roman" w:eastAsia="Times New Roman" w:hAnsi="Times New Roman" w:cs="Times New Roman"/>
+          <w:sz w:val="24"/>
+          <w:szCs w:val="24"/>
+          <w:vertAlign w:val="superscript"/>
+        </w:rPr>
+        <w:t>2</w:t>
+      </w:r>
+      <w:r>
+        <w:rPr>
+          <w:rFonts w:ascii="Times New Roman" w:eastAsia="Times New Roman" w:hAnsi="Times New Roman" w:cs="Times New Roman"/>
+          <w:sz w:val="24"/>
+          <w:szCs w:val="24"/>
+        </w:rPr>
+        <w:t xml:space="preserve"> = .24</w:t>
+      </w:r>
+      <w:r>
+        <w:rPr>
+          <w:rFonts w:ascii="Times New Roman" w:eastAsia="Times New Roman" w:hAnsi="Times New Roman" w:cs="Times New Roman"/>
+          <w:sz w:val="24"/>
+          <w:szCs w:val="24"/>
         </w:rPr>
         <w:t xml:space="preserve">, </w:t>
       </w:r>
-      <w:proofErr w:type="gramStart"/>
-      <w:r>
-        <w:rPr>
-          <w:rFonts w:ascii="Times New Roman" w:eastAsia="Times New Roman" w:hAnsi="Times New Roman"/>
+      <w:r>
+        <w:rPr>
+          <w:rFonts w:ascii="Times New Roman" w:eastAsia="Times New Roman" w:hAnsi="Times New Roman" w:cs="Times New Roman"/>
           <w:i/>
           <w:sz w:val="24"/>
-        </w:rPr>
-        <w:t>F</w:t>
-      </w:r>
-      <w:r>
-        <w:rPr>
-          <w:rFonts w:ascii="Times New Roman" w:eastAsia="Times New Roman" w:hAnsi="Times New Roman"/>
-          <w:sz w:val="24"/>
+          <w:szCs w:val="24"/>
+        </w:rPr>
+        <w:t>p</w:t>
+      </w:r>
+      <w:r>
+        <w:rPr>
+          <w:rFonts w:ascii="Times New Roman" w:eastAsia="Times New Roman" w:hAnsi="Times New Roman" w:cs="Times New Roman"/>
+          <w:sz w:val="24"/>
+          <w:szCs w:val="24"/>
+        </w:rPr>
+        <w:t xml:space="preserve"> &lt; .001, 95% CI [.1</w:t>
+      </w:r>
+      <w:r>
+        <w:rPr>
+          <w:rFonts w:ascii="Times New Roman" w:eastAsia="Times New Roman" w:hAnsi="Times New Roman" w:cs="Times New Roman"/>
+          <w:sz w:val="24"/>
+          <w:szCs w:val="24"/>
+        </w:rPr>
+        <w:t>9</w:t>
+      </w:r>
+      <w:r>
+        <w:rPr>
+          <w:rFonts w:ascii="Times New Roman" w:eastAsia="Times New Roman" w:hAnsi="Times New Roman" w:cs="Times New Roman"/>
+          <w:sz w:val="24"/>
+          <w:szCs w:val="24"/>
+        </w:rPr>
+        <w:t>, .</w:t>
+      </w:r>
+      <w:r>
+        <w:rPr>
+          <w:rFonts w:ascii="Times New Roman" w:eastAsia="Times New Roman" w:hAnsi="Times New Roman" w:cs="Times New Roman"/>
+          <w:sz w:val="24"/>
+          <w:szCs w:val="24"/>
+        </w:rPr>
+        <w:t>42</w:t>
+      </w:r>
+      <w:r>
+        <w:rPr>
+          <w:rFonts w:ascii="Times New Roman" w:eastAsia="Times New Roman" w:hAnsi="Times New Roman" w:cs="Times New Roman"/>
+          <w:sz w:val="24"/>
+          <w:szCs w:val="24"/>
+        </w:rPr>
+        <w:t>]</w:t>
+      </w:r>
+      <w:r>
+        <w:rPr>
+          <w:rFonts w:ascii="Times New Roman" w:eastAsia="Times New Roman" w:hAnsi="Times New Roman" w:cs="Times New Roman"/>
+          <w:sz w:val="24"/>
+          <w:szCs w:val="24"/>
+        </w:rPr>
+        <w:t xml:space="preserve">.  The interaction is depicted in Figure 1. </w:t>
+      </w:r>
+      <w:r>
+        <w:rPr>
+          <w:rFonts w:ascii="Times New Roman" w:eastAsia="Times New Roman" w:hAnsi="Times New Roman" w:cs="Times New Roman"/>
+          <w:b/>
+          <w:sz w:val="24"/>
+          <w:szCs w:val="24"/>
+        </w:rPr>
+        <w:t xml:space="preserve"> </w:t>
+      </w:r>
+      <w:r>
+        <w:rPr>
+          <w:rFonts w:ascii="Times New Roman" w:eastAsia="Times New Roman" w:hAnsi="Times New Roman" w:cs="Times New Roman"/>
+          <w:sz w:val="24"/>
+          <w:szCs w:val="24"/>
+        </w:rPr>
+        <w:t xml:space="preserve">The standardized slope for the effect of </w:t>
+      </w:r>
+      <w:proofErr w:type="spellStart"/>
+      <w:r>
+        <w:rPr>
+          <w:rFonts w:ascii="Times New Roman" w:eastAsia="Times New Roman" w:hAnsi="Times New Roman" w:cs="Times New Roman"/>
+          <w:sz w:val="24"/>
+          <w:szCs w:val="24"/>
+        </w:rPr>
+        <w:t>Priapam</w:t>
+      </w:r>
+      <w:proofErr w:type="spellEnd"/>
+      <w:r>
+        <w:rPr>
+          <w:rFonts w:ascii="Times New Roman" w:eastAsia="Times New Roman" w:hAnsi="Times New Roman" w:cs="Times New Roman"/>
+          <w:sz w:val="24"/>
+          <w:szCs w:val="24"/>
+        </w:rPr>
+        <w:t xml:space="preserve"> was significant when </w:t>
+      </w:r>
+      <w:proofErr w:type="spellStart"/>
+      <w:r>
+        <w:rPr>
+          <w:rFonts w:ascii="Times New Roman" w:eastAsia="Times New Roman" w:hAnsi="Times New Roman" w:cs="Times New Roman"/>
+          <w:sz w:val="24"/>
+          <w:szCs w:val="24"/>
+        </w:rPr>
+        <w:t>Koleos</w:t>
+      </w:r>
+      <w:proofErr w:type="spellEnd"/>
+      <w:r>
+        <w:rPr>
+          <w:rFonts w:ascii="Times New Roman" w:eastAsia="Times New Roman" w:hAnsi="Times New Roman" w:cs="Times New Roman"/>
+          <w:sz w:val="24"/>
+          <w:szCs w:val="24"/>
+        </w:rPr>
+        <w:t xml:space="preserve"> was one </w:t>
+      </w:r>
+      <w:r>
+        <w:rPr>
+          <w:rFonts w:ascii="Times New Roman" w:eastAsia="Times New Roman" w:hAnsi="Times New Roman" w:cs="Times New Roman"/>
+          <w:i/>
+          <w:sz w:val="24"/>
+          <w:szCs w:val="24"/>
+        </w:rPr>
+        <w:t>SD</w:t>
+      </w:r>
+      <w:r>
+        <w:rPr>
+          <w:rFonts w:ascii="Times New Roman" w:eastAsia="Times New Roman" w:hAnsi="Times New Roman" w:cs="Times New Roman"/>
+          <w:sz w:val="24"/>
+          <w:szCs w:val="24"/>
+        </w:rPr>
+        <w:t xml:space="preserve"> </w:t>
+      </w:r>
+      <w:r>
+        <w:rPr>
+          <w:rFonts w:ascii="Times New Roman" w:eastAsia="Times New Roman" w:hAnsi="Times New Roman" w:cs="Times New Roman"/>
+          <w:sz w:val="24"/>
+          <w:szCs w:val="24"/>
+        </w:rPr>
+        <w:t>above</w:t>
+      </w:r>
+      <w:r>
+        <w:rPr>
+          <w:rFonts w:ascii="Times New Roman" w:eastAsia="Times New Roman" w:hAnsi="Times New Roman" w:cs="Times New Roman"/>
+          <w:sz w:val="24"/>
+          <w:szCs w:val="24"/>
+        </w:rPr>
+        <w:t xml:space="preserve"> the mean, (β = </w:t>
+      </w:r>
+      <w:r>
+        <w:rPr>
+          <w:rFonts w:ascii="Times New Roman" w:eastAsia="Times New Roman" w:hAnsi="Times New Roman" w:cs="Times New Roman"/>
+          <w:sz w:val="24"/>
+          <w:szCs w:val="24"/>
+        </w:rPr>
+        <w:t>.54</w:t>
+      </w:r>
+      <w:r>
+        <w:rPr>
+          <w:rFonts w:ascii="Times New Roman" w:eastAsia="Times New Roman" w:hAnsi="Times New Roman" w:cs="Times New Roman"/>
+          <w:sz w:val="24"/>
+          <w:szCs w:val="24"/>
+        </w:rPr>
+        <w:t>)</w:t>
+      </w:r>
+      <w:r>
+        <w:rPr>
+          <w:rFonts w:ascii="Times New Roman" w:eastAsia="Times New Roman" w:hAnsi="Times New Roman" w:cs="Times New Roman"/>
+          <w:sz w:val="24"/>
+          <w:szCs w:val="24"/>
+        </w:rPr>
+        <w:t xml:space="preserve">, </w:t>
+      </w:r>
+      <w:r>
+        <w:rPr>
+          <w:rFonts w:ascii="Times New Roman" w:eastAsia="Times New Roman" w:hAnsi="Times New Roman" w:cs="Times New Roman"/>
+          <w:b/>
+          <w:sz w:val="24"/>
+          <w:szCs w:val="24"/>
         </w:rPr>
         <w:t>(</w:t>
       </w:r>
-      <w:proofErr w:type="gramEnd"/>
-      <w:r>
-        <w:rPr>
-          <w:rFonts w:ascii="Times New Roman" w:eastAsia="Times New Roman" w:hAnsi="Times New Roman"/>
-          <w:sz w:val="24"/>
-        </w:rPr>
-        <w:t>2</w:t>
-      </w:r>
-      <w:r>
-        <w:rPr>
-          <w:rFonts w:ascii="Times New Roman" w:eastAsia="Times New Roman" w:hAnsi="Times New Roman"/>
-          <w:sz w:val="24"/>
-        </w:rPr>
-        <w:t xml:space="preserve">, </w:t>
-      </w:r>
-      <w:r>
-        <w:rPr>
-          <w:rFonts w:ascii="Times New Roman" w:eastAsia="Times New Roman" w:hAnsi="Times New Roman"/>
-          <w:sz w:val="24"/>
-        </w:rPr>
-        <w:t>197</w:t>
-      </w:r>
-      <w:r>
-        <w:rPr>
-          <w:rFonts w:ascii="Times New Roman" w:eastAsia="Times New Roman" w:hAnsi="Times New Roman"/>
-          <w:sz w:val="24"/>
-        </w:rPr>
-        <w:t xml:space="preserve">) = </w:t>
-      </w:r>
-      <w:r>
-        <w:rPr>
-          <w:rFonts w:ascii="Times New Roman" w:eastAsia="Times New Roman" w:hAnsi="Times New Roman"/>
-          <w:sz w:val="24"/>
-        </w:rPr>
-        <w:t>5.5</w:t>
-      </w:r>
-      <w:r>
-        <w:rPr>
-          <w:rFonts w:ascii="Times New Roman" w:eastAsia="Times New Roman" w:hAnsi="Times New Roman"/>
-          <w:sz w:val="24"/>
-        </w:rPr>
-        <w:t xml:space="preserve">, </w:t>
-      </w:r>
-      <w:r>
-        <w:rPr>
-          <w:rFonts w:ascii="Times New Roman" w:eastAsia="Times New Roman" w:hAnsi="Times New Roman"/>
-          <w:i/>
-          <w:sz w:val="24"/>
-        </w:rPr>
-        <w:t>p</w:t>
-      </w:r>
-      <w:r>
-        <w:rPr>
-          <w:rFonts w:ascii="Times New Roman" w:eastAsia="Times New Roman" w:hAnsi="Times New Roman"/>
-          <w:sz w:val="24"/>
-        </w:rPr>
-        <w:t xml:space="preserve"> &lt; .001</w:t>
-      </w:r>
-      <w:r>
-        <w:rPr>
-          <w:rFonts w:ascii="Times New Roman" w:eastAsia="Times New Roman" w:hAnsi="Times New Roman"/>
-          <w:sz w:val="24"/>
-        </w:rPr>
-        <w:t>, 95% CI [</w:t>
-      </w:r>
-      <w:r>
-        <w:rPr>
-          <w:rFonts w:ascii="Times New Roman" w:eastAsia="Times New Roman" w:hAnsi="Times New Roman"/>
-          <w:sz w:val="24"/>
-        </w:rPr>
-        <w:t>-.01, .11]</w:t>
-      </w:r>
-      <w:r>
-        <w:rPr>
-          <w:rFonts w:ascii="Times New Roman" w:eastAsia="Times New Roman" w:hAnsi="Times New Roman"/>
-          <w:sz w:val="24"/>
-        </w:rPr>
-        <w:t>.</w:t>
-      </w:r>
-    </w:p>
-    <w:p>
-      <w:pPr>
-        <w:spacing w:line="240" w:lineRule="auto"/>
-        <w:ind w:firstLine="720"/>
-        <w:rPr>
-          <w:rFonts w:ascii="Times New Roman" w:eastAsia="Times New Roman" w:hAnsi="Times New Roman"/>
-          <w:b/>
-          <w:sz w:val="24"/>
-        </w:rPr>
-      </w:pPr>
-      <w:r>
-        <w:rPr>
-          <w:rFonts w:ascii="Times New Roman" w:eastAsia="Times New Roman" w:hAnsi="Times New Roman"/>
-          <w:b/>
-          <w:sz w:val="24"/>
-        </w:rPr>
-        <w:t xml:space="preserve">Emotional exhaustion was positively related to surface acting and negatively related to </w:t>
-      </w:r>
-      <w:proofErr w:type="spellStart"/>
-      <w:r>
-        <w:rPr>
-          <w:rFonts w:ascii="Times New Roman" w:eastAsia="Times New Roman" w:hAnsi="Times New Roman"/>
-          <w:b/>
-          <w:sz w:val="24"/>
-        </w:rPr>
-        <w:t>PsyCap</w:t>
-      </w:r>
-      <w:proofErr w:type="spellEnd"/>
-      <w:r>
-        <w:rPr>
-          <w:rFonts w:ascii="Times New Roman" w:eastAsia="Times New Roman" w:hAnsi="Times New Roman"/>
-          <w:b/>
-          <w:sz w:val="24"/>
-        </w:rPr>
-        <w:t xml:space="preserve">, and </w:t>
-      </w:r>
-      <w:proofErr w:type="spellStart"/>
-      <w:r>
-        <w:rPr>
-          <w:rFonts w:ascii="Times New Roman" w:eastAsia="Times New Roman" w:hAnsi="Times New Roman"/>
-          <w:b/>
-          <w:sz w:val="24"/>
-        </w:rPr>
-        <w:t>PsyCap</w:t>
-      </w:r>
-      <w:proofErr w:type="spellEnd"/>
-      <w:r>
-        <w:rPr>
-          <w:rFonts w:ascii="Times New Roman" w:eastAsia="Times New Roman" w:hAnsi="Times New Roman"/>
-          <w:b/>
-          <w:sz w:val="24"/>
-        </w:rPr>
-        <w:t xml:space="preserve"> significantly moderated the effect of surface acting (see Table 2).  The interaction is depicted in Figure 1.  The standardized slope for the effect of surface acting was significant (</w:t>
-      </w:r>
-      <w:r>
-        <w:rPr>
-          <w:rFonts w:ascii="Times New Roman" w:eastAsia="Times New Roman" w:hAnsi="Times New Roman"/>
+      <w:r>
+        <w:rPr>
+          <w:rFonts w:ascii="Times New Roman" w:eastAsia="Times New Roman" w:hAnsi="Times New Roman" w:cs="Times New Roman"/>
           <w:b/>
           <w:i/>
           <w:sz w:val="24"/>
+          <w:szCs w:val="24"/>
+        </w:rPr>
+        <w:t>t</w:t>
+      </w:r>
+      <w:r>
+        <w:rPr>
+          <w:rFonts w:ascii="Times New Roman" w:eastAsia="Times New Roman" w:hAnsi="Times New Roman" w:cs="Times New Roman"/>
+          <w:b/>
+          <w:sz w:val="24"/>
+          <w:szCs w:val="24"/>
+        </w:rPr>
+        <w:t xml:space="preserve"> = -.8)</w:t>
+      </w:r>
+      <w:r>
+        <w:rPr>
+          <w:rFonts w:ascii="Times New Roman" w:eastAsia="Times New Roman" w:hAnsi="Times New Roman" w:cs="Times New Roman"/>
+          <w:sz w:val="24"/>
+          <w:szCs w:val="24"/>
+        </w:rPr>
+        <w:t xml:space="preserve">, </w:t>
+      </w:r>
+      <w:r>
+        <w:rPr>
+          <w:rFonts w:ascii="Times New Roman" w:eastAsia="Times New Roman" w:hAnsi="Times New Roman" w:cs="Times New Roman"/>
+          <w:i/>
+          <w:sz w:val="24"/>
+          <w:szCs w:val="24"/>
         </w:rPr>
         <w:t>p</w:t>
       </w:r>
       <w:r>
         <w:rPr>
-          <w:rFonts w:ascii="Times New Roman" w:eastAsia="Times New Roman" w:hAnsi="Times New Roman"/>
+          <w:rFonts w:ascii="Times New Roman" w:eastAsia="Times New Roman" w:hAnsi="Times New Roman" w:cs="Times New Roman"/>
+          <w:sz w:val="24"/>
+          <w:szCs w:val="24"/>
+        </w:rPr>
+        <w:t xml:space="preserve"> </w:t>
+      </w:r>
+      <w:r>
+        <w:rPr>
+          <w:rFonts w:ascii="Times New Roman" w:eastAsia="Times New Roman" w:hAnsi="Times New Roman" w:cs="Times New Roman"/>
+          <w:sz w:val="24"/>
+          <w:szCs w:val="24"/>
+        </w:rPr>
+        <w:t>&lt;</w:t>
+      </w:r>
+      <w:r>
+        <w:rPr>
+          <w:rFonts w:ascii="Times New Roman" w:eastAsia="Times New Roman" w:hAnsi="Times New Roman" w:cs="Times New Roman"/>
+          <w:sz w:val="24"/>
+          <w:szCs w:val="24"/>
+        </w:rPr>
+        <w:t xml:space="preserve"> .</w:t>
+      </w:r>
+      <w:r>
+        <w:rPr>
+          <w:rFonts w:ascii="Times New Roman" w:eastAsia="Times New Roman" w:hAnsi="Times New Roman" w:cs="Times New Roman"/>
+          <w:sz w:val="24"/>
+          <w:szCs w:val="24"/>
+        </w:rPr>
+        <w:t>001</w:t>
+      </w:r>
+      <w:r>
+        <w:rPr>
+          <w:rFonts w:ascii="Times New Roman" w:eastAsia="Times New Roman" w:hAnsi="Times New Roman" w:cs="Times New Roman"/>
+          <w:sz w:val="24"/>
+          <w:szCs w:val="24"/>
+        </w:rPr>
+        <w:t>,</w:t>
+      </w:r>
+      <w:r>
+        <w:rPr>
+          <w:rFonts w:ascii="Times New Roman" w:eastAsia="Times New Roman" w:hAnsi="Times New Roman" w:cs="Times New Roman"/>
+          <w:sz w:val="24"/>
+          <w:szCs w:val="24"/>
+        </w:rPr>
+        <w:t xml:space="preserve"> 95% CI [.37, .71],</w:t>
+      </w:r>
+      <w:r>
+        <w:rPr>
+          <w:rFonts w:ascii="Times New Roman" w:eastAsia="Times New Roman" w:hAnsi="Times New Roman" w:cs="Times New Roman"/>
+          <w:sz w:val="24"/>
+          <w:szCs w:val="24"/>
+        </w:rPr>
+        <w:t xml:space="preserve"> </w:t>
+      </w:r>
+      <w:r>
+        <w:rPr>
+          <w:rFonts w:ascii="Times New Roman" w:eastAsia="Times New Roman" w:hAnsi="Times New Roman" w:cs="Times New Roman"/>
+          <w:sz w:val="24"/>
+          <w:szCs w:val="24"/>
+        </w:rPr>
+        <w:t>and</w:t>
+      </w:r>
+      <w:r>
+        <w:rPr>
+          <w:rFonts w:ascii="Times New Roman" w:eastAsia="Times New Roman" w:hAnsi="Times New Roman" w:cs="Times New Roman"/>
+          <w:sz w:val="24"/>
+          <w:szCs w:val="24"/>
+        </w:rPr>
+        <w:t xml:space="preserve"> at the mean (β = .</w:t>
+      </w:r>
+      <w:r>
+        <w:rPr>
+          <w:rFonts w:ascii="Times New Roman" w:eastAsia="Times New Roman" w:hAnsi="Times New Roman" w:cs="Times New Roman"/>
+          <w:sz w:val="24"/>
+          <w:szCs w:val="24"/>
+        </w:rPr>
+        <w:t>24</w:t>
+      </w:r>
+      <w:r>
+        <w:rPr>
+          <w:rFonts w:ascii="Times New Roman" w:eastAsia="Times New Roman" w:hAnsi="Times New Roman" w:cs="Times New Roman"/>
+          <w:sz w:val="24"/>
+          <w:szCs w:val="24"/>
+        </w:rPr>
+        <w:t>)</w:t>
+      </w:r>
+      <w:r>
+        <w:rPr>
+          <w:rFonts w:ascii="Times New Roman" w:eastAsia="Times New Roman" w:hAnsi="Times New Roman" w:cs="Times New Roman"/>
+          <w:sz w:val="24"/>
+          <w:szCs w:val="24"/>
+        </w:rPr>
+        <w:t>,</w:t>
+      </w:r>
+      <w:r>
+        <w:rPr>
+          <w:rFonts w:ascii="Times New Roman" w:eastAsia="Times New Roman" w:hAnsi="Times New Roman" w:cs="Times New Roman"/>
+          <w:sz w:val="24"/>
+          <w:szCs w:val="24"/>
+        </w:rPr>
+        <w:t xml:space="preserve"> </w:t>
+      </w:r>
+      <w:r>
+        <w:rPr>
+          <w:rFonts w:ascii="Times New Roman" w:eastAsia="Times New Roman" w:hAnsi="Times New Roman" w:cs="Times New Roman"/>
           <w:b/>
           <w:sz w:val="24"/>
-        </w:rPr>
-        <w:t xml:space="preserve"> &lt; .001) when </w:t>
-      </w:r>
-      <w:proofErr w:type="spellStart"/>
-      <w:r>
-        <w:rPr>
-          <w:rFonts w:ascii="Times New Roman" w:eastAsia="Times New Roman" w:hAnsi="Times New Roman"/>
-          <w:b/>
-          <w:sz w:val="24"/>
-        </w:rPr>
-        <w:t>PsyCap</w:t>
-      </w:r>
-      <w:proofErr w:type="spellEnd"/>
-      <w:r>
-        <w:rPr>
-          <w:rFonts w:ascii="Times New Roman" w:eastAsia="Times New Roman" w:hAnsi="Times New Roman"/>
-          <w:b/>
-          <w:sz w:val="24"/>
-        </w:rPr>
-        <w:t xml:space="preserve"> was one </w:t>
-      </w:r>
-      <w:r>
-        <w:rPr>
-          <w:rFonts w:ascii="Times New Roman" w:eastAsia="Times New Roman" w:hAnsi="Times New Roman"/>
+          <w:szCs w:val="24"/>
+        </w:rPr>
+        <w:t>(</w:t>
+      </w:r>
+      <w:r>
+        <w:rPr>
+          <w:rFonts w:ascii="Times New Roman" w:eastAsia="Times New Roman" w:hAnsi="Times New Roman" w:cs="Times New Roman"/>
           <w:b/>
           <w:i/>
           <w:sz w:val="24"/>
+          <w:szCs w:val="24"/>
+        </w:rPr>
+        <w:t>t</w:t>
+      </w:r>
+      <w:r>
+        <w:rPr>
+          <w:rFonts w:ascii="Times New Roman" w:eastAsia="Times New Roman" w:hAnsi="Times New Roman" w:cs="Times New Roman"/>
+          <w:b/>
+          <w:sz w:val="24"/>
+          <w:szCs w:val="24"/>
+        </w:rPr>
+        <w:t xml:space="preserve"> = 6.1)</w:t>
+      </w:r>
+      <w:r>
+        <w:rPr>
+          <w:rFonts w:ascii="Times New Roman" w:eastAsia="Times New Roman" w:hAnsi="Times New Roman" w:cs="Times New Roman"/>
+          <w:sz w:val="24"/>
+          <w:szCs w:val="24"/>
+        </w:rPr>
+        <w:t>,</w:t>
+      </w:r>
+      <w:r>
+        <w:rPr>
+          <w:rFonts w:ascii="Times New Roman" w:eastAsia="Times New Roman" w:hAnsi="Times New Roman" w:cs="Times New Roman"/>
+          <w:sz w:val="24"/>
+          <w:szCs w:val="24"/>
+        </w:rPr>
+        <w:t xml:space="preserve"> </w:t>
+      </w:r>
+      <w:r>
+        <w:rPr>
+          <w:rFonts w:ascii="Times New Roman" w:eastAsia="Times New Roman" w:hAnsi="Times New Roman" w:cs="Times New Roman"/>
+          <w:i/>
+          <w:sz w:val="24"/>
+          <w:szCs w:val="24"/>
+        </w:rPr>
+        <w:t>p</w:t>
+      </w:r>
+      <w:r>
+        <w:rPr>
+          <w:rFonts w:ascii="Times New Roman" w:eastAsia="Times New Roman" w:hAnsi="Times New Roman" w:cs="Times New Roman"/>
+          <w:sz w:val="24"/>
+          <w:szCs w:val="24"/>
+        </w:rPr>
+        <w:t xml:space="preserve"> &lt; .001, 95% CI [.11, .36]</w:t>
+      </w:r>
+      <w:r>
+        <w:rPr>
+          <w:rFonts w:ascii="Times New Roman" w:eastAsia="Times New Roman" w:hAnsi="Times New Roman" w:cs="Times New Roman"/>
+          <w:sz w:val="24"/>
+          <w:szCs w:val="24"/>
+        </w:rPr>
+        <w:t xml:space="preserve">, but </w:t>
+      </w:r>
+      <w:r>
+        <w:rPr>
+          <w:rFonts w:ascii="Times New Roman" w:eastAsia="Times New Roman" w:hAnsi="Times New Roman" w:cs="Times New Roman"/>
+          <w:sz w:val="24"/>
+          <w:szCs w:val="24"/>
+        </w:rPr>
+        <w:t xml:space="preserve">was </w:t>
+      </w:r>
+      <w:r>
+        <w:rPr>
+          <w:rFonts w:ascii="Times New Roman" w:eastAsia="Times New Roman" w:hAnsi="Times New Roman" w:cs="Times New Roman"/>
+          <w:sz w:val="24"/>
+          <w:szCs w:val="24"/>
+        </w:rPr>
+        <w:t xml:space="preserve">not </w:t>
+      </w:r>
+      <w:r>
+        <w:rPr>
+          <w:rFonts w:ascii="Times New Roman" w:eastAsia="Times New Roman" w:hAnsi="Times New Roman" w:cs="Times New Roman"/>
+          <w:sz w:val="24"/>
+          <w:szCs w:val="24"/>
+        </w:rPr>
+        <w:t xml:space="preserve">significant </w:t>
+      </w:r>
+      <w:r>
+        <w:rPr>
+          <w:rFonts w:ascii="Times New Roman" w:eastAsia="Times New Roman" w:hAnsi="Times New Roman" w:cs="Times New Roman"/>
+          <w:sz w:val="24"/>
+          <w:szCs w:val="24"/>
+        </w:rPr>
+        <w:t xml:space="preserve">when </w:t>
+      </w:r>
+      <w:proofErr w:type="spellStart"/>
+      <w:r>
+        <w:rPr>
+          <w:rFonts w:ascii="Times New Roman" w:eastAsia="Times New Roman" w:hAnsi="Times New Roman" w:cs="Times New Roman"/>
+          <w:sz w:val="24"/>
+          <w:szCs w:val="24"/>
+        </w:rPr>
+        <w:t>Koleos</w:t>
+      </w:r>
+      <w:proofErr w:type="spellEnd"/>
+      <w:r>
+        <w:rPr>
+          <w:rFonts w:ascii="Times New Roman" w:eastAsia="Times New Roman" w:hAnsi="Times New Roman" w:cs="Times New Roman"/>
+          <w:sz w:val="24"/>
+          <w:szCs w:val="24"/>
+        </w:rPr>
+        <w:t xml:space="preserve"> was one </w:t>
+      </w:r>
+      <w:r>
+        <w:rPr>
+          <w:rFonts w:ascii="Times New Roman" w:eastAsia="Times New Roman" w:hAnsi="Times New Roman" w:cs="Times New Roman"/>
+          <w:i/>
+          <w:sz w:val="24"/>
+          <w:szCs w:val="24"/>
         </w:rPr>
         <w:t>SD</w:t>
       </w:r>
       <w:r>
         <w:rPr>
-          <w:rFonts w:ascii="Times New Roman" w:eastAsia="Times New Roman" w:hAnsi="Times New Roman"/>
+          <w:rFonts w:ascii="Times New Roman" w:eastAsia="Times New Roman" w:hAnsi="Times New Roman" w:cs="Times New Roman"/>
+          <w:sz w:val="24"/>
+          <w:szCs w:val="24"/>
+        </w:rPr>
+        <w:t xml:space="preserve"> below the mean</w:t>
+      </w:r>
+      <w:r>
+        <w:rPr>
+          <w:rFonts w:ascii="Times New Roman" w:eastAsia="Times New Roman" w:hAnsi="Times New Roman" w:cs="Times New Roman"/>
+          <w:sz w:val="24"/>
+          <w:szCs w:val="24"/>
+        </w:rPr>
+        <w:t xml:space="preserve"> </w:t>
+      </w:r>
+      <w:r>
+        <w:rPr>
+          <w:rFonts w:ascii="Times New Roman" w:eastAsia="Times New Roman" w:hAnsi="Times New Roman" w:cs="Times New Roman"/>
+          <w:sz w:val="24"/>
+          <w:szCs w:val="24"/>
+        </w:rPr>
+        <w:t>(β = -.07),</w:t>
+      </w:r>
+      <w:r>
+        <w:rPr>
+          <w:rFonts w:ascii="Times New Roman" w:eastAsia="Times New Roman" w:hAnsi="Times New Roman" w:cs="Times New Roman"/>
+          <w:sz w:val="24"/>
+          <w:szCs w:val="24"/>
+        </w:rPr>
+        <w:t xml:space="preserve"> </w:t>
+      </w:r>
+      <w:r>
+        <w:rPr>
+          <w:rFonts w:ascii="Times New Roman" w:eastAsia="Times New Roman" w:hAnsi="Times New Roman" w:cs="Times New Roman"/>
           <w:b/>
           <w:sz w:val="24"/>
-        </w:rPr>
-        <w:t xml:space="preserve"> below the mean (β = .488), at the mean (β = .388), and one </w:t>
-      </w:r>
-      <w:r>
-        <w:rPr>
-          <w:rFonts w:ascii="Times New Roman" w:eastAsia="Times New Roman" w:hAnsi="Times New Roman"/>
+          <w:szCs w:val="24"/>
+        </w:rPr>
+        <w:t>(</w:t>
+      </w:r>
+      <w:r>
+        <w:rPr>
+          <w:rFonts w:ascii="Times New Roman" w:eastAsia="Times New Roman" w:hAnsi="Times New Roman" w:cs="Times New Roman"/>
           <w:b/>
           <w:i/>
           <w:sz w:val="24"/>
-        </w:rPr>
-        <w:t>SD</w:t>
-      </w:r>
-      <w:r>
-        <w:rPr>
-          <w:rFonts w:ascii="Times New Roman" w:eastAsia="Times New Roman" w:hAnsi="Times New Roman"/>
+          <w:szCs w:val="24"/>
+        </w:rPr>
+        <w:t>t</w:t>
+      </w:r>
+      <w:r>
+        <w:rPr>
+          <w:rFonts w:ascii="Times New Roman" w:eastAsia="Times New Roman" w:hAnsi="Times New Roman" w:cs="Times New Roman"/>
           <w:b/>
           <w:sz w:val="24"/>
-        </w:rPr>
-        <w:t xml:space="preserve"> above the mean (β = .287).  As the level of </w:t>
+          <w:szCs w:val="24"/>
+        </w:rPr>
+        <w:t xml:space="preserve"> = -.8)</w:t>
+      </w:r>
+      <w:r>
+        <w:rPr>
+          <w:rFonts w:ascii="Times New Roman" w:eastAsia="Times New Roman" w:hAnsi="Times New Roman" w:cs="Times New Roman"/>
+          <w:sz w:val="24"/>
+          <w:szCs w:val="24"/>
+        </w:rPr>
+        <w:t>,</w:t>
+      </w:r>
+      <w:r>
+        <w:rPr>
+          <w:rFonts w:ascii="Times New Roman" w:eastAsia="Times New Roman" w:hAnsi="Times New Roman" w:cs="Times New Roman"/>
+          <w:sz w:val="24"/>
+          <w:szCs w:val="24"/>
+        </w:rPr>
+        <w:t xml:space="preserve"> </w:t>
+      </w:r>
+      <w:r>
+        <w:rPr>
+          <w:rFonts w:ascii="Times New Roman" w:eastAsia="Times New Roman" w:hAnsi="Times New Roman" w:cs="Times New Roman"/>
+          <w:i/>
+          <w:sz w:val="24"/>
+          <w:szCs w:val="24"/>
+        </w:rPr>
+        <w:t>p</w:t>
+      </w:r>
+      <w:r>
+        <w:rPr>
+          <w:rFonts w:ascii="Times New Roman" w:eastAsia="Times New Roman" w:hAnsi="Times New Roman" w:cs="Times New Roman"/>
+          <w:sz w:val="24"/>
+          <w:szCs w:val="24"/>
+        </w:rPr>
+        <w:t xml:space="preserve"> = .42,</w:t>
+      </w:r>
+      <w:r>
+        <w:rPr>
+          <w:rFonts w:ascii="Times New Roman" w:eastAsia="Times New Roman" w:hAnsi="Times New Roman" w:cs="Times New Roman"/>
+          <w:sz w:val="24"/>
+          <w:szCs w:val="24"/>
+        </w:rPr>
+        <w:t xml:space="preserve"> 95% CI [-.24, .1]</w:t>
+      </w:r>
+      <w:r>
+        <w:rPr>
+          <w:rFonts w:ascii="Times New Roman" w:eastAsia="Times New Roman" w:hAnsi="Times New Roman" w:cs="Times New Roman"/>
+          <w:b/>
+          <w:sz w:val="24"/>
+          <w:szCs w:val="24"/>
+        </w:rPr>
+        <w:t>.</w:t>
+      </w:r>
+      <w:r>
+        <w:rPr>
+          <w:rFonts w:ascii="Times New Roman" w:eastAsia="Times New Roman" w:hAnsi="Times New Roman" w:cs="Times New Roman"/>
+          <w:sz w:val="24"/>
+          <w:szCs w:val="24"/>
+        </w:rPr>
+        <w:t xml:space="preserve">  As the level of </w:t>
       </w:r>
       <w:proofErr w:type="spellStart"/>
       <w:r>
         <w:rPr>
-          <w:rFonts w:ascii="Times New Roman" w:eastAsia="Times New Roman" w:hAnsi="Times New Roman"/>
-          <w:b/>
-          <w:sz w:val="24"/>
-        </w:rPr>
-        <w:t>PsyCap</w:t>
+          <w:rFonts w:ascii="Times New Roman" w:eastAsia="Times New Roman" w:hAnsi="Times New Roman" w:cs="Times New Roman"/>
+          <w:sz w:val="24"/>
+          <w:szCs w:val="24"/>
+        </w:rPr>
+        <w:t>Koleos</w:t>
       </w:r>
       <w:proofErr w:type="spellEnd"/>
       <w:r>
         <w:rPr>
-          <w:rFonts w:ascii="Times New Roman" w:eastAsia="Times New Roman" w:hAnsi="Times New Roman"/>
-          <w:b/>
-          <w:sz w:val="24"/>
-        </w:rPr>
-        <w:t xml:space="preserve"> increased, the strength of the relationship between surface acting and emotional exhaustion decreased.</w:t>
+          <w:rFonts w:ascii="Times New Roman" w:eastAsia="Times New Roman" w:hAnsi="Times New Roman" w:cs="Times New Roman"/>
+          <w:sz w:val="24"/>
+          <w:szCs w:val="24"/>
+        </w:rPr>
+        <w:t xml:space="preserve"> increased, the strength of the relationship between </w:t>
+      </w:r>
+      <w:r>
+        <w:rPr>
+          <w:rFonts w:ascii="Times New Roman" w:eastAsia="Times New Roman" w:hAnsi="Times New Roman" w:cs="Times New Roman"/>
+          <w:sz w:val="24"/>
+          <w:szCs w:val="24"/>
+        </w:rPr>
+        <w:t>Catch and</w:t>
+      </w:r>
+      <w:r>
+        <w:rPr>
+          <w:rFonts w:ascii="Times New Roman" w:eastAsia="Times New Roman" w:hAnsi="Times New Roman" w:cs="Times New Roman"/>
+          <w:sz w:val="24"/>
+          <w:szCs w:val="24"/>
+        </w:rPr>
+        <w:t xml:space="preserve"> </w:t>
+      </w:r>
+      <w:r>
+        <w:rPr>
+          <w:rFonts w:ascii="Times New Roman" w:eastAsia="Times New Roman" w:hAnsi="Times New Roman" w:cs="Times New Roman"/>
+          <w:sz w:val="24"/>
+          <w:szCs w:val="24"/>
+        </w:rPr>
+        <w:t>Priapam</w:t>
+      </w:r>
+      <w:r>
+        <w:rPr>
+          <w:rFonts w:ascii="Times New Roman" w:eastAsia="Times New Roman" w:hAnsi="Times New Roman" w:cs="Times New Roman"/>
+          <w:sz w:val="24"/>
+          <w:szCs w:val="24"/>
+        </w:rPr>
+        <w:t xml:space="preserve"> </w:t>
+      </w:r>
+      <w:r>
+        <w:rPr>
+          <w:rFonts w:ascii="Times New Roman" w:eastAsia="Times New Roman" w:hAnsi="Times New Roman" w:cs="Times New Roman"/>
+          <w:sz w:val="24"/>
+          <w:szCs w:val="24"/>
+        </w:rPr>
+        <w:t>in</w:t>
+      </w:r>
+      <w:r>
+        <w:rPr>
+          <w:rFonts w:ascii="Times New Roman" w:eastAsia="Times New Roman" w:hAnsi="Times New Roman" w:cs="Times New Roman"/>
+          <w:sz w:val="24"/>
+          <w:szCs w:val="24"/>
+        </w:rPr>
+        <w:t>creased.</w:t>
       </w:r>
     </w:p>
     <w:p>
       <w:pPr>
         <w:spacing w:before="60" w:after="60" w:line="240" w:lineRule="auto"/>
-      </w:pPr>
-    </w:p>
-    <w:p>
-      <w:pPr>
-        <w:spacing w:line="240" w:lineRule="auto"/>
-        <w:ind w:firstLine="720"/>
-        <w:rPr>
-          <w:rFonts w:ascii="Times New Roman" w:eastAsia="Times New Roman" w:hAnsi="Times New Roman"/>
-          <w:b/>
-          <w:sz w:val="24"/>
-        </w:rPr>
-      </w:pPr>
-      <w:r>
-        <w:rPr>
-          <w:rFonts w:ascii="Times New Roman" w:eastAsia="Times New Roman" w:hAnsi="Times New Roman"/>
-          <w:sz w:val="24"/>
-        </w:rPr>
-        <w:t>An additional m</w:t>
-      </w:r>
-      <w:r>
-        <w:rPr>
-          <w:rFonts w:ascii="Times New Roman" w:eastAsia="Times New Roman" w:hAnsi="Times New Roman"/>
-          <w:sz w:val="24"/>
-        </w:rPr>
-        <w:t>ultiple regression was employed to relate Catch</w:t>
-      </w:r>
-      <w:r>
-        <w:rPr>
-          <w:rFonts w:ascii="Times New Roman" w:eastAsia="Times New Roman" w:hAnsi="Times New Roman"/>
-          <w:sz w:val="24"/>
-        </w:rPr>
-        <w:t xml:space="preserve"> to</w:t>
-      </w:r>
-      <w:r>
-        <w:rPr>
-          <w:rFonts w:ascii="Times New Roman" w:eastAsia="Times New Roman" w:hAnsi="Times New Roman"/>
-          <w:sz w:val="24"/>
-        </w:rPr>
-        <w:t>,</w:t>
-      </w:r>
-      <w:r>
-        <w:rPr>
-          <w:rFonts w:ascii="Times New Roman" w:eastAsia="Times New Roman" w:hAnsi="Times New Roman"/>
-          <w:b/>
-          <w:sz w:val="24"/>
-        </w:rPr>
-        <w:t xml:space="preserve"> with interaction terms included for the potential moderation effects of </w:t>
-      </w:r>
-      <w:proofErr w:type="spellStart"/>
-      <w:r>
-        <w:rPr>
-          <w:rFonts w:ascii="Times New Roman" w:eastAsia="Times New Roman" w:hAnsi="Times New Roman"/>
-          <w:b/>
-          <w:sz w:val="24"/>
-        </w:rPr>
-        <w:t>PsyCap</w:t>
-      </w:r>
-      <w:proofErr w:type="spellEnd"/>
-      <w:r>
-        <w:rPr>
-          <w:rFonts w:ascii="Times New Roman" w:eastAsia="Times New Roman" w:hAnsi="Times New Roman"/>
-          <w:b/>
-          <w:sz w:val="24"/>
-        </w:rPr>
-        <w:t xml:space="preserve">.  Hypothesis 2 was partially supported.  For emotional exhaustion, the overall model was statistically significant, </w:t>
-      </w:r>
-      <w:r>
-        <w:rPr>
-          <w:rFonts w:ascii="Times New Roman" w:eastAsia="Times New Roman" w:hAnsi="Times New Roman"/>
-          <w:b/>
-          <w:i/>
-          <w:sz w:val="24"/>
-        </w:rPr>
-        <w:t>R</w:t>
-      </w:r>
-      <w:r>
-        <w:rPr>
-          <w:rFonts w:ascii="Times New Roman" w:eastAsia="Times New Roman" w:hAnsi="Times New Roman"/>
-          <w:b/>
-          <w:sz w:val="24"/>
-        </w:rPr>
-        <w:t xml:space="preserve"> = .550, </w:t>
-      </w:r>
-      <w:proofErr w:type="gramStart"/>
-      <w:r>
-        <w:rPr>
-          <w:rFonts w:ascii="Times New Roman" w:eastAsia="Times New Roman" w:hAnsi="Times New Roman"/>
-          <w:b/>
-          <w:i/>
-          <w:sz w:val="24"/>
-        </w:rPr>
-        <w:t>F</w:t>
-      </w:r>
-      <w:r>
-        <w:rPr>
-          <w:rFonts w:ascii="Times New Roman" w:eastAsia="Times New Roman" w:hAnsi="Times New Roman"/>
-          <w:b/>
-          <w:sz w:val="24"/>
-        </w:rPr>
-        <w:t>(</w:t>
-      </w:r>
-      <w:proofErr w:type="gramEnd"/>
-      <w:r>
-        <w:rPr>
-          <w:rFonts w:ascii="Times New Roman" w:eastAsia="Times New Roman" w:hAnsi="Times New Roman"/>
-          <w:b/>
-          <w:sz w:val="24"/>
-        </w:rPr>
-        <w:t xml:space="preserve">5, 410) = 35.582, </w:t>
-      </w:r>
-      <w:r>
-        <w:rPr>
-          <w:rFonts w:ascii="Times New Roman" w:eastAsia="Times New Roman" w:hAnsi="Times New Roman"/>
-          <w:b/>
-          <w:i/>
-          <w:sz w:val="24"/>
-        </w:rPr>
-        <w:t>p</w:t>
-      </w:r>
-      <w:r>
-        <w:rPr>
-          <w:rFonts w:ascii="Times New Roman" w:eastAsia="Times New Roman" w:hAnsi="Times New Roman"/>
-          <w:b/>
-          <w:sz w:val="24"/>
-        </w:rPr>
-        <w:t xml:space="preserve"> &lt; .001.  Emotional exhaustion was positively related to surface acting and negatively related to </w:t>
-      </w:r>
-      <w:proofErr w:type="spellStart"/>
-      <w:r>
-        <w:rPr>
-          <w:rFonts w:ascii="Times New Roman" w:eastAsia="Times New Roman" w:hAnsi="Times New Roman"/>
-          <w:b/>
-          <w:sz w:val="24"/>
-        </w:rPr>
-        <w:t>PsyCap</w:t>
-      </w:r>
-      <w:proofErr w:type="spellEnd"/>
-      <w:r>
-        <w:rPr>
-          <w:rFonts w:ascii="Times New Roman" w:eastAsia="Times New Roman" w:hAnsi="Times New Roman"/>
-          <w:b/>
-          <w:sz w:val="24"/>
-        </w:rPr>
-        <w:t xml:space="preserve">, and </w:t>
-      </w:r>
-      <w:proofErr w:type="spellStart"/>
-      <w:r>
-        <w:rPr>
-          <w:rFonts w:ascii="Times New Roman" w:eastAsia="Times New Roman" w:hAnsi="Times New Roman"/>
-          <w:b/>
-          <w:sz w:val="24"/>
-        </w:rPr>
-        <w:t>PsyCap</w:t>
-      </w:r>
-      <w:proofErr w:type="spellEnd"/>
-      <w:r>
-        <w:rPr>
-          <w:rFonts w:ascii="Times New Roman" w:eastAsia="Times New Roman" w:hAnsi="Times New Roman"/>
-          <w:b/>
-          <w:sz w:val="24"/>
-        </w:rPr>
-        <w:t xml:space="preserve"> significantly moderated the effect of surface acting (see Table 2).  The interaction is depicted in Figure 1.  The standardized slope for the effect of surface acting was significant (</w:t>
-      </w:r>
-      <w:r>
-        <w:rPr>
-          <w:rFonts w:ascii="Times New Roman" w:eastAsia="Times New Roman" w:hAnsi="Times New Roman"/>
-          <w:b/>
-          <w:i/>
-          <w:sz w:val="24"/>
-        </w:rPr>
-        <w:t>p</w:t>
-      </w:r>
-      <w:r>
-        <w:rPr>
-          <w:rFonts w:ascii="Times New Roman" w:eastAsia="Times New Roman" w:hAnsi="Times New Roman"/>
-          <w:b/>
-          <w:sz w:val="24"/>
-        </w:rPr>
-        <w:t xml:space="preserve"> &lt; .001) when </w:t>
-      </w:r>
-      <w:proofErr w:type="spellStart"/>
-      <w:r>
-        <w:rPr>
-          <w:rFonts w:ascii="Times New Roman" w:eastAsia="Times New Roman" w:hAnsi="Times New Roman"/>
-          <w:b/>
-          <w:sz w:val="24"/>
-        </w:rPr>
-        <w:t>PsyCap</w:t>
-      </w:r>
-      <w:proofErr w:type="spellEnd"/>
-      <w:r>
-        <w:rPr>
-          <w:rFonts w:ascii="Times New Roman" w:eastAsia="Times New Roman" w:hAnsi="Times New Roman"/>
-          <w:b/>
-          <w:sz w:val="24"/>
-        </w:rPr>
-        <w:t xml:space="preserve"> was one </w:t>
-      </w:r>
-      <w:r>
-        <w:rPr>
-          <w:rFonts w:ascii="Times New Roman" w:eastAsia="Times New Roman" w:hAnsi="Times New Roman"/>
-          <w:b/>
-          <w:i/>
-          <w:sz w:val="24"/>
-        </w:rPr>
-        <w:t>SD</w:t>
-      </w:r>
-      <w:r>
-        <w:rPr>
-          <w:rFonts w:ascii="Times New Roman" w:eastAsia="Times New Roman" w:hAnsi="Times New Roman"/>
-          <w:b/>
-          <w:sz w:val="24"/>
-        </w:rPr>
-        <w:t xml:space="preserve"> below the mean (β = .488), at the mean (β = .388), and one </w:t>
-      </w:r>
-      <w:r>
-        <w:rPr>
-          <w:rFonts w:ascii="Times New Roman" w:eastAsia="Times New Roman" w:hAnsi="Times New Roman"/>
-          <w:b/>
-          <w:i/>
-          <w:sz w:val="24"/>
-        </w:rPr>
-        <w:t>SD</w:t>
-      </w:r>
-      <w:r>
-        <w:rPr>
-          <w:rFonts w:ascii="Times New Roman" w:eastAsia="Times New Roman" w:hAnsi="Times New Roman"/>
-          <w:b/>
-          <w:sz w:val="24"/>
-        </w:rPr>
-        <w:t xml:space="preserve"> above the mean (β = .287).  As the level of </w:t>
-      </w:r>
-      <w:proofErr w:type="spellStart"/>
-      <w:r>
-        <w:rPr>
-          <w:rFonts w:ascii="Times New Roman" w:eastAsia="Times New Roman" w:hAnsi="Times New Roman"/>
-          <w:b/>
-          <w:sz w:val="24"/>
-        </w:rPr>
-        <w:t>PsyCap</w:t>
-      </w:r>
-      <w:proofErr w:type="spellEnd"/>
-      <w:r>
-        <w:rPr>
-          <w:rFonts w:ascii="Times New Roman" w:eastAsia="Times New Roman" w:hAnsi="Times New Roman"/>
-          <w:b/>
-          <w:sz w:val="24"/>
-        </w:rPr>
-        <w:t xml:space="preserve"> increased, the strength of the relationship between surface acting and emotional exhaustion decreased.</w:t>
-      </w:r>
-    </w:p>
-    <w:p>
-      <w:pPr>
-        <w:spacing w:before="60" w:after="60" w:line="240" w:lineRule="auto"/>
-      </w:pPr>
-    </w:p>
-    <w:p>
-      <w:pPr>
-        <w:spacing w:before="60" w:after="60" w:line="240" w:lineRule="auto"/>
-      </w:pPr>
-    </w:p>
-    <w:p>
-      <w:pPr>
-        <w:spacing w:before="60" w:after="60" w:line="240" w:lineRule="auto"/>
+        <w:rPr>
+          <w:rFonts w:ascii="Times New Roman" w:hAnsi="Times New Roman" w:cs="Times New Roman"/>
+          <w:sz w:val="24"/>
+          <w:szCs w:val="24"/>
+        </w:rPr>
       </w:pPr>
     </w:p>
     <w:p>
@@ -3141,82 +4020,92 @@
         <w:spacing w:line="240" w:lineRule="auto"/>
         <w:ind w:left="100"/>
         <w:rPr>
-          <w:rFonts w:ascii="Times New Roman" w:hAnsi="Times New Roman"/>
-          <w:i/>
-          <w:sz w:val="24"/>
+          <w:rFonts w:ascii="Times New Roman" w:hAnsi="Times New Roman" w:cs="Times New Roman"/>
+          <w:noProof/>
+          <w:sz w:val="24"/>
+          <w:szCs w:val="24"/>
         </w:rPr>
       </w:pPr>
       <w:r>
         <w:rPr>
-          <w:rFonts w:ascii="Times New Roman" w:hAnsi="Times New Roman"/>
+          <w:rFonts w:ascii="Times New Roman" w:hAnsi="Times New Roman" w:cs="Times New Roman"/>
           <w:b/>
           <w:i/>
           <w:sz w:val="24"/>
+          <w:szCs w:val="24"/>
         </w:rPr>
         <w:t xml:space="preserve">Figure </w:t>
       </w:r>
       <w:r>
         <w:rPr>
-          <w:rFonts w:ascii="Times New Roman" w:hAnsi="Times New Roman"/>
+          <w:rFonts w:ascii="Times New Roman" w:hAnsi="Times New Roman" w:cs="Times New Roman"/>
           <w:b/>
           <w:i/>
           <w:sz w:val="24"/>
+          <w:szCs w:val="24"/>
         </w:rPr>
         <w:t>1</w:t>
       </w:r>
       <w:r>
         <w:rPr>
-          <w:rFonts w:ascii="Times New Roman" w:hAnsi="Times New Roman"/>
+          <w:rFonts w:ascii="Times New Roman" w:hAnsi="Times New Roman" w:cs="Times New Roman"/>
           <w:b/>
           <w:i/>
           <w:sz w:val="24"/>
+          <w:szCs w:val="24"/>
         </w:rPr>
         <w:t xml:space="preserve">. </w:t>
       </w:r>
       <w:r>
         <w:rPr>
-          <w:rFonts w:ascii="Times New Roman" w:hAnsi="Times New Roman"/>
+          <w:rFonts w:ascii="Times New Roman" w:hAnsi="Times New Roman" w:cs="Times New Roman"/>
           <w:b/>
           <w:sz w:val="24"/>
+          <w:szCs w:val="24"/>
         </w:rPr>
         <w:t xml:space="preserve"> </w:t>
       </w:r>
       <w:proofErr w:type="spellStart"/>
       <w:r>
         <w:rPr>
-          <w:rFonts w:ascii="Times New Roman" w:hAnsi="Times New Roman"/>
-          <w:sz w:val="24"/>
+          <w:rFonts w:ascii="Times New Roman" w:hAnsi="Times New Roman" w:cs="Times New Roman"/>
+          <w:sz w:val="24"/>
+          <w:szCs w:val="24"/>
         </w:rPr>
         <w:t>Koleos</w:t>
       </w:r>
       <w:proofErr w:type="spellEnd"/>
       <w:r>
         <w:rPr>
-          <w:rFonts w:ascii="Times New Roman" w:hAnsi="Times New Roman"/>
-          <w:sz w:val="24"/>
+          <w:rFonts w:ascii="Times New Roman" w:hAnsi="Times New Roman" w:cs="Times New Roman"/>
+          <w:sz w:val="24"/>
+          <w:szCs w:val="24"/>
         </w:rPr>
         <w:t xml:space="preserve"> as a moderator between </w:t>
       </w:r>
       <w:r>
         <w:rPr>
-          <w:rFonts w:ascii="Times New Roman" w:hAnsi="Times New Roman"/>
-          <w:sz w:val="24"/>
+          <w:rFonts w:ascii="Times New Roman" w:hAnsi="Times New Roman" w:cs="Times New Roman"/>
+          <w:sz w:val="24"/>
+          <w:szCs w:val="24"/>
         </w:rPr>
         <w:t xml:space="preserve">Catch and </w:t>
       </w:r>
       <w:proofErr w:type="spellStart"/>
       <w:r>
         <w:rPr>
-          <w:rFonts w:ascii="Times New Roman" w:hAnsi="Times New Roman"/>
-          <w:sz w:val="24"/>
+          <w:rFonts w:ascii="Times New Roman" w:hAnsi="Times New Roman" w:cs="Times New Roman"/>
+          <w:sz w:val="24"/>
+          <w:szCs w:val="24"/>
         </w:rPr>
         <w:t>Priapam</w:t>
       </w:r>
       <w:proofErr w:type="spellEnd"/>
       <w:r>
         <w:rPr>
-          <w:rFonts w:ascii="Times New Roman" w:hAnsi="Times New Roman"/>
-          <w:sz w:val="24"/>
+          <w:rFonts w:ascii="Times New Roman" w:hAnsi="Times New Roman" w:cs="Times New Roman"/>
+          <w:sz w:val="24"/>
+          <w:szCs w:val="24"/>
         </w:rPr>
         <w:t>.  All variables were standardized to mean 0, variance 1.</w:t>
       </w:r>
@@ -3224,15 +4113,24 @@
     <w:p>
       <w:pPr>
         <w:spacing w:before="60" w:after="60" w:line="240" w:lineRule="auto"/>
+        <w:jc w:val="center"/>
+        <w:rPr>
+          <w:rFonts w:ascii="Times New Roman" w:hAnsi="Times New Roman" w:cs="Times New Roman"/>
+          <w:sz w:val="24"/>
+          <w:szCs w:val="24"/>
+        </w:rPr>
       </w:pPr>
       <w:r>
         <w:rPr>
+          <w:rFonts w:ascii="Times New Roman" w:hAnsi="Times New Roman" w:cs="Times New Roman"/>
           <w:noProof/>
+          <w:sz w:val="24"/>
+          <w:szCs w:val="24"/>
         </w:rPr>
         <w:drawing>
-          <wp:inline distT="0" distB="0" distL="0" distR="0" wp14:anchorId="2BA62C97" wp14:editId="7C06458E">
-            <wp:extent cx="5962650" cy="4547235"/>
-            <wp:effectExtent l="0" t="0" r="0" b="5715"/>
+          <wp:inline distT="0" distB="0" distL="0" distR="0" wp14:anchorId="173ACA47" wp14:editId="56188D48">
+            <wp:extent cx="6191250" cy="2082932"/>
+            <wp:effectExtent l="0" t="0" r="0" b="0"/>
             <wp:docPr id="1" name="Picture 1"/>
             <wp:cNvGraphicFramePr>
               <a:graphicFrameLocks xmlns:a="http://schemas.openxmlformats.org/drawingml/2006/main" noChangeAspect="1"/>
@@ -3245,26 +4143,18 @@
                     <pic:cNvPicPr/>
                   </pic:nvPicPr>
                   <pic:blipFill rotWithShape="1">
-                    <a:blip r:embed="rId5"/>
-                    <a:srcRect l="-321" t="-420"/>
+                    <a:blip r:embed="rId7"/>
+                    <a:srcRect l="962" t="3334" r="-962" b="-3334"/>
                     <a:stretch/>
                   </pic:blipFill>
-                  <pic:spPr bwMode="auto">
+                  <pic:spPr>
                     <a:xfrm>
                       <a:off x="0" y="0"/>
-                      <a:ext cx="5962650" cy="4547235"/>
+                      <a:ext cx="6227358" cy="2095080"/>
                     </a:xfrm>
                     <a:prstGeom prst="rect">
                       <a:avLst/>
                     </a:prstGeom>
-                    <a:ln>
-                      <a:noFill/>
-                    </a:ln>
-                    <a:extLst>
-                      <a:ext uri="{53640926-AAD7-44D8-BBD7-CCE9431645EC}">
-                        <a14:shadowObscured xmlns:a14="http://schemas.microsoft.com/office/drawing/2010/main"/>
-                      </a:ext>
-                    </a:extLst>
                   </pic:spPr>
                 </pic:pic>
               </a:graphicData>
@@ -3273,286 +4163,8 @@
         </w:drawing>
       </w:r>
     </w:p>
-    <w:p>
-      <w:pPr>
-        <w:spacing w:before="60" w:after="60" w:line="240" w:lineRule="auto"/>
-      </w:pPr>
-    </w:p>
-    <w:p>
-      <w:pPr>
-        <w:spacing w:before="60" w:after="60" w:line="240" w:lineRule="auto"/>
-      </w:pPr>
-    </w:p>
-    <w:p>
-      <w:pPr>
-        <w:spacing w:before="100" w:beforeAutospacing="1" w:after="100" w:afterAutospacing="1" w:line="240" w:lineRule="auto"/>
-        <w:rPr>
-          <w:rFonts w:ascii="Arial" w:eastAsia="Times New Roman" w:hAnsi="Arial" w:cs="Arial"/>
-          <w:sz w:val="24"/>
-          <w:szCs w:val="24"/>
-        </w:rPr>
-      </w:pPr>
-    </w:p>
-    <w:p>
-      <w:pPr>
-        <w:spacing w:before="100" w:beforeAutospacing="1" w:after="100" w:afterAutospacing="1" w:line="240" w:lineRule="auto"/>
-        <w:rPr>
-          <w:rFonts w:ascii="Arial" w:eastAsia="Times New Roman" w:hAnsi="Arial" w:cs="Arial"/>
-          <w:sz w:val="24"/>
-          <w:szCs w:val="24"/>
-        </w:rPr>
-      </w:pPr>
-      <w:r>
-        <w:rPr>
-          <w:rFonts w:ascii="Arial" w:eastAsia="Times New Roman" w:hAnsi="Arial" w:cs="Arial"/>
-          <w:sz w:val="24"/>
-          <w:szCs w:val="24"/>
-        </w:rPr>
-        <w:t>    Here are some common errors to avoid:</w:t>
-      </w:r>
-    </w:p>
-    <w:p>
-      <w:pPr>
-        <w:numPr>
-          <w:ilvl w:val="0"/>
-          <w:numId w:val="1"/>
-        </w:numPr>
-        <w:spacing w:before="100" w:beforeAutospacing="1" w:after="100" w:afterAutospacing="1" w:line="240" w:lineRule="auto"/>
-        <w:rPr>
-          <w:rFonts w:ascii="Arial" w:eastAsia="Times New Roman" w:hAnsi="Arial" w:cs="Arial"/>
-          <w:sz w:val="24"/>
-          <w:szCs w:val="24"/>
-        </w:rPr>
-      </w:pPr>
-      <w:r>
-        <w:rPr>
-          <w:rFonts w:ascii="Arial" w:eastAsia="Times New Roman" w:hAnsi="Arial" w:cs="Arial"/>
-          <w:sz w:val="24"/>
-          <w:szCs w:val="24"/>
-        </w:rPr>
-        <w:t xml:space="preserve">Not reporting </w:t>
-      </w:r>
-      <w:r>
-        <w:rPr>
-          <w:rFonts w:ascii="Arial" w:eastAsia="Times New Roman" w:hAnsi="Arial" w:cs="Arial"/>
-          <w:i/>
-          <w:iCs/>
-          <w:sz w:val="24"/>
-          <w:szCs w:val="24"/>
-        </w:rPr>
-        <w:t>F</w:t>
-      </w:r>
-      <w:r>
-        <w:rPr>
-          <w:rFonts w:ascii="Arial" w:eastAsia="Times New Roman" w:hAnsi="Arial" w:cs="Arial"/>
-          <w:sz w:val="24"/>
-          <w:szCs w:val="24"/>
-        </w:rPr>
-        <w:t xml:space="preserve">, </w:t>
-      </w:r>
-      <w:r>
-        <w:rPr>
-          <w:rFonts w:ascii="Arial" w:eastAsia="Times New Roman" w:hAnsi="Arial" w:cs="Arial"/>
-          <w:i/>
-          <w:iCs/>
-          <w:sz w:val="24"/>
-          <w:szCs w:val="24"/>
-        </w:rPr>
-        <w:t>df</w:t>
-      </w:r>
-      <w:r>
-        <w:rPr>
-          <w:rFonts w:ascii="Arial" w:eastAsia="Times New Roman" w:hAnsi="Arial" w:cs="Arial"/>
-          <w:sz w:val="24"/>
-          <w:szCs w:val="24"/>
-        </w:rPr>
-        <w:t xml:space="preserve">, and </w:t>
-      </w:r>
-      <w:r>
-        <w:rPr>
-          <w:rFonts w:ascii="Arial" w:eastAsia="Times New Roman" w:hAnsi="Arial" w:cs="Arial"/>
-          <w:i/>
-          <w:iCs/>
-          <w:sz w:val="24"/>
-          <w:szCs w:val="24"/>
-        </w:rPr>
-        <w:t>p</w:t>
-      </w:r>
-      <w:r>
-        <w:rPr>
-          <w:rFonts w:ascii="Arial" w:eastAsia="Times New Roman" w:hAnsi="Arial" w:cs="Arial"/>
-          <w:sz w:val="24"/>
-          <w:szCs w:val="24"/>
-        </w:rPr>
-        <w:t xml:space="preserve"> for the multiple regression.</w:t>
-      </w:r>
-    </w:p>
-    <w:p>
-      <w:pPr>
-        <w:numPr>
-          <w:ilvl w:val="0"/>
-          <w:numId w:val="1"/>
-        </w:numPr>
-        <w:spacing w:before="100" w:beforeAutospacing="1" w:after="100" w:afterAutospacing="1" w:line="240" w:lineRule="auto"/>
-        <w:rPr>
-          <w:rFonts w:ascii="Arial" w:eastAsia="Times New Roman" w:hAnsi="Arial" w:cs="Arial"/>
-          <w:sz w:val="24"/>
-          <w:szCs w:val="24"/>
-        </w:rPr>
-      </w:pPr>
-      <w:r>
-        <w:rPr>
-          <w:rFonts w:ascii="Arial" w:eastAsia="Times New Roman" w:hAnsi="Arial" w:cs="Arial"/>
-          <w:sz w:val="24"/>
-          <w:szCs w:val="24"/>
-        </w:rPr>
-        <w:t xml:space="preserve">Not reporting a confidence interval for the </w:t>
-      </w:r>
-      <w:r>
-        <w:rPr>
-          <w:rFonts w:ascii="Arial" w:eastAsia="Times New Roman" w:hAnsi="Arial" w:cs="Arial"/>
-          <w:i/>
-          <w:iCs/>
-          <w:sz w:val="24"/>
-          <w:szCs w:val="24"/>
-        </w:rPr>
-        <w:t>R</w:t>
-      </w:r>
-      <w:r>
-        <w:rPr>
-          <w:rFonts w:ascii="Arial" w:eastAsia="Times New Roman" w:hAnsi="Arial" w:cs="Arial"/>
-          <w:i/>
-          <w:iCs/>
-          <w:sz w:val="24"/>
-          <w:szCs w:val="24"/>
-          <w:vertAlign w:val="superscript"/>
-        </w:rPr>
-        <w:t>2</w:t>
-      </w:r>
-      <w:r>
-        <w:rPr>
-          <w:rFonts w:ascii="Arial" w:eastAsia="Times New Roman" w:hAnsi="Arial" w:cs="Arial"/>
-          <w:sz w:val="24"/>
-          <w:szCs w:val="24"/>
-        </w:rPr>
-        <w:t>.</w:t>
-      </w:r>
-    </w:p>
-    <w:p>
-      <w:pPr>
-        <w:numPr>
-          <w:ilvl w:val="0"/>
-          <w:numId w:val="1"/>
-        </w:numPr>
-        <w:spacing w:before="100" w:beforeAutospacing="1" w:after="100" w:afterAutospacing="1" w:line="240" w:lineRule="auto"/>
-        <w:rPr>
-          <w:rFonts w:ascii="Arial" w:eastAsia="Times New Roman" w:hAnsi="Arial" w:cs="Arial"/>
-          <w:sz w:val="24"/>
-          <w:szCs w:val="24"/>
-        </w:rPr>
-      </w:pPr>
-      <w:r>
-        <w:rPr>
-          <w:rFonts w:ascii="Arial" w:eastAsia="Times New Roman" w:hAnsi="Arial" w:cs="Arial"/>
-          <w:sz w:val="24"/>
-          <w:szCs w:val="24"/>
-        </w:rPr>
-        <w:t xml:space="preserve">Not reporting the </w:t>
-      </w:r>
-      <w:r>
-        <w:rPr>
-          <w:rFonts w:ascii="Arial" w:eastAsia="Times New Roman" w:hAnsi="Arial" w:cs="Arial"/>
-          <w:i/>
-          <w:iCs/>
-          <w:sz w:val="24"/>
-          <w:szCs w:val="24"/>
-        </w:rPr>
-        <w:t>sr</w:t>
-      </w:r>
-      <w:r>
-        <w:rPr>
-          <w:rFonts w:ascii="Arial" w:eastAsia="Times New Roman" w:hAnsi="Arial" w:cs="Arial"/>
-          <w:i/>
-          <w:iCs/>
-          <w:sz w:val="24"/>
-          <w:szCs w:val="24"/>
-          <w:vertAlign w:val="superscript"/>
-        </w:rPr>
-        <w:t>2</w:t>
-      </w:r>
-      <w:r>
-        <w:rPr>
-          <w:rFonts w:ascii="Arial" w:eastAsia="Times New Roman" w:hAnsi="Arial" w:cs="Arial"/>
-          <w:sz w:val="24"/>
-          <w:szCs w:val="24"/>
-        </w:rPr>
-        <w:t xml:space="preserve"> and </w:t>
-      </w:r>
-      <w:r>
-        <w:rPr>
-          <w:rFonts w:ascii="Arial" w:eastAsia="Times New Roman" w:hAnsi="Arial" w:cs="Arial"/>
-          <w:i/>
-          <w:iCs/>
-          <w:sz w:val="24"/>
-          <w:szCs w:val="24"/>
-        </w:rPr>
-        <w:t>t</w:t>
-      </w:r>
-      <w:r>
-        <w:rPr>
-          <w:rFonts w:ascii="Arial" w:eastAsia="Times New Roman" w:hAnsi="Arial" w:cs="Arial"/>
-          <w:sz w:val="24"/>
-          <w:szCs w:val="24"/>
-        </w:rPr>
-        <w:t xml:space="preserve"> or </w:t>
-      </w:r>
-      <w:r>
-        <w:rPr>
-          <w:rFonts w:ascii="Arial" w:eastAsia="Times New Roman" w:hAnsi="Arial" w:cs="Arial"/>
-          <w:i/>
-          <w:iCs/>
-          <w:sz w:val="24"/>
-          <w:szCs w:val="24"/>
-        </w:rPr>
-        <w:t>F</w:t>
-      </w:r>
-      <w:r>
-        <w:rPr>
-          <w:rFonts w:ascii="Arial" w:eastAsia="Times New Roman" w:hAnsi="Arial" w:cs="Arial"/>
-          <w:sz w:val="24"/>
-          <w:szCs w:val="24"/>
-        </w:rPr>
-        <w:t xml:space="preserve"> test of the interaction.</w:t>
-      </w:r>
-    </w:p>
-    <w:p>
-      <w:pPr>
-        <w:numPr>
-          <w:ilvl w:val="0"/>
-          <w:numId w:val="1"/>
-        </w:numPr>
-        <w:spacing w:before="100" w:beforeAutospacing="1" w:after="100" w:afterAutospacing="1" w:line="240" w:lineRule="auto"/>
-        <w:rPr>
-          <w:rFonts w:ascii="Arial" w:eastAsia="Times New Roman" w:hAnsi="Arial" w:cs="Arial"/>
-          <w:sz w:val="24"/>
-          <w:szCs w:val="24"/>
-        </w:rPr>
-      </w:pPr>
-      <w:r>
-        <w:rPr>
-          <w:rFonts w:ascii="Arial" w:eastAsia="Times New Roman" w:hAnsi="Arial" w:cs="Arial"/>
-          <w:sz w:val="24"/>
-          <w:szCs w:val="24"/>
-        </w:rPr>
-        <w:t>Not indicating which of the simple slopes were significant.</w:t>
-      </w:r>
-    </w:p>
-    <w:p>
-      <w:pPr>
-        <w:spacing w:line="240" w:lineRule="auto"/>
-      </w:pPr>
-    </w:p>
     <w:sectPr>
+      <w:headerReference w:type="default" r:id="rId8"/>
       <w:pgSz w:w="12240" w:h="15840"/>
       <w:pgMar w:top="1440" w:right="1440" w:bottom="1440" w:left="1440" w:header="720" w:footer="720" w:gutter="0"/>
       <w:cols w:space="720"/>
@@ -3560,6 +4172,131 @@
     </w:sectPr>
   </w:body>
 </w:document>
+</file>
+
+<file path=word/endnotes.xml><?xml version="1.0" encoding="utf-8"?>
+<w:endnotes xmlns:wpc="http://schemas.microsoft.com/office/word/2010/wordprocessingCanvas" xmlns:cx="http://schemas.microsoft.com/office/drawing/2014/chartex" xmlns:cx1="http://schemas.microsoft.com/office/drawing/2015/9/8/chartex" xmlns:cx2="http://schemas.microsoft.com/office/drawing/2015/10/21/chartex" xmlns:cx3="http://schemas.microsoft.com/office/drawing/2016/5/9/chartex" xmlns:cx4="http://schemas.microsoft.com/office/drawing/2016/5/10/chartex" xmlns:cx5="http://schemas.microsoft.com/office/drawing/2016/5/11/chartex" xmlns:cx6="http://schemas.microsoft.com/office/drawing/2016/5/12/chartex" xmlns:cx7="http://schemas.microsoft.com/office/drawing/2016/5/13/chartex" xmlns:cx8="http://schemas.microsoft.com/office/drawing/2016/5/14/chartex" xmlns:mc="http://schemas.openxmlformats.org/markup-compatibility/2006" xmlns:aink="http://schemas.microsoft.com/office/drawing/2016/ink" xmlns:am3d="http://schemas.microsoft.com/office/drawing/2017/model3d" xmlns:o="urn:schemas-microsoft-com:office:office" xmlns:r="http://schemas.openxmlformats.org/officeDocument/2006/relationships" xmlns:m="http://schemas.openxmlformats.org/officeDocument/2006/math" xmlns:v="urn:schemas-microsoft-com:vml" xmlns:wp14="http://schemas.microsoft.com/office/word/2010/wordprocessingDrawing" xmlns:wp="http://schemas.openxmlformats.org/drawingml/2006/wordprocessingDrawing" xmlns:w10="urn:schemas-microsoft-com:office:word" xmlns:w="http://schemas.openxmlformats.org/wordprocessingml/2006/main" xmlns:w14="http://schemas.microsoft.com/office/word/2010/wordml" xmlns:w15="http://schemas.microsoft.com/office/word/2012/wordml" xmlns:w16cid="http://schemas.microsoft.com/office/word/2016/wordml/cid" xmlns:w16se="http://schemas.microsoft.com/office/word/2015/wordml/symex" xmlns:wpg="http://schemas.microsoft.com/office/word/2010/wordprocessingGroup" xmlns:wpi="http://schemas.microsoft.com/office/word/2010/wordprocessingInk" xmlns:wne="http://schemas.microsoft.com/office/word/2006/wordml" xmlns:wps="http://schemas.microsoft.com/office/word/2010/wordprocessingShape" mc:Ignorable="w14 w15 w16se w16cid wp14">
+  <w:endnote w:type="separator" w:id="-1">
+    <w:p>
+      <w:pPr>
+        <w:spacing w:after="0" w:line="240" w:lineRule="auto"/>
+      </w:pPr>
+      <w:r>
+        <w:separator/>
+      </w:r>
+    </w:p>
+  </w:endnote>
+  <w:endnote w:type="continuationSeparator" w:id="0">
+    <w:p>
+      <w:pPr>
+        <w:spacing w:after="0" w:line="240" w:lineRule="auto"/>
+      </w:pPr>
+      <w:r>
+        <w:continuationSeparator/>
+      </w:r>
+    </w:p>
+  </w:endnote>
+</w:endnotes>
+</file>
+
+<file path=word/footnotes.xml><?xml version="1.0" encoding="utf-8"?>
+<w:footnotes xmlns:wpc="http://schemas.microsoft.com/office/word/2010/wordprocessingCanvas" xmlns:cx="http://schemas.microsoft.com/office/drawing/2014/chartex" xmlns:cx1="http://schemas.microsoft.com/office/drawing/2015/9/8/chartex" xmlns:cx2="http://schemas.microsoft.com/office/drawing/2015/10/21/chartex" xmlns:cx3="http://schemas.microsoft.com/office/drawing/2016/5/9/chartex" xmlns:cx4="http://schemas.microsoft.com/office/drawing/2016/5/10/chartex" xmlns:cx5="http://schemas.microsoft.com/office/drawing/2016/5/11/chartex" xmlns:cx6="http://schemas.microsoft.com/office/drawing/2016/5/12/chartex" xmlns:cx7="http://schemas.microsoft.com/office/drawing/2016/5/13/chartex" xmlns:cx8="http://schemas.microsoft.com/office/drawing/2016/5/14/chartex" xmlns:mc="http://schemas.openxmlformats.org/markup-compatibility/2006" xmlns:aink="http://schemas.microsoft.com/office/drawing/2016/ink" xmlns:am3d="http://schemas.microsoft.com/office/drawing/2017/model3d" xmlns:o="urn:schemas-microsoft-com:office:office" xmlns:r="http://schemas.openxmlformats.org/officeDocument/2006/relationships" xmlns:m="http://schemas.openxmlformats.org/officeDocument/2006/math" xmlns:v="urn:schemas-microsoft-com:vml" xmlns:wp14="http://schemas.microsoft.com/office/word/2010/wordprocessingDrawing" xmlns:wp="http://schemas.openxmlformats.org/drawingml/2006/wordprocessingDrawing" xmlns:w10="urn:schemas-microsoft-com:office:word" xmlns:w="http://schemas.openxmlformats.org/wordprocessingml/2006/main" xmlns:w14="http://schemas.microsoft.com/office/word/2010/wordml" xmlns:w15="http://schemas.microsoft.com/office/word/2012/wordml" xmlns:w16cid="http://schemas.microsoft.com/office/word/2016/wordml/cid" xmlns:w16se="http://schemas.microsoft.com/office/word/2015/wordml/symex" xmlns:wpg="http://schemas.microsoft.com/office/word/2010/wordprocessingGroup" xmlns:wpi="http://schemas.microsoft.com/office/word/2010/wordprocessingInk" xmlns:wne="http://schemas.microsoft.com/office/word/2006/wordml" xmlns:wps="http://schemas.microsoft.com/office/word/2010/wordprocessingShape" mc:Ignorable="w14 w15 w16se w16cid wp14">
+  <w:footnote w:type="separator" w:id="-1">
+    <w:p>
+      <w:pPr>
+        <w:spacing w:after="0" w:line="240" w:lineRule="auto"/>
+      </w:pPr>
+      <w:r>
+        <w:separator/>
+      </w:r>
+    </w:p>
+  </w:footnote>
+  <w:footnote w:type="continuationSeparator" w:id="0">
+    <w:p>
+      <w:pPr>
+        <w:spacing w:after="0" w:line="240" w:lineRule="auto"/>
+      </w:pPr>
+      <w:r>
+        <w:continuationSeparator/>
+      </w:r>
+    </w:p>
+  </w:footnote>
+</w:footnotes>
+</file>
+
+<file path=word/header1.xml><?xml version="1.0" encoding="utf-8"?>
+<w:hdr xmlns:wpc="http://schemas.microsoft.com/office/word/2010/wordprocessingCanvas" xmlns:cx="http://schemas.microsoft.com/office/drawing/2014/chartex" xmlns:cx1="http://schemas.microsoft.com/office/drawing/2015/9/8/chartex" xmlns:cx2="http://schemas.microsoft.com/office/drawing/2015/10/21/chartex" xmlns:cx3="http://schemas.microsoft.com/office/drawing/2016/5/9/chartex" xmlns:cx4="http://schemas.microsoft.com/office/drawing/2016/5/10/chartex" xmlns:cx5="http://schemas.microsoft.com/office/drawing/2016/5/11/chartex" xmlns:cx6="http://schemas.microsoft.com/office/drawing/2016/5/12/chartex" xmlns:cx7="http://schemas.microsoft.com/office/drawing/2016/5/13/chartex" xmlns:cx8="http://schemas.microsoft.com/office/drawing/2016/5/14/chartex" xmlns:mc="http://schemas.openxmlformats.org/markup-compatibility/2006" xmlns:aink="http://schemas.microsoft.com/office/drawing/2016/ink" xmlns:am3d="http://schemas.microsoft.com/office/drawing/2017/model3d" xmlns:o="urn:schemas-microsoft-com:office:office" xmlns:r="http://schemas.openxmlformats.org/officeDocument/2006/relationships" xmlns:m="http://schemas.openxmlformats.org/officeDocument/2006/math" xmlns:v="urn:schemas-microsoft-com:vml" xmlns:wp14="http://schemas.microsoft.com/office/word/2010/wordprocessingDrawing" xmlns:wp="http://schemas.openxmlformats.org/drawingml/2006/wordprocessingDrawing" xmlns:w10="urn:schemas-microsoft-com:office:word" xmlns:w="http://schemas.openxmlformats.org/wordprocessingml/2006/main" xmlns:w14="http://schemas.microsoft.com/office/word/2010/wordml" xmlns:w15="http://schemas.microsoft.com/office/word/2012/wordml" xmlns:w16cid="http://schemas.microsoft.com/office/word/2016/wordml/cid" xmlns:w16se="http://schemas.microsoft.com/office/word/2015/wordml/symex" xmlns:wpg="http://schemas.microsoft.com/office/word/2010/wordprocessingGroup" xmlns:wpi="http://schemas.microsoft.com/office/word/2010/wordprocessingInk" xmlns:wne="http://schemas.microsoft.com/office/word/2006/wordml" xmlns:wps="http://schemas.microsoft.com/office/word/2010/wordprocessingShape" mc:Ignorable="w14 w15 w16se w16cid wp14">
+  <w:p>
+    <w:pPr>
+      <w:pStyle w:val="Header"/>
+      <w:rPr>
+        <w:rFonts w:ascii="Times New Roman" w:hAnsi="Times New Roman" w:cs="Times New Roman"/>
+        <w:sz w:val="24"/>
+        <w:szCs w:val="24"/>
+      </w:rPr>
+    </w:pPr>
+    <w:r>
+      <w:rPr>
+        <w:rFonts w:ascii="Times New Roman" w:hAnsi="Times New Roman" w:cs="Times New Roman"/>
+        <w:sz w:val="24"/>
+        <w:szCs w:val="24"/>
+      </w:rPr>
+      <w:t>William Eddy</w:t>
+    </w:r>
+    <w:r>
+      <w:rPr>
+        <w:rFonts w:ascii="Times New Roman" w:hAnsi="Times New Roman" w:cs="Times New Roman"/>
+        <w:sz w:val="24"/>
+        <w:szCs w:val="24"/>
+      </w:rPr>
+      <w:tab/>
+    </w:r>
+    <w:r>
+      <w:rPr>
+        <w:rFonts w:ascii="Times New Roman" w:hAnsi="Times New Roman" w:cs="Times New Roman"/>
+        <w:sz w:val="24"/>
+        <w:szCs w:val="24"/>
+      </w:rPr>
+      <w:tab/>
+      <w:t>10/21/19</w:t>
+    </w:r>
+  </w:p>
+  <w:p>
+    <w:pPr>
+      <w:pStyle w:val="Header"/>
+      <w:rPr>
+        <w:rFonts w:ascii="Times New Roman" w:hAnsi="Times New Roman" w:cs="Times New Roman"/>
+        <w:sz w:val="24"/>
+        <w:szCs w:val="24"/>
+      </w:rPr>
+    </w:pPr>
+    <w:r>
+      <w:rPr>
+        <w:rFonts w:ascii="Times New Roman" w:hAnsi="Times New Roman" w:cs="Times New Roman"/>
+        <w:sz w:val="24"/>
+        <w:szCs w:val="24"/>
+      </w:rPr>
+      <w:t>PSYC 7433</w:t>
+    </w:r>
+    <w:r>
+      <w:rPr>
+        <w:rFonts w:ascii="Times New Roman" w:hAnsi="Times New Roman" w:cs="Times New Roman"/>
+        <w:sz w:val="24"/>
+        <w:szCs w:val="24"/>
+      </w:rPr>
+      <w:tab/>
+    </w:r>
+    <w:r>
+      <w:rPr>
+        <w:rFonts w:ascii="Times New Roman" w:hAnsi="Times New Roman" w:cs="Times New Roman"/>
+        <w:sz w:val="24"/>
+        <w:szCs w:val="24"/>
+      </w:rPr>
+      <w:tab/>
+      <w:t>Moderation Assignment</w:t>
+    </w:r>
+  </w:p>
+</w:hdr>
 </file>
 
 <file path=word/numbering.xml><?xml version="1.0" encoding="utf-8"?>
@@ -4202,6 +4939,50 @@
       <w:szCs w:val="18"/>
     </w:rPr>
   </w:style>
+  <w:style w:type="paragraph" w:styleId="Header">
+    <w:name w:val="header"/>
+    <w:basedOn w:val="Normal"/>
+    <w:link w:val="HeaderChar"/>
+    <w:uiPriority w:val="99"/>
+    <w:unhideWhenUsed/>
+    <w:rsid w:val="00B80944"/>
+    <w:pPr>
+      <w:tabs>
+        <w:tab w:val="center" w:pos="4680"/>
+        <w:tab w:val="right" w:pos="9360"/>
+      </w:tabs>
+      <w:spacing w:after="0" w:line="240" w:lineRule="auto"/>
+    </w:pPr>
+  </w:style>
+  <w:style w:type="character" w:customStyle="1" w:styleId="HeaderChar">
+    <w:name w:val="Header Char"/>
+    <w:basedOn w:val="DefaultParagraphFont"/>
+    <w:link w:val="Header"/>
+    <w:uiPriority w:val="99"/>
+    <w:rsid w:val="00B80944"/>
+  </w:style>
+  <w:style w:type="paragraph" w:styleId="Footer">
+    <w:name w:val="footer"/>
+    <w:basedOn w:val="Normal"/>
+    <w:link w:val="FooterChar"/>
+    <w:uiPriority w:val="99"/>
+    <w:unhideWhenUsed/>
+    <w:rsid w:val="00B80944"/>
+    <w:pPr>
+      <w:tabs>
+        <w:tab w:val="center" w:pos="4680"/>
+        <w:tab w:val="right" w:pos="9360"/>
+      </w:tabs>
+      <w:spacing w:after="0" w:line="240" w:lineRule="auto"/>
+    </w:pPr>
+  </w:style>
+  <w:style w:type="character" w:customStyle="1" w:styleId="FooterChar">
+    <w:name w:val="Footer Char"/>
+    <w:basedOn w:val="DefaultParagraphFont"/>
+    <w:link w:val="Footer"/>
+    <w:uiPriority w:val="99"/>
+    <w:rsid w:val="00B80944"/>
+  </w:style>
 </w:styles>
 </file>
 

</xml_diff>